<commit_message>
Chỉnh sửa filename và thêm demo hệ thống
</commit_message>
<xml_diff>
--- a/BÁO CÁO.docx
+++ b/BÁO CÁO.docx
@@ -1,6 +1,6 @@
 
 <file path=word/document.xml><?xml version="1.0" encoding="utf-8"?>
-<w:document xmlns:wpc="http://schemas.microsoft.com/office/word/2010/wordprocessingCanvas" xmlns:cx="http://schemas.microsoft.com/office/drawing/2014/chartex" xmlns:cx1="http://schemas.microsoft.com/office/drawing/2015/9/8/chartex" xmlns:mc="http://schemas.openxmlformats.org/markup-compatibility/2006" xmlns:o="urn:schemas-microsoft-com:office:office" xmlns:r="http://schemas.openxmlformats.org/officeDocument/2006/relationships" xmlns:m="http://schemas.openxmlformats.org/officeDocument/2006/math" xmlns:v="urn:schemas-microsoft-com:vml" xmlns:wp14="http://schemas.microsoft.com/office/word/2010/wordprocessingDrawing" xmlns:wp="http://schemas.openxmlformats.org/drawingml/2006/wordprocessingDrawing" xmlns:w10="urn:schemas-microsoft-com:office:word" xmlns:w="http://schemas.openxmlformats.org/wordprocessingml/2006/main" xmlns:w14="http://schemas.microsoft.com/office/word/2010/wordml" xmlns:w15="http://schemas.microsoft.com/office/word/2012/wordml" xmlns:w16se="http://schemas.microsoft.com/office/word/2015/wordml/symex" xmlns:wpg="http://schemas.microsoft.com/office/word/2010/wordprocessingGroup" xmlns:wpi="http://schemas.microsoft.com/office/word/2010/wordprocessingInk" xmlns:wne="http://schemas.microsoft.com/office/word/2006/wordml" xmlns:wps="http://schemas.microsoft.com/office/word/2010/wordprocessingShape" mc:Ignorable="w14 w15 w16se wp14">
+<w:document xmlns:wpc="http://schemas.microsoft.com/office/word/2010/wordprocessingCanvas" xmlns:cx="http://schemas.microsoft.com/office/drawing/2014/chartex" xmlns:cx1="http://schemas.microsoft.com/office/drawing/2015/9/8/chartex" xmlns:cx2="http://schemas.microsoft.com/office/drawing/2015/10/21/chartex" xmlns:cx3="http://schemas.microsoft.com/office/drawing/2016/5/9/chartex" xmlns:cx4="http://schemas.microsoft.com/office/drawing/2016/5/10/chartex" xmlns:cx5="http://schemas.microsoft.com/office/drawing/2016/5/11/chartex" xmlns:cx6="http://schemas.microsoft.com/office/drawing/2016/5/12/chartex" xmlns:cx7="http://schemas.microsoft.com/office/drawing/2016/5/13/chartex" xmlns:cx8="http://schemas.microsoft.com/office/drawing/2016/5/14/chartex" xmlns:mc="http://schemas.openxmlformats.org/markup-compatibility/2006" xmlns:aink="http://schemas.microsoft.com/office/drawing/2016/ink" xmlns:am3d="http://schemas.microsoft.com/office/drawing/2017/model3d" xmlns:o="urn:schemas-microsoft-com:office:office" xmlns:r="http://schemas.openxmlformats.org/officeDocument/2006/relationships" xmlns:m="http://schemas.openxmlformats.org/officeDocument/2006/math" xmlns:v="urn:schemas-microsoft-com:vml" xmlns:wp14="http://schemas.microsoft.com/office/word/2010/wordprocessingDrawing" xmlns:wp="http://schemas.openxmlformats.org/drawingml/2006/wordprocessingDrawing" xmlns:w10="urn:schemas-microsoft-com:office:word" xmlns:w="http://schemas.openxmlformats.org/wordprocessingml/2006/main" xmlns:w14="http://schemas.microsoft.com/office/word/2010/wordml" xmlns:w15="http://schemas.microsoft.com/office/word/2012/wordml" xmlns:w16cex="http://schemas.microsoft.com/office/word/2018/wordml/cex" xmlns:w16cid="http://schemas.microsoft.com/office/word/2016/wordml/cid" xmlns:w16="http://schemas.microsoft.com/office/word/2018/wordml" xmlns:w16sdtdh="http://schemas.microsoft.com/office/word/2020/wordml/sdtdatahash" xmlns:w16se="http://schemas.microsoft.com/office/word/2015/wordml/symex" xmlns:wpg="http://schemas.microsoft.com/office/word/2010/wordprocessingGroup" xmlns:wpi="http://schemas.microsoft.com/office/word/2010/wordprocessingInk" xmlns:wne="http://schemas.microsoft.com/office/word/2006/wordml" xmlns:wps="http://schemas.microsoft.com/office/word/2010/wordprocessingShape" mc:Ignorable="w14 w15 w16se w16cid w16 w16cex w16sdtdh wp14">
   <w:body>
     <w:p>
       <w:pPr>
@@ -33,8 +33,8 @@
         </w:rPr>
         <w:t xml:space="preserve">TỔNG LIÊN ĐOÀN LAO ĐỘNG VIỆT </w:t>
       </w:r>
-      <w:smartTag w:uri="urn:schemas-microsoft-com:office:smarttags" w:element="country-region">
-        <w:smartTag w:uri="urn:schemas-microsoft-com:office:smarttags" w:element="place">
+      <w:smartTag w:uri="urn:schemas-microsoft-com:office:smarttags" w:element="place">
+        <w:smartTag w:uri="urn:schemas-microsoft-com:office:smarttags" w:element="country-region">
           <w:r>
             <w:rPr>
               <w:bCs/>
@@ -4862,8 +4862,6 @@
         </w:r>
       </w:hyperlink>
     </w:p>
-    <w:bookmarkStart w:id="4" w:name="_GoBack"/>
-    <w:bookmarkEnd w:id="4"/>
     <w:p>
       <w:pPr>
         <w:pStyle w:val="TOC4"/>
@@ -4877,109 +4875,63 @@
           <w:szCs w:val="22"/>
         </w:rPr>
       </w:pPr>
-      <w:r>
-        <w:rPr>
-          <w:rStyle w:val="Hyperlink"/>
-          <w:noProof/>
-        </w:rPr>
-        <w:lastRenderedPageBreak/>
-        <w:fldChar w:fldCharType="begin"/>
-      </w:r>
-      <w:r>
-        <w:rPr>
-          <w:rStyle w:val="Hyperlink"/>
-          <w:noProof/>
-        </w:rPr>
-        <w:instrText xml:space="preserve"> </w:instrText>
-      </w:r>
-      <w:r>
-        <w:rPr>
-          <w:noProof/>
-        </w:rPr>
-        <w:instrText>HYPERLINK \l "_Toc150894022"</w:instrText>
-      </w:r>
-      <w:r>
-        <w:rPr>
-          <w:rStyle w:val="Hyperlink"/>
-          <w:noProof/>
-        </w:rPr>
-        <w:instrText xml:space="preserve"> </w:instrText>
-      </w:r>
-      <w:r>
-        <w:rPr>
-          <w:rStyle w:val="Hyperlink"/>
-          <w:noProof/>
-        </w:rPr>
-      </w:r>
-      <w:r>
-        <w:rPr>
-          <w:rStyle w:val="Hyperlink"/>
-          <w:noProof/>
-        </w:rPr>
-        <w:fldChar w:fldCharType="separate"/>
-      </w:r>
-      <w:r>
-        <w:rPr>
-          <w:rStyle w:val="Hyperlink"/>
-          <w:noProof/>
-        </w:rPr>
-        <w:t>2.3.2.4 Use-case Quản lý Pipeline</w:t>
-      </w:r>
-      <w:r>
-        <w:rPr>
-          <w:noProof/>
-          <w:webHidden/>
-        </w:rPr>
-        <w:tab/>
-      </w:r>
-      <w:r>
-        <w:rPr>
-          <w:noProof/>
-          <w:webHidden/>
-        </w:rPr>
-        <w:fldChar w:fldCharType="begin"/>
-      </w:r>
-      <w:r>
-        <w:rPr>
-          <w:noProof/>
-          <w:webHidden/>
-        </w:rPr>
-        <w:instrText xml:space="preserve"> PAGEREF _Toc150894022 \h </w:instrText>
-      </w:r>
-      <w:r>
-        <w:rPr>
-          <w:noProof/>
-          <w:webHidden/>
-        </w:rPr>
-      </w:r>
-      <w:r>
-        <w:rPr>
-          <w:noProof/>
-          <w:webHidden/>
-        </w:rPr>
-        <w:fldChar w:fldCharType="separate"/>
-      </w:r>
-      <w:r>
-        <w:rPr>
-          <w:noProof/>
-          <w:webHidden/>
-        </w:rPr>
-        <w:t>24</w:t>
-      </w:r>
-      <w:r>
-        <w:rPr>
-          <w:noProof/>
-          <w:webHidden/>
-        </w:rPr>
-        <w:fldChar w:fldCharType="end"/>
-      </w:r>
-      <w:r>
-        <w:rPr>
-          <w:rStyle w:val="Hyperlink"/>
-          <w:noProof/>
-        </w:rPr>
-        <w:fldChar w:fldCharType="end"/>
-      </w:r>
+      <w:hyperlink w:anchor="_Toc150894022" w:history="1">
+        <w:r>
+          <w:rPr>
+            <w:rStyle w:val="Hyperlink"/>
+            <w:noProof/>
+          </w:rPr>
+          <w:t>2.3.2.4 Use-case Quản lý Pipeline</w:t>
+        </w:r>
+        <w:r>
+          <w:rPr>
+            <w:noProof/>
+            <w:webHidden/>
+          </w:rPr>
+          <w:tab/>
+        </w:r>
+        <w:r>
+          <w:rPr>
+            <w:noProof/>
+            <w:webHidden/>
+          </w:rPr>
+          <w:fldChar w:fldCharType="begin"/>
+        </w:r>
+        <w:r>
+          <w:rPr>
+            <w:noProof/>
+            <w:webHidden/>
+          </w:rPr>
+          <w:instrText xml:space="preserve"> PAGEREF _Toc150894022 \h </w:instrText>
+        </w:r>
+        <w:r>
+          <w:rPr>
+            <w:noProof/>
+            <w:webHidden/>
+          </w:rPr>
+        </w:r>
+        <w:r>
+          <w:rPr>
+            <w:noProof/>
+            <w:webHidden/>
+          </w:rPr>
+          <w:fldChar w:fldCharType="separate"/>
+        </w:r>
+        <w:r>
+          <w:rPr>
+            <w:noProof/>
+            <w:webHidden/>
+          </w:rPr>
+          <w:t>24</w:t>
+        </w:r>
+        <w:r>
+          <w:rPr>
+            <w:noProof/>
+            <w:webHidden/>
+          </w:rPr>
+          <w:fldChar w:fldCharType="end"/>
+        </w:r>
+      </w:hyperlink>
     </w:p>
     <w:p>
       <w:pPr>
@@ -6221,12 +6173,12 @@
         <w:pStyle w:val="Chng"/>
         <w:jc w:val="center"/>
       </w:pPr>
-      <w:bookmarkStart w:id="5" w:name="_Toc150894000"/>
+      <w:bookmarkStart w:id="4" w:name="_Toc150894000"/>
       <w:r>
         <w:lastRenderedPageBreak/>
         <w:t>DANH MỤC CÁC BẢNG BIỂU, HÌNH VẼ, ĐỒ THỊ</w:t>
       </w:r>
-      <w:bookmarkEnd w:id="5"/>
+      <w:bookmarkEnd w:id="4"/>
     </w:p>
     <w:p>
       <w:pPr>
@@ -9036,7 +8988,7 @@
       <w:pPr>
         <w:pStyle w:val="Chng"/>
       </w:pPr>
-      <w:bookmarkStart w:id="6" w:name="_Toc150894001"/>
+      <w:bookmarkStart w:id="5" w:name="_Toc150894001"/>
       <w:r>
         <w:lastRenderedPageBreak/>
         <w:t>C</w:t>
@@ -9050,20 +9002,20 @@
       <w:r>
         <w:t>TỔNG QUAN ĐỀ TÀI</w:t>
       </w:r>
+      <w:bookmarkEnd w:id="5"/>
+    </w:p>
+    <w:p>
+      <w:pPr>
+        <w:pStyle w:val="Tiumccp1"/>
+      </w:pPr>
+      <w:bookmarkStart w:id="6" w:name="_Toc150894002"/>
+      <w:r>
+        <w:t xml:space="preserve">1.1 </w:t>
+      </w:r>
+      <w:r>
+        <w:t>Giới thiệu đề tài</w:t>
+      </w:r>
       <w:bookmarkEnd w:id="6"/>
-    </w:p>
-    <w:p>
-      <w:pPr>
-        <w:pStyle w:val="Tiumccp1"/>
-      </w:pPr>
-      <w:bookmarkStart w:id="7" w:name="_Toc150894002"/>
-      <w:r>
-        <w:t xml:space="preserve">1.1 </w:t>
-      </w:r>
-      <w:r>
-        <w:t>Giới thiệu đề tài</w:t>
-      </w:r>
-      <w:bookmarkEnd w:id="7"/>
     </w:p>
     <w:p>
       <w:pPr>
@@ -9073,7 +9025,7 @@
           <w:numId w:val="4"/>
         </w:numPr>
       </w:pPr>
-      <w:bookmarkStart w:id="8" w:name="_Toc150894003"/>
+      <w:bookmarkStart w:id="7" w:name="_Toc150894003"/>
       <w:r>
         <w:t>N</w:t>
       </w:r>
@@ -9092,7 +9044,7 @@
       <w:r>
         <w:t>ài</w:t>
       </w:r>
-      <w:bookmarkEnd w:id="8"/>
+      <w:bookmarkEnd w:id="7"/>
     </w:p>
     <w:p>
       <w:pPr>
@@ -9198,24 +9150,24 @@
       <w:pPr>
         <w:pStyle w:val="Tiumccp1"/>
       </w:pPr>
-      <w:bookmarkStart w:id="9" w:name="_Toc150894004"/>
+      <w:bookmarkStart w:id="8" w:name="_Toc150894004"/>
       <w:r>
         <w:t xml:space="preserve">1.2 </w:t>
       </w:r>
       <w:r>
         <w:t>Đặc tả hệ thống</w:t>
       </w:r>
+      <w:bookmarkEnd w:id="8"/>
+    </w:p>
+    <w:p>
+      <w:pPr>
+        <w:pStyle w:val="Tiumccp2"/>
+      </w:pPr>
+      <w:bookmarkStart w:id="9" w:name="_Toc150894005"/>
+      <w:r>
+        <w:t>1.2.1 Đặc tả yêu cầu</w:t>
+      </w:r>
       <w:bookmarkEnd w:id="9"/>
-    </w:p>
-    <w:p>
-      <w:pPr>
-        <w:pStyle w:val="Tiumccp2"/>
-      </w:pPr>
-      <w:bookmarkStart w:id="10" w:name="_Toc150894005"/>
-      <w:r>
-        <w:t>1.2.1 Đặc tả yêu cầu</w:t>
-      </w:r>
-      <w:bookmarkEnd w:id="10"/>
     </w:p>
     <w:p>
       <w:pPr>
@@ -9523,32 +9475,22 @@
       <w:pPr>
         <w:pStyle w:val="Caption"/>
       </w:pPr>
-      <w:bookmarkStart w:id="11" w:name="_Toc150894387"/>
+      <w:bookmarkStart w:id="10" w:name="_Toc150894387"/>
       <w:r>
         <w:t xml:space="preserve">Bảng </w:t>
       </w:r>
-      <w:r>
-        <w:fldChar w:fldCharType="begin"/>
-      </w:r>
-      <w:r>
-        <w:instrText xml:space="preserve"> SEQ Bảng \* ARABIC </w:instrText>
-      </w:r>
-      <w:r>
-        <w:fldChar w:fldCharType="separate"/>
-      </w:r>
-      <w:r>
-        <w:rPr>
-          <w:noProof/>
-        </w:rPr>
-        <w:t>1</w:t>
-      </w:r>
-      <w:r>
-        <w:fldChar w:fldCharType="end"/>
-      </w:r>
+      <w:fldSimple w:instr=" SEQ Bảng \* ARABIC ">
+        <w:r>
+          <w:rPr>
+            <w:noProof/>
+          </w:rPr>
+          <w:t>1</w:t>
+        </w:r>
+      </w:fldSimple>
       <w:r>
         <w:t>.1 Đặc tả yêu cầu</w:t>
       </w:r>
-      <w:bookmarkEnd w:id="11"/>
+      <w:bookmarkEnd w:id="10"/>
     </w:p>
     <w:p>
       <w:pPr>
@@ -9659,11 +9601,11 @@
       <w:pPr>
         <w:pStyle w:val="Tiumccp2"/>
       </w:pPr>
-      <w:bookmarkStart w:id="12" w:name="_Toc150894006"/>
+      <w:bookmarkStart w:id="11" w:name="_Toc150894006"/>
       <w:r>
         <w:t>1.2.2 Yêu cầu chức năng</w:t>
       </w:r>
-      <w:bookmarkEnd w:id="12"/>
+      <w:bookmarkEnd w:id="11"/>
     </w:p>
     <w:p>
       <w:pPr>
@@ -9818,7 +9760,7 @@
       <w:pPr>
         <w:pStyle w:val="Tiumccp2"/>
       </w:pPr>
-      <w:bookmarkStart w:id="13" w:name="_Toc150894007"/>
+      <w:bookmarkStart w:id="12" w:name="_Toc150894007"/>
       <w:r>
         <w:t>1.2.3 Đ</w:t>
       </w:r>
@@ -9831,7 +9773,7 @@
       <w:r>
         <w:t xml:space="preserve"> Cơ sở dữ liệu (Database)</w:t>
       </w:r>
-      <w:bookmarkEnd w:id="13"/>
+      <w:bookmarkEnd w:id="12"/>
     </w:p>
     <w:p>
       <w:pPr>
@@ -9882,11 +9824,11 @@
       <w:pPr>
         <w:pStyle w:val="Tiumccp1"/>
       </w:pPr>
-      <w:bookmarkStart w:id="14" w:name="_Toc150894008"/>
+      <w:bookmarkStart w:id="13" w:name="_Toc150894008"/>
       <w:r>
         <w:t>1.3 Mục tiêu đề tài</w:t>
       </w:r>
-      <w:bookmarkEnd w:id="14"/>
+      <w:bookmarkEnd w:id="13"/>
     </w:p>
     <w:p>
       <w:pPr>
@@ -9972,28 +9914,18 @@
       <w:pPr>
         <w:pStyle w:val="Caption"/>
       </w:pPr>
-      <w:bookmarkStart w:id="15" w:name="_Toc150894412"/>
+      <w:bookmarkStart w:id="14" w:name="_Toc150894412"/>
       <w:r>
         <w:t xml:space="preserve">Hình </w:t>
       </w:r>
-      <w:r>
-        <w:fldChar w:fldCharType="begin"/>
-      </w:r>
-      <w:r>
-        <w:instrText xml:space="preserve"> SEQ Hình \* ARABIC </w:instrText>
-      </w:r>
-      <w:r>
-        <w:fldChar w:fldCharType="separate"/>
-      </w:r>
-      <w:r>
-        <w:rPr>
-          <w:noProof/>
-        </w:rPr>
-        <w:t>1</w:t>
-      </w:r>
-      <w:r>
-        <w:fldChar w:fldCharType="end"/>
-      </w:r>
+      <w:fldSimple w:instr=" SEQ Hình \* ARABIC ">
+        <w:r>
+          <w:rPr>
+            <w:noProof/>
+          </w:rPr>
+          <w:t>1</w:t>
+        </w:r>
+      </w:fldSimple>
       <w:r>
         <w:t>.1 C</w:t>
       </w:r>
@@ -10003,36 +9935,36 @@
       <w:r>
         <w:t>hflow table</w:t>
       </w:r>
+      <w:bookmarkEnd w:id="14"/>
+    </w:p>
+    <w:p>
+      <w:pPr>
+        <w:pStyle w:val="Tiumccp1"/>
+      </w:pPr>
+      <w:bookmarkStart w:id="15" w:name="_Toc150894009"/>
+      <w:r>
+        <w:t>1.4 Phạm vi đề tài</w:t>
+      </w:r>
       <w:bookmarkEnd w:id="15"/>
     </w:p>
     <w:p>
       <w:pPr>
-        <w:pStyle w:val="Tiumccp1"/>
-      </w:pPr>
-      <w:bookmarkStart w:id="16" w:name="_Toc150894009"/>
-      <w:r>
-        <w:t>1.4 Phạm vi đề tài</w:t>
+        <w:pStyle w:val="Tiumccp2"/>
+      </w:pPr>
+      <w:bookmarkStart w:id="16" w:name="_Toc150894010"/>
+      <w:r>
+        <w:t>1.</w:t>
+      </w:r>
+      <w:r>
+        <w:t>4</w:t>
+      </w:r>
+      <w:r>
+        <w:t xml:space="preserve">.1 </w:t>
+      </w:r>
+      <w:r>
+        <w:t>Giới thiệu về doanh nghiệp</w:t>
       </w:r>
       <w:bookmarkEnd w:id="16"/>
-    </w:p>
-    <w:p>
-      <w:pPr>
-        <w:pStyle w:val="Tiumccp2"/>
-      </w:pPr>
-      <w:bookmarkStart w:id="17" w:name="_Toc150894010"/>
-      <w:r>
-        <w:t>1.</w:t>
-      </w:r>
-      <w:r>
-        <w:t>4</w:t>
-      </w:r>
-      <w:r>
-        <w:t xml:space="preserve">.1 </w:t>
-      </w:r>
-      <w:r>
-        <w:t>Giới thiệu về doanh nghiệp</w:t>
-      </w:r>
-      <w:bookmarkEnd w:id="17"/>
     </w:p>
     <w:p>
       <w:pPr>
@@ -10047,11 +9979,11 @@
       <w:pPr>
         <w:pStyle w:val="Tiumccp2"/>
       </w:pPr>
-      <w:bookmarkStart w:id="18" w:name="_Toc150894011"/>
+      <w:bookmarkStart w:id="17" w:name="_Toc150894011"/>
       <w:r>
         <w:t>1.4.2 Khó khăn hiện tại mà doanh nghiệp đang gặp phải</w:t>
       </w:r>
-      <w:bookmarkEnd w:id="18"/>
+      <w:bookmarkEnd w:id="17"/>
     </w:p>
     <w:p>
       <w:pPr>
@@ -10154,11 +10086,11 @@
       <w:pPr>
         <w:pStyle w:val="Tiumccp1"/>
       </w:pPr>
-      <w:bookmarkStart w:id="19" w:name="_Toc150894012"/>
+      <w:bookmarkStart w:id="18" w:name="_Toc150894012"/>
       <w:r>
         <w:t>1.5 Ý nghĩa thực tiễn</w:t>
       </w:r>
-      <w:bookmarkEnd w:id="19"/>
+      <w:bookmarkEnd w:id="18"/>
     </w:p>
     <w:p>
       <w:pPr>
@@ -10200,7 +10132,7 @@
       <w:pPr>
         <w:pStyle w:val="Chng"/>
       </w:pPr>
-      <w:bookmarkStart w:id="20" w:name="_Toc150894013"/>
+      <w:bookmarkStart w:id="19" w:name="_Toc150894013"/>
       <w:r>
         <w:lastRenderedPageBreak/>
         <w:t>CHƯƠNG 2</w:t>
@@ -10211,23 +10143,23 @@
       <w:r>
         <w:t>PHÂN TÍCH VÀ THIẾT KẾ HỆ THỐNG</w:t>
       </w:r>
+      <w:bookmarkEnd w:id="19"/>
+    </w:p>
+    <w:p>
+      <w:pPr>
+        <w:pStyle w:val="Tiumccp1"/>
+      </w:pPr>
+      <w:bookmarkStart w:id="20" w:name="_Toc150894014"/>
+      <w:r>
+        <w:t>2.1</w:t>
+      </w:r>
+      <w:r>
+        <w:t xml:space="preserve"> T</w:t>
+      </w:r>
+      <w:r>
+        <w:t>hu thập yêu cầu chức năng</w:t>
+      </w:r>
       <w:bookmarkEnd w:id="20"/>
-    </w:p>
-    <w:p>
-      <w:pPr>
-        <w:pStyle w:val="Tiumccp1"/>
-      </w:pPr>
-      <w:bookmarkStart w:id="21" w:name="_Toc150894014"/>
-      <w:r>
-        <w:t>2.1</w:t>
-      </w:r>
-      <w:r>
-        <w:t xml:space="preserve"> T</w:t>
-      </w:r>
-      <w:r>
-        <w:t>hu thập yêu cầu chức năng</w:t>
-      </w:r>
-      <w:bookmarkEnd w:id="21"/>
     </w:p>
     <w:p>
       <w:pPr>
@@ -10375,7 +10307,7 @@
       <w:pPr>
         <w:pStyle w:val="Tiumccp1"/>
       </w:pPr>
-      <w:bookmarkStart w:id="22" w:name="_Toc150894015"/>
+      <w:bookmarkStart w:id="21" w:name="_Toc150894015"/>
       <w:r>
         <w:lastRenderedPageBreak/>
         <w:t>2.</w:t>
@@ -10386,7 +10318,7 @@
       <w:r>
         <w:t>Đặt tả yêu cầu phi chức năng</w:t>
       </w:r>
-      <w:bookmarkEnd w:id="22"/>
+      <w:bookmarkEnd w:id="21"/>
     </w:p>
     <w:p>
       <w:pPr>
@@ -10582,21 +10514,21 @@
       <w:pPr>
         <w:pStyle w:val="Tiumccp1"/>
       </w:pPr>
-      <w:bookmarkStart w:id="23" w:name="_Toc150894016"/>
+      <w:bookmarkStart w:id="22" w:name="_Toc150894016"/>
       <w:r>
         <w:t>2.3 Lược đồ chức năng (Use-case diagram)</w:t>
       </w:r>
+      <w:bookmarkEnd w:id="22"/>
+    </w:p>
+    <w:p>
+      <w:pPr>
+        <w:pStyle w:val="Tiumccp2"/>
+      </w:pPr>
+      <w:bookmarkStart w:id="23" w:name="_Toc150894017"/>
+      <w:r>
+        <w:t>2.3.1 Lược đồ Use-case tổng quát</w:t>
+      </w:r>
       <w:bookmarkEnd w:id="23"/>
-    </w:p>
-    <w:p>
-      <w:pPr>
-        <w:pStyle w:val="Tiumccp2"/>
-      </w:pPr>
-      <w:bookmarkStart w:id="24" w:name="_Toc150894017"/>
-      <w:r>
-        <w:t>2.3.1 Lược đồ Use-case tổng quát</w:t>
-      </w:r>
-      <w:bookmarkEnd w:id="24"/>
     </w:p>
     <w:p>
       <w:pPr>
@@ -10653,32 +10585,22 @@
       <w:pPr>
         <w:pStyle w:val="Caption"/>
       </w:pPr>
-      <w:bookmarkStart w:id="25" w:name="_Toc150894413"/>
+      <w:bookmarkStart w:id="24" w:name="_Toc150894413"/>
       <w:r>
         <w:t xml:space="preserve">Hình </w:t>
       </w:r>
-      <w:r>
-        <w:fldChar w:fldCharType="begin"/>
-      </w:r>
-      <w:r>
-        <w:instrText xml:space="preserve"> SEQ Hình \* ARABIC </w:instrText>
-      </w:r>
-      <w:r>
-        <w:fldChar w:fldCharType="separate"/>
-      </w:r>
-      <w:r>
-        <w:rPr>
-          <w:noProof/>
-        </w:rPr>
-        <w:t>2</w:t>
-      </w:r>
-      <w:r>
-        <w:fldChar w:fldCharType="end"/>
-      </w:r>
+      <w:fldSimple w:instr=" SEQ Hình \* ARABIC ">
+        <w:r>
+          <w:rPr>
+            <w:noProof/>
+          </w:rPr>
+          <w:t>2</w:t>
+        </w:r>
+      </w:fldSimple>
       <w:r>
         <w:t>.2 Lược đồ Usecase tổng quát</w:t>
       </w:r>
-      <w:bookmarkEnd w:id="25"/>
+      <w:bookmarkEnd w:id="24"/>
     </w:p>
     <w:p>
       <w:pPr>
@@ -10693,24 +10615,24 @@
       <w:pPr>
         <w:pStyle w:val="Tiumccp2"/>
       </w:pPr>
-      <w:bookmarkStart w:id="26" w:name="_Toc150894018"/>
+      <w:bookmarkStart w:id="25" w:name="_Toc150894018"/>
       <w:r>
         <w:t xml:space="preserve">2.3.2 </w:t>
       </w:r>
       <w:r>
         <w:t>Lược đồ Use-case từng chức năng và bảng đặc tả Use-case</w:t>
       </w:r>
+      <w:bookmarkEnd w:id="25"/>
+    </w:p>
+    <w:p>
+      <w:pPr>
+        <w:pStyle w:val="Tiumccp3"/>
+      </w:pPr>
+      <w:bookmarkStart w:id="26" w:name="_Toc150894019"/>
+      <w:r>
+        <w:t>2.3.2.1 Use-case Quản lý thông tin khách hàng</w:t>
+      </w:r>
       <w:bookmarkEnd w:id="26"/>
-    </w:p>
-    <w:p>
-      <w:pPr>
-        <w:pStyle w:val="Tiumccp3"/>
-      </w:pPr>
-      <w:bookmarkStart w:id="27" w:name="_Toc150894019"/>
-      <w:r>
-        <w:t>2.3.2.1 Use-case Quản lý thông tin khách hàng</w:t>
-      </w:r>
-      <w:bookmarkEnd w:id="27"/>
     </w:p>
     <w:p>
       <w:pPr>
@@ -10777,32 +10699,22 @@
       <w:pPr>
         <w:pStyle w:val="Caption"/>
       </w:pPr>
-      <w:bookmarkStart w:id="28" w:name="_Toc150894414"/>
+      <w:bookmarkStart w:id="27" w:name="_Toc150894414"/>
       <w:r>
         <w:t>Hình 2.</w:t>
       </w:r>
-      <w:r>
-        <w:fldChar w:fldCharType="begin"/>
-      </w:r>
-      <w:r>
-        <w:instrText xml:space="preserve"> SEQ Hình \* ARABIC </w:instrText>
-      </w:r>
-      <w:r>
-        <w:fldChar w:fldCharType="separate"/>
-      </w:r>
-      <w:r>
-        <w:rPr>
-          <w:noProof/>
-        </w:rPr>
-        <w:t>3</w:t>
-      </w:r>
-      <w:r>
-        <w:fldChar w:fldCharType="end"/>
-      </w:r>
+      <w:fldSimple w:instr=" SEQ Hình \* ARABIC ">
+        <w:r>
+          <w:rPr>
+            <w:noProof/>
+          </w:rPr>
+          <w:t>3</w:t>
+        </w:r>
+      </w:fldSimple>
       <w:r>
         <w:t xml:space="preserve"> Lược đồ Usecase Quản lý thông tin khách hàng</w:t>
       </w:r>
-      <w:bookmarkEnd w:id="28"/>
+      <w:bookmarkEnd w:id="27"/>
     </w:p>
     <w:p>
       <w:pPr>
@@ -11650,43 +11562,33 @@
       <w:pPr>
         <w:pStyle w:val="Caption"/>
       </w:pPr>
-      <w:bookmarkStart w:id="29" w:name="_Toc150894388"/>
+      <w:bookmarkStart w:id="28" w:name="_Toc150894388"/>
       <w:r>
         <w:lastRenderedPageBreak/>
         <w:t>Bảng 2.</w:t>
       </w:r>
-      <w:r>
-        <w:fldChar w:fldCharType="begin"/>
-      </w:r>
-      <w:r>
-        <w:instrText xml:space="preserve"> SEQ Bảng \* ARABIC </w:instrText>
-      </w:r>
-      <w:r>
-        <w:fldChar w:fldCharType="separate"/>
-      </w:r>
-      <w:r>
-        <w:rPr>
-          <w:noProof/>
-        </w:rPr>
-        <w:t>2</w:t>
-      </w:r>
-      <w:r>
-        <w:fldChar w:fldCharType="end"/>
-      </w:r>
+      <w:fldSimple w:instr=" SEQ Bảng \* ARABIC ">
+        <w:r>
+          <w:rPr>
+            <w:noProof/>
+          </w:rPr>
+          <w:t>2</w:t>
+        </w:r>
+      </w:fldSimple>
       <w:r>
         <w:t xml:space="preserve"> Mô tả Usecase Quản lý thông tin khách hàng</w:t>
       </w:r>
+      <w:bookmarkEnd w:id="28"/>
+    </w:p>
+    <w:p>
+      <w:pPr>
+        <w:pStyle w:val="Tiumccp3"/>
+      </w:pPr>
+      <w:bookmarkStart w:id="29" w:name="_Toc150894020"/>
+      <w:r>
+        <w:t>2.3.2.2 Use-case Quản lý Sales team</w:t>
+      </w:r>
       <w:bookmarkEnd w:id="29"/>
-    </w:p>
-    <w:p>
-      <w:pPr>
-        <w:pStyle w:val="Tiumccp3"/>
-      </w:pPr>
-      <w:bookmarkStart w:id="30" w:name="_Toc150894020"/>
-      <w:r>
-        <w:t>2.3.2.2 Use-case Quản lý Sales team</w:t>
-      </w:r>
-      <w:bookmarkEnd w:id="30"/>
     </w:p>
     <w:p>
       <w:pPr>
@@ -11751,38 +11653,25 @@
       <w:pPr>
         <w:pStyle w:val="Caption"/>
       </w:pPr>
-      <w:bookmarkStart w:id="31" w:name="_Toc150894415"/>
+      <w:bookmarkStart w:id="30" w:name="_Toc150894415"/>
       <w:r>
         <w:t>Hình 2</w:t>
       </w:r>
       <w:r>
         <w:t>.</w:t>
       </w:r>
-      <w:r>
-        <w:fldChar w:fldCharType="begin"/>
-      </w:r>
-      <w:r>
-        <w:instrText xml:space="preserve"> SEQ Hình \* ARABIC </w:instrText>
-      </w:r>
-      <w:r>
-        <w:fldChar w:fldCharType="separate"/>
-      </w:r>
-      <w:r>
-        <w:rPr>
-          <w:noProof/>
-        </w:rPr>
-        <w:t>4</w:t>
-      </w:r>
-      <w:r>
-        <w:rPr>
-          <w:noProof/>
-        </w:rPr>
-        <w:fldChar w:fldCharType="end"/>
-      </w:r>
+      <w:fldSimple w:instr=" SEQ Hình \* ARABIC ">
+        <w:r>
+          <w:rPr>
+            <w:noProof/>
+          </w:rPr>
+          <w:t>4</w:t>
+        </w:r>
+      </w:fldSimple>
       <w:r>
         <w:t xml:space="preserve"> Lược đồ Usecase Quản lý Sales team</w:t>
       </w:r>
-      <w:bookmarkEnd w:id="31"/>
+      <w:bookmarkEnd w:id="30"/>
     </w:p>
     <w:p/>
     <w:p>
@@ -12609,50 +12498,40 @@
       <w:pPr>
         <w:pStyle w:val="Caption"/>
       </w:pPr>
-      <w:bookmarkStart w:id="32" w:name="_Toc150894389"/>
+      <w:bookmarkStart w:id="31" w:name="_Toc150894389"/>
       <w:r>
         <w:t>Bảng 2</w:t>
       </w:r>
       <w:r>
         <w:t>.</w:t>
       </w:r>
-      <w:r>
-        <w:fldChar w:fldCharType="begin"/>
-      </w:r>
-      <w:r>
-        <w:instrText xml:space="preserve"> SEQ Bảng \* ARABIC </w:instrText>
-      </w:r>
-      <w:r>
-        <w:fldChar w:fldCharType="separate"/>
-      </w:r>
-      <w:r>
-        <w:rPr>
-          <w:noProof/>
-        </w:rPr>
-        <w:t>3</w:t>
-      </w:r>
-      <w:r>
-        <w:fldChar w:fldCharType="end"/>
-      </w:r>
+      <w:fldSimple w:instr=" SEQ Bảng \* ARABIC ">
+        <w:r>
+          <w:rPr>
+            <w:noProof/>
+          </w:rPr>
+          <w:t>3</w:t>
+        </w:r>
+      </w:fldSimple>
       <w:r>
         <w:t xml:space="preserve"> Mô tả Usecase Quản lý Sales team</w:t>
       </w:r>
+      <w:bookmarkEnd w:id="31"/>
+    </w:p>
+    <w:p>
+      <w:pPr>
+        <w:pStyle w:val="Caption"/>
+      </w:pPr>
+    </w:p>
+    <w:p>
+      <w:pPr>
+        <w:pStyle w:val="Tiumccp3"/>
+      </w:pPr>
+      <w:bookmarkStart w:id="32" w:name="_Toc150894021"/>
+      <w:r>
+        <w:t>2.3.2.3 Use-case Quản lý Stage</w:t>
+      </w:r>
       <w:bookmarkEnd w:id="32"/>
-    </w:p>
-    <w:p>
-      <w:pPr>
-        <w:pStyle w:val="Caption"/>
-      </w:pPr>
-    </w:p>
-    <w:p>
-      <w:pPr>
-        <w:pStyle w:val="Tiumccp3"/>
-      </w:pPr>
-      <w:bookmarkStart w:id="33" w:name="_Toc150894021"/>
-      <w:r>
-        <w:t>2.3.2.3 Use-case Quản lý Stage</w:t>
-      </w:r>
-      <w:bookmarkEnd w:id="33"/>
     </w:p>
     <w:p>
       <w:pPr>
@@ -12717,38 +12596,25 @@
       <w:pPr>
         <w:pStyle w:val="Caption"/>
       </w:pPr>
-      <w:bookmarkStart w:id="34" w:name="_Toc150894416"/>
+      <w:bookmarkStart w:id="33" w:name="_Toc150894416"/>
       <w:r>
         <w:t>Hình 2</w:t>
       </w:r>
       <w:r>
         <w:t>.</w:t>
       </w:r>
-      <w:r>
-        <w:fldChar w:fldCharType="begin"/>
-      </w:r>
-      <w:r>
-        <w:instrText xml:space="preserve"> SEQ Hình \* ARABIC </w:instrText>
-      </w:r>
-      <w:r>
-        <w:fldChar w:fldCharType="separate"/>
-      </w:r>
-      <w:r>
-        <w:rPr>
-          <w:noProof/>
-        </w:rPr>
-        <w:t>5</w:t>
-      </w:r>
-      <w:r>
-        <w:rPr>
-          <w:noProof/>
-        </w:rPr>
-        <w:fldChar w:fldCharType="end"/>
-      </w:r>
+      <w:fldSimple w:instr=" SEQ Hình \* ARABIC ">
+        <w:r>
+          <w:rPr>
+            <w:noProof/>
+          </w:rPr>
+          <w:t>5</w:t>
+        </w:r>
+      </w:fldSimple>
       <w:r>
         <w:t xml:space="preserve"> Lược đồ Usecase Quản lý Stage</w:t>
       </w:r>
-      <w:bookmarkEnd w:id="34"/>
+      <w:bookmarkEnd w:id="33"/>
     </w:p>
     <w:p>
       <w:pPr>
@@ -13583,31 +13449,21 @@
       <w:pPr>
         <w:pStyle w:val="Caption"/>
       </w:pPr>
-      <w:bookmarkStart w:id="35" w:name="_Toc150894390"/>
+      <w:bookmarkStart w:id="34" w:name="_Toc150894390"/>
       <w:r>
         <w:t>Bảng 2</w:t>
       </w:r>
       <w:r>
         <w:t>.</w:t>
       </w:r>
-      <w:r>
-        <w:fldChar w:fldCharType="begin"/>
-      </w:r>
-      <w:r>
-        <w:instrText xml:space="preserve"> SEQ Bảng \* ARABIC </w:instrText>
-      </w:r>
-      <w:r>
-        <w:fldChar w:fldCharType="separate"/>
-      </w:r>
-      <w:r>
-        <w:rPr>
-          <w:noProof/>
-        </w:rPr>
-        <w:t>4</w:t>
-      </w:r>
-      <w:r>
-        <w:fldChar w:fldCharType="end"/>
-      </w:r>
+      <w:fldSimple w:instr=" SEQ Bảng \* ARABIC ">
+        <w:r>
+          <w:rPr>
+            <w:noProof/>
+          </w:rPr>
+          <w:t>4</w:t>
+        </w:r>
+      </w:fldSimple>
       <w:r>
         <w:t xml:space="preserve"> </w:t>
       </w:r>
@@ -13617,17 +13473,17 @@
       <w:r>
         <w:t>Usecase Quản lý Stage</w:t>
       </w:r>
+      <w:bookmarkEnd w:id="34"/>
+    </w:p>
+    <w:p>
+      <w:pPr>
+        <w:pStyle w:val="Tiumccp3"/>
+      </w:pPr>
+      <w:bookmarkStart w:id="35" w:name="_Toc150894022"/>
+      <w:r>
+        <w:t>2.3.2.4 Use-case Quản lý Pipeline</w:t>
+      </w:r>
       <w:bookmarkEnd w:id="35"/>
-    </w:p>
-    <w:p>
-      <w:pPr>
-        <w:pStyle w:val="Tiumccp3"/>
-      </w:pPr>
-      <w:bookmarkStart w:id="36" w:name="_Toc150894022"/>
-      <w:r>
-        <w:t>2.3.2.4 Use-case Quản lý Pipeline</w:t>
-      </w:r>
-      <w:bookmarkEnd w:id="36"/>
     </w:p>
     <w:p>
       <w:pPr>
@@ -13693,38 +13549,25 @@
       <w:pPr>
         <w:pStyle w:val="Caption"/>
       </w:pPr>
-      <w:bookmarkStart w:id="37" w:name="_Toc150894417"/>
+      <w:bookmarkStart w:id="36" w:name="_Toc150894417"/>
       <w:r>
         <w:t xml:space="preserve">Hình </w:t>
       </w:r>
       <w:r>
         <w:t>2.</w:t>
       </w:r>
-      <w:r>
-        <w:fldChar w:fldCharType="begin"/>
-      </w:r>
-      <w:r>
-        <w:instrText xml:space="preserve"> SEQ Hình \* ARABIC </w:instrText>
-      </w:r>
-      <w:r>
-        <w:fldChar w:fldCharType="separate"/>
-      </w:r>
-      <w:r>
-        <w:rPr>
-          <w:noProof/>
-        </w:rPr>
-        <w:t>6</w:t>
-      </w:r>
-      <w:r>
-        <w:rPr>
-          <w:noProof/>
-        </w:rPr>
-        <w:fldChar w:fldCharType="end"/>
-      </w:r>
+      <w:fldSimple w:instr=" SEQ Hình \* ARABIC ">
+        <w:r>
+          <w:rPr>
+            <w:noProof/>
+          </w:rPr>
+          <w:t>6</w:t>
+        </w:r>
+      </w:fldSimple>
       <w:r>
         <w:t xml:space="preserve"> Lược đồ Usecase Quản lý Pipeline</w:t>
       </w:r>
-      <w:bookmarkEnd w:id="37"/>
+      <w:bookmarkEnd w:id="36"/>
     </w:p>
     <w:p>
       <w:pPr>
@@ -14552,42 +14395,32 @@
       <w:pPr>
         <w:pStyle w:val="Caption"/>
       </w:pPr>
-      <w:bookmarkStart w:id="38" w:name="_Toc150894391"/>
+      <w:bookmarkStart w:id="37" w:name="_Toc150894391"/>
       <w:r>
         <w:t>Bảng 2.</w:t>
       </w:r>
-      <w:r>
-        <w:fldChar w:fldCharType="begin"/>
-      </w:r>
-      <w:r>
-        <w:instrText xml:space="preserve"> SEQ Bảng \* ARABIC </w:instrText>
-      </w:r>
-      <w:r>
-        <w:fldChar w:fldCharType="separate"/>
-      </w:r>
-      <w:r>
-        <w:rPr>
-          <w:noProof/>
-        </w:rPr>
-        <w:t>5</w:t>
-      </w:r>
-      <w:r>
-        <w:fldChar w:fldCharType="end"/>
-      </w:r>
+      <w:fldSimple w:instr=" SEQ Bảng \* ARABIC ">
+        <w:r>
+          <w:rPr>
+            <w:noProof/>
+          </w:rPr>
+          <w:t>5</w:t>
+        </w:r>
+      </w:fldSimple>
       <w:r>
         <w:t xml:space="preserve"> Mô tả Usecase Quản lý Pipeline</w:t>
       </w:r>
+      <w:bookmarkEnd w:id="37"/>
+    </w:p>
+    <w:p>
+      <w:pPr>
+        <w:pStyle w:val="Tiumccp3"/>
+      </w:pPr>
+      <w:bookmarkStart w:id="38" w:name="_Toc150894023"/>
+      <w:r>
+        <w:t>2.3.2.5 Use-case Quản lý Lead/Oppurtunity</w:t>
+      </w:r>
       <w:bookmarkEnd w:id="38"/>
-    </w:p>
-    <w:p>
-      <w:pPr>
-        <w:pStyle w:val="Tiumccp3"/>
-      </w:pPr>
-      <w:bookmarkStart w:id="39" w:name="_Toc150894023"/>
-      <w:r>
-        <w:t>2.3.2.5 Use-case Quản lý Lead/Oppurtunity</w:t>
-      </w:r>
-      <w:bookmarkEnd w:id="39"/>
     </w:p>
     <w:p>
       <w:pPr>
@@ -14652,35 +14485,22 @@
       <w:pPr>
         <w:pStyle w:val="Caption"/>
       </w:pPr>
-      <w:bookmarkStart w:id="40" w:name="_Toc150894418"/>
+      <w:bookmarkStart w:id="39" w:name="_Toc150894418"/>
       <w:r>
         <w:t>Hình 2.</w:t>
       </w:r>
-      <w:r>
-        <w:fldChar w:fldCharType="begin"/>
-      </w:r>
-      <w:r>
-        <w:instrText xml:space="preserve"> SEQ Hình \* ARABIC </w:instrText>
-      </w:r>
-      <w:r>
-        <w:fldChar w:fldCharType="separate"/>
-      </w:r>
-      <w:r>
-        <w:rPr>
-          <w:noProof/>
-        </w:rPr>
-        <w:t>7</w:t>
-      </w:r>
-      <w:r>
-        <w:rPr>
-          <w:noProof/>
-        </w:rPr>
-        <w:fldChar w:fldCharType="end"/>
-      </w:r>
+      <w:fldSimple w:instr=" SEQ Hình \* ARABIC ">
+        <w:r>
+          <w:rPr>
+            <w:noProof/>
+          </w:rPr>
+          <w:t>7</w:t>
+        </w:r>
+      </w:fldSimple>
       <w:r>
         <w:t xml:space="preserve"> Lược đồ Usecase Quản lý Lead/Oppurtunity</w:t>
       </w:r>
-      <w:bookmarkEnd w:id="40"/>
+      <w:bookmarkEnd w:id="39"/>
     </w:p>
     <w:p>
       <w:pPr>
@@ -15510,42 +15330,32 @@
       <w:pPr>
         <w:pStyle w:val="Caption"/>
       </w:pPr>
-      <w:bookmarkStart w:id="41" w:name="_Toc150894392"/>
+      <w:bookmarkStart w:id="40" w:name="_Toc150894392"/>
       <w:r>
         <w:t>Bảng 2.</w:t>
       </w:r>
-      <w:r>
-        <w:fldChar w:fldCharType="begin"/>
-      </w:r>
-      <w:r>
-        <w:instrText xml:space="preserve"> SEQ Bảng \* ARABIC </w:instrText>
-      </w:r>
-      <w:r>
-        <w:fldChar w:fldCharType="separate"/>
-      </w:r>
-      <w:r>
-        <w:rPr>
-          <w:noProof/>
-        </w:rPr>
-        <w:t>6</w:t>
-      </w:r>
-      <w:r>
-        <w:fldChar w:fldCharType="end"/>
-      </w:r>
+      <w:fldSimple w:instr=" SEQ Bảng \* ARABIC ">
+        <w:r>
+          <w:rPr>
+            <w:noProof/>
+          </w:rPr>
+          <w:t>6</w:t>
+        </w:r>
+      </w:fldSimple>
       <w:r>
         <w:t xml:space="preserve"> Mô tả Usecase Quản lý Lead/Oppurtunity</w:t>
       </w:r>
+      <w:bookmarkEnd w:id="40"/>
+    </w:p>
+    <w:p>
+      <w:pPr>
+        <w:pStyle w:val="Tiumccp3"/>
+      </w:pPr>
+      <w:bookmarkStart w:id="41" w:name="_Toc150894024"/>
+      <w:r>
+        <w:t>2.3.2.6 Use-case Quản lý Lead source</w:t>
+      </w:r>
       <w:bookmarkEnd w:id="41"/>
-    </w:p>
-    <w:p>
-      <w:pPr>
-        <w:pStyle w:val="Tiumccp3"/>
-      </w:pPr>
-      <w:bookmarkStart w:id="42" w:name="_Toc150894024"/>
-      <w:r>
-        <w:t>2.3.2.6 Use-case Quản lý Lead source</w:t>
-      </w:r>
-      <w:bookmarkEnd w:id="42"/>
     </w:p>
     <w:p>
       <w:pPr>
@@ -15610,35 +15420,22 @@
       <w:pPr>
         <w:pStyle w:val="Caption"/>
       </w:pPr>
-      <w:bookmarkStart w:id="43" w:name="_Toc150894419"/>
+      <w:bookmarkStart w:id="42" w:name="_Toc150894419"/>
       <w:r>
         <w:t>Hình 2.</w:t>
       </w:r>
-      <w:r>
-        <w:fldChar w:fldCharType="begin"/>
-      </w:r>
-      <w:r>
-        <w:instrText xml:space="preserve"> SEQ Hình \* ARABIC </w:instrText>
-      </w:r>
-      <w:r>
-        <w:fldChar w:fldCharType="separate"/>
-      </w:r>
-      <w:r>
-        <w:rPr>
-          <w:noProof/>
-        </w:rPr>
-        <w:t>8</w:t>
-      </w:r>
-      <w:r>
-        <w:rPr>
-          <w:noProof/>
-        </w:rPr>
-        <w:fldChar w:fldCharType="end"/>
-      </w:r>
+      <w:fldSimple w:instr=" SEQ Hình \* ARABIC ">
+        <w:r>
+          <w:rPr>
+            <w:noProof/>
+          </w:rPr>
+          <w:t>8</w:t>
+        </w:r>
+      </w:fldSimple>
       <w:r>
         <w:t xml:space="preserve"> Lược đồ Usecase Quản lý Lead source</w:t>
       </w:r>
-      <w:bookmarkEnd w:id="43"/>
+      <w:bookmarkEnd w:id="42"/>
     </w:p>
     <w:p>
       <w:pPr>
@@ -16469,42 +16266,32 @@
       <w:pPr>
         <w:pStyle w:val="Caption"/>
       </w:pPr>
-      <w:bookmarkStart w:id="44" w:name="_Toc150894393"/>
+      <w:bookmarkStart w:id="43" w:name="_Toc150894393"/>
       <w:r>
         <w:t>Bảng 2.</w:t>
       </w:r>
-      <w:r>
-        <w:fldChar w:fldCharType="begin"/>
-      </w:r>
-      <w:r>
-        <w:instrText xml:space="preserve"> SEQ Bảng \* ARABIC </w:instrText>
-      </w:r>
-      <w:r>
-        <w:fldChar w:fldCharType="separate"/>
-      </w:r>
-      <w:r>
-        <w:rPr>
-          <w:noProof/>
-        </w:rPr>
-        <w:t>7</w:t>
-      </w:r>
-      <w:r>
-        <w:fldChar w:fldCharType="end"/>
-      </w:r>
+      <w:fldSimple w:instr=" SEQ Bảng \* ARABIC ">
+        <w:r>
+          <w:rPr>
+            <w:noProof/>
+          </w:rPr>
+          <w:t>7</w:t>
+        </w:r>
+      </w:fldSimple>
       <w:r>
         <w:t xml:space="preserve"> Mô tả Usecase Quản lý Lead source</w:t>
       </w:r>
+      <w:bookmarkEnd w:id="43"/>
+    </w:p>
+    <w:p>
+      <w:pPr>
+        <w:pStyle w:val="Tiumccp3"/>
+      </w:pPr>
+      <w:bookmarkStart w:id="44" w:name="_Toc150894025"/>
+      <w:r>
+        <w:t>2.3.2.7 Use-case Quản lý Marketing campaign</w:t>
+      </w:r>
       <w:bookmarkEnd w:id="44"/>
-    </w:p>
-    <w:p>
-      <w:pPr>
-        <w:pStyle w:val="Tiumccp3"/>
-      </w:pPr>
-      <w:bookmarkStart w:id="45" w:name="_Toc150894025"/>
-      <w:r>
-        <w:t>2.3.2.7 Use-case Quản lý Marketing campaign</w:t>
-      </w:r>
-      <w:bookmarkEnd w:id="45"/>
     </w:p>
     <w:p>
       <w:pPr>
@@ -16570,35 +16357,22 @@
       <w:pPr>
         <w:pStyle w:val="Caption"/>
       </w:pPr>
-      <w:bookmarkStart w:id="46" w:name="_Toc150894420"/>
+      <w:bookmarkStart w:id="45" w:name="_Toc150894420"/>
       <w:r>
         <w:t>Hình 2.</w:t>
       </w:r>
-      <w:r>
-        <w:fldChar w:fldCharType="begin"/>
-      </w:r>
-      <w:r>
-        <w:instrText xml:space="preserve"> SEQ Hình \* ARABIC </w:instrText>
-      </w:r>
-      <w:r>
-        <w:fldChar w:fldCharType="separate"/>
-      </w:r>
-      <w:r>
-        <w:rPr>
-          <w:noProof/>
-        </w:rPr>
-        <w:t>9</w:t>
-      </w:r>
-      <w:r>
-        <w:rPr>
-          <w:noProof/>
-        </w:rPr>
-        <w:fldChar w:fldCharType="end"/>
-      </w:r>
+      <w:fldSimple w:instr=" SEQ Hình \* ARABIC ">
+        <w:r>
+          <w:rPr>
+            <w:noProof/>
+          </w:rPr>
+          <w:t>9</w:t>
+        </w:r>
+      </w:fldSimple>
       <w:r>
         <w:t xml:space="preserve"> Lược đồ Usecase Quản lý Marketing campaign</w:t>
       </w:r>
-      <w:bookmarkEnd w:id="46"/>
+      <w:bookmarkEnd w:id="45"/>
     </w:p>
     <w:p>
       <w:pPr>
@@ -17476,58 +17250,48 @@
       <w:pPr>
         <w:pStyle w:val="Caption"/>
       </w:pPr>
-      <w:bookmarkStart w:id="47" w:name="_Toc150894394"/>
+      <w:bookmarkStart w:id="46" w:name="_Toc150894394"/>
       <w:r>
         <w:t>Bảng 2.</w:t>
       </w:r>
-      <w:r>
-        <w:fldChar w:fldCharType="begin"/>
-      </w:r>
-      <w:r>
-        <w:instrText xml:space="preserve"> SEQ Bảng \* ARABIC </w:instrText>
-      </w:r>
-      <w:r>
-        <w:fldChar w:fldCharType="separate"/>
-      </w:r>
-      <w:r>
-        <w:rPr>
-          <w:noProof/>
-        </w:rPr>
-        <w:t>8</w:t>
-      </w:r>
-      <w:r>
-        <w:fldChar w:fldCharType="end"/>
-      </w:r>
+      <w:fldSimple w:instr=" SEQ Bảng \* ARABIC ">
+        <w:r>
+          <w:rPr>
+            <w:noProof/>
+          </w:rPr>
+          <w:t>8</w:t>
+        </w:r>
+      </w:fldSimple>
       <w:r>
         <w:t xml:space="preserve"> Mô tả Usecase Quản lý Marketing campaign</w:t>
       </w:r>
+      <w:bookmarkEnd w:id="46"/>
+    </w:p>
+    <w:p>
+      <w:pPr>
+        <w:pStyle w:val="Tiumccp1"/>
+      </w:pPr>
+      <w:bookmarkStart w:id="47" w:name="_Toc150894026"/>
+      <w:r>
+        <w:t>2.4 Lược đồ dòng dữ liệu (Data Flow Diagram)</w:t>
+      </w:r>
       <w:bookmarkEnd w:id="47"/>
     </w:p>
     <w:p>
       <w:pPr>
-        <w:pStyle w:val="Tiumccp1"/>
-      </w:pPr>
-      <w:bookmarkStart w:id="48" w:name="_Toc150894026"/>
-      <w:r>
-        <w:t>2.4 Lược đồ dòng dữ liệu (Data Flow Diagram)</w:t>
+        <w:pStyle w:val="Tiumccp2"/>
+      </w:pPr>
+      <w:bookmarkStart w:id="48" w:name="_Toc150894027"/>
+      <w:r>
+        <w:t>2.4.1 L</w:t>
+      </w:r>
+      <w:r>
+        <w:t>ược đ</w:t>
+      </w:r>
+      <w:r>
+        <w:t>ồ ngữ cảnh (Context diagram)</w:t>
       </w:r>
       <w:bookmarkEnd w:id="48"/>
-    </w:p>
-    <w:p>
-      <w:pPr>
-        <w:pStyle w:val="Tiumccp2"/>
-      </w:pPr>
-      <w:bookmarkStart w:id="49" w:name="_Toc150894027"/>
-      <w:r>
-        <w:t>2.4.1 L</w:t>
-      </w:r>
-      <w:r>
-        <w:t>ược đ</w:t>
-      </w:r>
-      <w:r>
-        <w:t>ồ ngữ cảnh (Context diagram)</w:t>
-      </w:r>
-      <w:bookmarkEnd w:id="49"/>
     </w:p>
     <w:p>
       <w:pPr>
@@ -17589,28 +17353,18 @@
       <w:pPr>
         <w:pStyle w:val="Caption"/>
       </w:pPr>
-      <w:bookmarkStart w:id="50" w:name="_Toc150894421"/>
+      <w:bookmarkStart w:id="49" w:name="_Toc150894421"/>
       <w:r>
         <w:t>Hình 2.</w:t>
       </w:r>
-      <w:r>
-        <w:fldChar w:fldCharType="begin"/>
-      </w:r>
-      <w:r>
-        <w:instrText xml:space="preserve"> SEQ Hình \* ARABIC </w:instrText>
-      </w:r>
-      <w:r>
-        <w:fldChar w:fldCharType="separate"/>
-      </w:r>
-      <w:r>
-        <w:rPr>
-          <w:noProof/>
-        </w:rPr>
-        <w:t>10</w:t>
-      </w:r>
-      <w:r>
-        <w:fldChar w:fldCharType="end"/>
-      </w:r>
+      <w:fldSimple w:instr=" SEQ Hình \* ARABIC ">
+        <w:r>
+          <w:rPr>
+            <w:noProof/>
+          </w:rPr>
+          <w:t>10</w:t>
+        </w:r>
+      </w:fldSimple>
       <w:r>
         <w:t xml:space="preserve"> Lư</w:t>
       </w:r>
@@ -17635,13 +17389,13 @@
       <w:r>
         <w:t>ảnh</w:t>
       </w:r>
-      <w:bookmarkEnd w:id="50"/>
+      <w:bookmarkEnd w:id="49"/>
     </w:p>
     <w:p>
       <w:pPr>
         <w:pStyle w:val="Tiumccp2"/>
       </w:pPr>
-      <w:bookmarkStart w:id="51" w:name="_Toc150894028"/>
+      <w:bookmarkStart w:id="50" w:name="_Toc150894028"/>
       <w:r>
         <w:lastRenderedPageBreak/>
         <w:t>2.4.2 L</w:t>
@@ -17649,7 +17403,7 @@
       <w:r>
         <w:t>ược đồ Level-0</w:t>
       </w:r>
-      <w:bookmarkEnd w:id="51"/>
+      <w:bookmarkEnd w:id="50"/>
     </w:p>
     <w:p>
       <w:pPr>
@@ -17712,56 +17466,43 @@
       <w:pPr>
         <w:pStyle w:val="Caption"/>
       </w:pPr>
-      <w:bookmarkStart w:id="52" w:name="_Toc150894422"/>
+      <w:bookmarkStart w:id="51" w:name="_Toc150894422"/>
       <w:r>
         <w:t>Hình 2.</w:t>
       </w:r>
-      <w:r>
-        <w:fldChar w:fldCharType="begin"/>
-      </w:r>
-      <w:r>
-        <w:instrText xml:space="preserve"> SEQ Hình \* ARABIC </w:instrText>
-      </w:r>
-      <w:r>
-        <w:fldChar w:fldCharType="separate"/>
-      </w:r>
-      <w:r>
-        <w:rPr>
-          <w:noProof/>
-        </w:rPr>
-        <w:t>11</w:t>
-      </w:r>
-      <w:r>
-        <w:rPr>
-          <w:noProof/>
-        </w:rPr>
-        <w:fldChar w:fldCharType="end"/>
-      </w:r>
+      <w:fldSimple w:instr=" SEQ Hình \* ARABIC ">
+        <w:r>
+          <w:rPr>
+            <w:noProof/>
+          </w:rPr>
+          <w:t>11</w:t>
+        </w:r>
+      </w:fldSimple>
       <w:r>
         <w:t xml:space="preserve"> Lược đồ </w:t>
       </w:r>
       <w:r>
         <w:t>level 0</w:t>
       </w:r>
+      <w:bookmarkEnd w:id="51"/>
+    </w:p>
+    <w:p>
+      <w:pPr>
+        <w:pStyle w:val="Tiumccp2"/>
+      </w:pPr>
+    </w:p>
+    <w:p>
+      <w:pPr>
+        <w:pStyle w:val="Tiumccp1"/>
+      </w:pPr>
+      <w:bookmarkStart w:id="52" w:name="_Toc150894029"/>
+      <w:r>
+        <w:t xml:space="preserve">2.5 </w:t>
+      </w:r>
+      <w:r>
+        <w:t>Lược đồ quan hệ thực thể (Entity-Relationship Diagram)</w:t>
+      </w:r>
       <w:bookmarkEnd w:id="52"/>
-    </w:p>
-    <w:p>
-      <w:pPr>
-        <w:pStyle w:val="Tiumccp2"/>
-      </w:pPr>
-    </w:p>
-    <w:p>
-      <w:pPr>
-        <w:pStyle w:val="Tiumccp1"/>
-      </w:pPr>
-      <w:bookmarkStart w:id="53" w:name="_Toc150894029"/>
-      <w:r>
-        <w:t xml:space="preserve">2.5 </w:t>
-      </w:r>
-      <w:r>
-        <w:t>Lược đồ quan hệ thực thể (Entity-Relationship Diagram)</w:t>
-      </w:r>
-      <w:bookmarkEnd w:id="53"/>
     </w:p>
     <w:p>
       <w:pPr>
@@ -17820,52 +17561,39 @@
       <w:pPr>
         <w:pStyle w:val="Caption"/>
       </w:pPr>
-      <w:bookmarkStart w:id="54" w:name="_Toc150894423"/>
+      <w:bookmarkStart w:id="53" w:name="_Toc150894423"/>
       <w:r>
         <w:t>Hình 2.</w:t>
       </w:r>
-      <w:r>
-        <w:fldChar w:fldCharType="begin"/>
-      </w:r>
-      <w:r>
-        <w:instrText xml:space="preserve"> SEQ Hình \* ARABIC </w:instrText>
-      </w:r>
-      <w:r>
-        <w:fldChar w:fldCharType="separate"/>
-      </w:r>
-      <w:r>
-        <w:rPr>
-          <w:noProof/>
-        </w:rPr>
-        <w:t>12</w:t>
-      </w:r>
-      <w:r>
-        <w:rPr>
-          <w:noProof/>
-        </w:rPr>
-        <w:fldChar w:fldCharType="end"/>
-      </w:r>
+      <w:fldSimple w:instr=" SEQ Hình \* ARABIC ">
+        <w:r>
+          <w:rPr>
+            <w:noProof/>
+          </w:rPr>
+          <w:t>12</w:t>
+        </w:r>
+      </w:fldSimple>
       <w:r>
         <w:t xml:space="preserve"> </w:t>
       </w:r>
       <w:r>
         <w:t>Lược đồ quan hệ thực thể</w:t>
       </w:r>
+      <w:bookmarkEnd w:id="53"/>
+    </w:p>
+    <w:p/>
+    <w:p>
+      <w:pPr>
+        <w:pStyle w:val="Tiumccp1"/>
+      </w:pPr>
+      <w:bookmarkStart w:id="54" w:name="_Toc150894030"/>
+      <w:r>
+        <w:t>2.6 Đặc tả l</w:t>
+      </w:r>
+      <w:r>
+        <w:t>ược đồ quan hệ thực thể (Entity-Relationship Diagram)</w:t>
+      </w:r>
       <w:bookmarkEnd w:id="54"/>
-    </w:p>
-    <w:p/>
-    <w:p>
-      <w:pPr>
-        <w:pStyle w:val="Tiumccp1"/>
-      </w:pPr>
-      <w:bookmarkStart w:id="55" w:name="_Toc150894030"/>
-      <w:r>
-        <w:t>2.6 Đặc tả l</w:t>
-      </w:r>
-      <w:r>
-        <w:t>ược đồ quan hệ thực thể (Entity-Relationship Diagram)</w:t>
-      </w:r>
-      <w:bookmarkEnd w:id="55"/>
     </w:p>
     <w:tbl>
       <w:tblPr>
@@ -18232,35 +17960,25 @@
       <w:pPr>
         <w:pStyle w:val="Caption"/>
       </w:pPr>
-      <w:bookmarkStart w:id="56" w:name="_Toc150894395"/>
+      <w:bookmarkStart w:id="55" w:name="_Toc150894395"/>
       <w:r>
         <w:t xml:space="preserve">Bảng </w:t>
       </w:r>
       <w:r>
         <w:t>2.</w:t>
       </w:r>
-      <w:r>
-        <w:fldChar w:fldCharType="begin"/>
-      </w:r>
-      <w:r>
-        <w:instrText xml:space="preserve"> SEQ Bảng \* ARABIC </w:instrText>
-      </w:r>
-      <w:r>
-        <w:fldChar w:fldCharType="separate"/>
-      </w:r>
-      <w:r>
-        <w:rPr>
-          <w:noProof/>
-        </w:rPr>
-        <w:t>9</w:t>
-      </w:r>
-      <w:r>
-        <w:fldChar w:fldCharType="end"/>
-      </w:r>
+      <w:fldSimple w:instr=" SEQ Bảng \* ARABIC ">
+        <w:r>
+          <w:rPr>
+            <w:noProof/>
+          </w:rPr>
+          <w:t>9</w:t>
+        </w:r>
+      </w:fldSimple>
       <w:r>
         <w:t xml:space="preserve"> Customer</w:t>
       </w:r>
-      <w:bookmarkEnd w:id="56"/>
+      <w:bookmarkEnd w:id="55"/>
       <w:r>
         <w:br/>
       </w:r>
@@ -18741,32 +18459,22 @@
       <w:pPr>
         <w:pStyle w:val="Caption"/>
       </w:pPr>
-      <w:bookmarkStart w:id="57" w:name="_Toc150894396"/>
+      <w:bookmarkStart w:id="56" w:name="_Toc150894396"/>
       <w:r>
         <w:t>Bảng 2.</w:t>
       </w:r>
-      <w:r>
-        <w:fldChar w:fldCharType="begin"/>
-      </w:r>
-      <w:r>
-        <w:instrText xml:space="preserve"> SEQ Bảng \* ARABIC </w:instrText>
-      </w:r>
-      <w:r>
-        <w:fldChar w:fldCharType="separate"/>
-      </w:r>
-      <w:r>
-        <w:rPr>
-          <w:noProof/>
-        </w:rPr>
-        <w:t>10</w:t>
-      </w:r>
-      <w:r>
-        <w:fldChar w:fldCharType="end"/>
-      </w:r>
+      <w:fldSimple w:instr=" SEQ Bảng \* ARABIC ">
+        <w:r>
+          <w:rPr>
+            <w:noProof/>
+          </w:rPr>
+          <w:t>10</w:t>
+        </w:r>
+      </w:fldSimple>
       <w:r>
         <w:t xml:space="preserve"> Emloyee</w:t>
       </w:r>
-      <w:bookmarkEnd w:id="57"/>
+      <w:bookmarkEnd w:id="56"/>
       <w:r>
         <w:br/>
       </w:r>
@@ -19164,32 +18872,22 @@
       <w:pPr>
         <w:pStyle w:val="Caption"/>
       </w:pPr>
-      <w:bookmarkStart w:id="58" w:name="_Toc150894397"/>
+      <w:bookmarkStart w:id="57" w:name="_Toc150894397"/>
       <w:r>
         <w:t>Bảng 2.</w:t>
       </w:r>
-      <w:r>
-        <w:fldChar w:fldCharType="begin"/>
-      </w:r>
-      <w:r>
-        <w:instrText xml:space="preserve"> SEQ Bảng \* ARABIC </w:instrText>
-      </w:r>
-      <w:r>
-        <w:fldChar w:fldCharType="separate"/>
-      </w:r>
-      <w:r>
-        <w:rPr>
-          <w:noProof/>
-        </w:rPr>
-        <w:t>11</w:t>
-      </w:r>
-      <w:r>
-        <w:fldChar w:fldCharType="end"/>
-      </w:r>
+      <w:fldSimple w:instr=" SEQ Bảng \* ARABIC ">
+        <w:r>
+          <w:rPr>
+            <w:noProof/>
+          </w:rPr>
+          <w:t>11</w:t>
+        </w:r>
+      </w:fldSimple>
       <w:r>
         <w:t xml:space="preserve"> Lead Oppurtunity</w:t>
       </w:r>
-      <w:bookmarkEnd w:id="58"/>
+      <w:bookmarkEnd w:id="57"/>
     </w:p>
     <w:p>
       <w:pPr>
@@ -19526,34 +19224,24 @@
       <w:pPr>
         <w:pStyle w:val="Caption"/>
       </w:pPr>
-      <w:bookmarkStart w:id="59" w:name="JzP6V1GA0IR.3w8."/>
-      <w:bookmarkStart w:id="60" w:name="_Toc150894398"/>
+      <w:bookmarkStart w:id="58" w:name="JzP6V1GA0IR.3w8."/>
+      <w:bookmarkStart w:id="59" w:name="_Toc150894398"/>
       <w:r>
         <w:t>Bảng 2.</w:t>
       </w:r>
-      <w:r>
-        <w:fldChar w:fldCharType="begin"/>
-      </w:r>
-      <w:r>
-        <w:instrText xml:space="preserve"> SEQ Bảng \* ARABIC </w:instrText>
-      </w:r>
-      <w:r>
-        <w:fldChar w:fldCharType="separate"/>
-      </w:r>
-      <w:r>
-        <w:rPr>
-          <w:noProof/>
-        </w:rPr>
-        <w:t>12</w:t>
-      </w:r>
-      <w:r>
-        <w:fldChar w:fldCharType="end"/>
-      </w:r>
+      <w:fldSimple w:instr=" SEQ Bảng \* ARABIC ">
+        <w:r>
+          <w:rPr>
+            <w:noProof/>
+          </w:rPr>
+          <w:t>12</w:t>
+        </w:r>
+      </w:fldSimple>
       <w:r>
         <w:t xml:space="preserve"> Lead stage</w:t>
       </w:r>
+      <w:bookmarkEnd w:id="58"/>
       <w:bookmarkEnd w:id="59"/>
-      <w:bookmarkEnd w:id="60"/>
       <w:r>
         <w:br/>
       </w:r>
@@ -19837,32 +19525,22 @@
       <w:pPr>
         <w:pStyle w:val="Caption"/>
       </w:pPr>
-      <w:bookmarkStart w:id="61" w:name="_Toc150894399"/>
+      <w:bookmarkStart w:id="60" w:name="_Toc150894399"/>
       <w:r>
         <w:t>Bảng 2.</w:t>
       </w:r>
-      <w:r>
-        <w:fldChar w:fldCharType="begin"/>
-      </w:r>
-      <w:r>
-        <w:instrText xml:space="preserve"> SEQ Bảng \* ARABIC </w:instrText>
-      </w:r>
-      <w:r>
-        <w:fldChar w:fldCharType="separate"/>
-      </w:r>
-      <w:r>
-        <w:rPr>
-          <w:noProof/>
-        </w:rPr>
-        <w:t>13</w:t>
-      </w:r>
-      <w:r>
-        <w:fldChar w:fldCharType="end"/>
-      </w:r>
+      <w:fldSimple w:instr=" SEQ Bảng \* ARABIC ">
+        <w:r>
+          <w:rPr>
+            <w:noProof/>
+          </w:rPr>
+          <w:t>13</w:t>
+        </w:r>
+      </w:fldSimple>
       <w:r>
         <w:t xml:space="preserve"> Lead status</w:t>
       </w:r>
-      <w:bookmarkEnd w:id="61"/>
+      <w:bookmarkEnd w:id="60"/>
       <w:r>
         <w:br/>
       </w:r>
@@ -20062,32 +19740,22 @@
       <w:pPr>
         <w:pStyle w:val="Caption"/>
       </w:pPr>
-      <w:bookmarkStart w:id="62" w:name="_Toc150894400"/>
+      <w:bookmarkStart w:id="61" w:name="_Toc150894400"/>
       <w:r>
         <w:t>Bảng 2.</w:t>
       </w:r>
-      <w:r>
-        <w:fldChar w:fldCharType="begin"/>
-      </w:r>
-      <w:r>
-        <w:instrText xml:space="preserve"> SEQ Bảng \* ARABIC </w:instrText>
-      </w:r>
-      <w:r>
-        <w:fldChar w:fldCharType="separate"/>
-      </w:r>
-      <w:r>
-        <w:rPr>
-          <w:noProof/>
-        </w:rPr>
-        <w:t>14</w:t>
-      </w:r>
-      <w:r>
-        <w:fldChar w:fldCharType="end"/>
-      </w:r>
+      <w:fldSimple w:instr=" SEQ Bảng \* ARABIC ">
+        <w:r>
+          <w:rPr>
+            <w:noProof/>
+          </w:rPr>
+          <w:t>14</w:t>
+        </w:r>
+      </w:fldSimple>
       <w:r>
         <w:t xml:space="preserve"> Lost reason</w:t>
       </w:r>
-      <w:bookmarkEnd w:id="62"/>
+      <w:bookmarkEnd w:id="61"/>
       <w:r>
         <w:br/>
       </w:r>
@@ -20320,32 +19988,22 @@
       <w:pPr>
         <w:pStyle w:val="Caption"/>
       </w:pPr>
-      <w:bookmarkStart w:id="63" w:name="_Toc150894401"/>
+      <w:bookmarkStart w:id="62" w:name="_Toc150894401"/>
       <w:r>
         <w:t>Bảng 2.</w:t>
       </w:r>
-      <w:r>
-        <w:fldChar w:fldCharType="begin"/>
-      </w:r>
-      <w:r>
-        <w:instrText xml:space="preserve"> SEQ Bảng \* ARABIC </w:instrText>
-      </w:r>
-      <w:r>
-        <w:fldChar w:fldCharType="separate"/>
-      </w:r>
-      <w:r>
-        <w:rPr>
-          <w:noProof/>
-        </w:rPr>
-        <w:t>15</w:t>
-      </w:r>
-      <w:r>
-        <w:fldChar w:fldCharType="end"/>
-      </w:r>
+      <w:fldSimple w:instr=" SEQ Bảng \* ARABIC ">
+        <w:r>
+          <w:rPr>
+            <w:noProof/>
+          </w:rPr>
+          <w:t>15</w:t>
+        </w:r>
+      </w:fldSimple>
       <w:r>
         <w:t xml:space="preserve"> Marketing campaign</w:t>
       </w:r>
-      <w:bookmarkEnd w:id="63"/>
+      <w:bookmarkEnd w:id="62"/>
       <w:r>
         <w:br/>
       </w:r>
@@ -20716,32 +20374,22 @@
       <w:pPr>
         <w:pStyle w:val="Caption"/>
       </w:pPr>
-      <w:bookmarkStart w:id="64" w:name="_Toc150894402"/>
+      <w:bookmarkStart w:id="63" w:name="_Toc150894402"/>
       <w:r>
         <w:t>Bảng 2.</w:t>
       </w:r>
-      <w:r>
-        <w:fldChar w:fldCharType="begin"/>
-      </w:r>
-      <w:r>
-        <w:instrText xml:space="preserve"> SEQ Bảng \* ARABIC </w:instrText>
-      </w:r>
-      <w:r>
-        <w:fldChar w:fldCharType="separate"/>
-      </w:r>
-      <w:r>
-        <w:rPr>
-          <w:noProof/>
-        </w:rPr>
-        <w:t>16</w:t>
-      </w:r>
-      <w:r>
-        <w:fldChar w:fldCharType="end"/>
-      </w:r>
+      <w:fldSimple w:instr=" SEQ Bảng \* ARABIC ">
+        <w:r>
+          <w:rPr>
+            <w:noProof/>
+          </w:rPr>
+          <w:t>16</w:t>
+        </w:r>
+      </w:fldSimple>
       <w:r>
         <w:t xml:space="preserve"> Order</w:t>
       </w:r>
-      <w:bookmarkEnd w:id="64"/>
+      <w:bookmarkEnd w:id="63"/>
       <w:r>
         <w:br/>
       </w:r>
@@ -21045,34 +20693,24 @@
       <w:pPr>
         <w:pStyle w:val="Caption"/>
       </w:pPr>
-      <w:bookmarkStart w:id="65" w:name="azP6V1GA0IR.3w8y"/>
-      <w:bookmarkStart w:id="66" w:name="_Toc150894403"/>
+      <w:bookmarkStart w:id="64" w:name="azP6V1GA0IR.3w8y"/>
+      <w:bookmarkStart w:id="65" w:name="_Toc150894403"/>
       <w:r>
         <w:t>Bảng 2.</w:t>
       </w:r>
-      <w:r>
-        <w:fldChar w:fldCharType="begin"/>
-      </w:r>
-      <w:r>
-        <w:instrText xml:space="preserve"> SEQ Bảng \* ARABIC </w:instrText>
-      </w:r>
-      <w:r>
-        <w:fldChar w:fldCharType="separate"/>
-      </w:r>
-      <w:r>
-        <w:rPr>
-          <w:noProof/>
-        </w:rPr>
-        <w:t>17</w:t>
-      </w:r>
-      <w:r>
-        <w:fldChar w:fldCharType="end"/>
-      </w:r>
+      <w:fldSimple w:instr=" SEQ Bảng \* ARABIC ">
+        <w:r>
+          <w:rPr>
+            <w:noProof/>
+          </w:rPr>
+          <w:t>17</w:t>
+        </w:r>
+      </w:fldSimple>
       <w:r>
         <w:t xml:space="preserve"> Order item</w:t>
       </w:r>
+      <w:bookmarkEnd w:id="64"/>
       <w:bookmarkEnd w:id="65"/>
-      <w:bookmarkEnd w:id="66"/>
       <w:r>
         <w:br/>
       </w:r>
@@ -21296,32 +20934,22 @@
       <w:pPr>
         <w:pStyle w:val="Caption"/>
       </w:pPr>
-      <w:bookmarkStart w:id="67" w:name="_Toc150894404"/>
+      <w:bookmarkStart w:id="66" w:name="_Toc150894404"/>
       <w:r>
         <w:t>Bảng 2.</w:t>
       </w:r>
-      <w:r>
-        <w:fldChar w:fldCharType="begin"/>
-      </w:r>
-      <w:r>
-        <w:instrText xml:space="preserve"> SEQ Bảng \* ARABIC </w:instrText>
-      </w:r>
-      <w:r>
-        <w:fldChar w:fldCharType="separate"/>
-      </w:r>
-      <w:r>
-        <w:rPr>
-          <w:noProof/>
-        </w:rPr>
-        <w:t>18</w:t>
-      </w:r>
-      <w:r>
-        <w:fldChar w:fldCharType="end"/>
-      </w:r>
+      <w:fldSimple w:instr=" SEQ Bảng \* ARABIC ">
+        <w:r>
+          <w:rPr>
+            <w:noProof/>
+          </w:rPr>
+          <w:t>18</w:t>
+        </w:r>
+      </w:fldSimple>
       <w:r>
         <w:t xml:space="preserve"> Pipeline</w:t>
       </w:r>
-      <w:bookmarkEnd w:id="67"/>
+      <w:bookmarkEnd w:id="66"/>
       <w:r>
         <w:br/>
       </w:r>
@@ -21584,32 +21212,22 @@
       <w:pPr>
         <w:pStyle w:val="Caption"/>
       </w:pPr>
-      <w:bookmarkStart w:id="68" w:name="_Toc150894405"/>
+      <w:bookmarkStart w:id="67" w:name="_Toc150894405"/>
       <w:r>
         <w:t>Bảng 2.</w:t>
       </w:r>
-      <w:r>
-        <w:fldChar w:fldCharType="begin"/>
-      </w:r>
-      <w:r>
-        <w:instrText xml:space="preserve"> SEQ Bảng \* ARABIC </w:instrText>
-      </w:r>
-      <w:r>
-        <w:fldChar w:fldCharType="separate"/>
-      </w:r>
-      <w:r>
-        <w:rPr>
-          <w:noProof/>
-        </w:rPr>
-        <w:t>19</w:t>
-      </w:r>
-      <w:r>
-        <w:fldChar w:fldCharType="end"/>
-      </w:r>
+      <w:fldSimple w:instr=" SEQ Bảng \* ARABIC ">
+        <w:r>
+          <w:rPr>
+            <w:noProof/>
+          </w:rPr>
+          <w:t>19</w:t>
+        </w:r>
+      </w:fldSimple>
       <w:r>
         <w:t xml:space="preserve"> Pipeline stage</w:t>
       </w:r>
-      <w:bookmarkEnd w:id="68"/>
+      <w:bookmarkEnd w:id="67"/>
       <w:r>
         <w:br/>
       </w:r>
@@ -21875,32 +21493,22 @@
       <w:pPr>
         <w:pStyle w:val="Caption"/>
       </w:pPr>
-      <w:bookmarkStart w:id="69" w:name="_Toc150894406"/>
+      <w:bookmarkStart w:id="68" w:name="_Toc150894406"/>
       <w:r>
         <w:t>Bảng 2.</w:t>
       </w:r>
-      <w:r>
-        <w:fldChar w:fldCharType="begin"/>
-      </w:r>
-      <w:r>
-        <w:instrText xml:space="preserve"> SEQ Bảng \* ARABIC </w:instrText>
-      </w:r>
-      <w:r>
-        <w:fldChar w:fldCharType="separate"/>
-      </w:r>
-      <w:r>
-        <w:rPr>
-          <w:noProof/>
-        </w:rPr>
-        <w:t>20</w:t>
-      </w:r>
-      <w:r>
-        <w:fldChar w:fldCharType="end"/>
-      </w:r>
+      <w:fldSimple w:instr=" SEQ Bảng \* ARABIC ">
+        <w:r>
+          <w:rPr>
+            <w:noProof/>
+          </w:rPr>
+          <w:t>20</w:t>
+        </w:r>
+      </w:fldSimple>
       <w:r>
         <w:t xml:space="preserve"> Product</w:t>
       </w:r>
-      <w:bookmarkEnd w:id="69"/>
+      <w:bookmarkEnd w:id="68"/>
       <w:r>
         <w:br/>
       </w:r>
@@ -22197,32 +21805,22 @@
       <w:pPr>
         <w:pStyle w:val="Caption"/>
       </w:pPr>
-      <w:bookmarkStart w:id="70" w:name="_Toc150894407"/>
+      <w:bookmarkStart w:id="69" w:name="_Toc150894407"/>
       <w:r>
         <w:t>Bảng 2.</w:t>
       </w:r>
-      <w:r>
-        <w:fldChar w:fldCharType="begin"/>
-      </w:r>
-      <w:r>
-        <w:instrText xml:space="preserve"> SEQ Bảng \* ARABIC </w:instrText>
-      </w:r>
-      <w:r>
-        <w:fldChar w:fldCharType="separate"/>
-      </w:r>
-      <w:r>
-        <w:rPr>
-          <w:noProof/>
-        </w:rPr>
-        <w:t>21</w:t>
-      </w:r>
-      <w:r>
-        <w:fldChar w:fldCharType="end"/>
-      </w:r>
+      <w:fldSimple w:instr=" SEQ Bảng \* ARABIC ">
+        <w:r>
+          <w:rPr>
+            <w:noProof/>
+          </w:rPr>
+          <w:t>21</w:t>
+        </w:r>
+      </w:fldSimple>
       <w:r>
         <w:t xml:space="preserve"> Sales team</w:t>
       </w:r>
-      <w:bookmarkEnd w:id="70"/>
+      <w:bookmarkEnd w:id="69"/>
       <w:r>
         <w:br/>
       </w:r>
@@ -22435,34 +22033,24 @@
       <w:pPr>
         <w:pStyle w:val="Caption"/>
       </w:pPr>
-      <w:bookmarkStart w:id="71" w:name="WzP6V1GA0IR.3w81"/>
-      <w:bookmarkStart w:id="72" w:name="_Toc150894408"/>
+      <w:bookmarkStart w:id="70" w:name="WzP6V1GA0IR.3w81"/>
+      <w:bookmarkStart w:id="71" w:name="_Toc150894408"/>
       <w:r>
         <w:t>Bảng 2.</w:t>
       </w:r>
-      <w:r>
-        <w:fldChar w:fldCharType="begin"/>
-      </w:r>
-      <w:r>
-        <w:instrText xml:space="preserve"> SEQ Bảng \* ARABIC </w:instrText>
-      </w:r>
-      <w:r>
-        <w:fldChar w:fldCharType="separate"/>
-      </w:r>
-      <w:r>
-        <w:rPr>
-          <w:noProof/>
-        </w:rPr>
-        <w:t>22</w:t>
-      </w:r>
-      <w:r>
-        <w:fldChar w:fldCharType="end"/>
-      </w:r>
+      <w:fldSimple w:instr=" SEQ Bảng \* ARABIC ">
+        <w:r>
+          <w:rPr>
+            <w:noProof/>
+          </w:rPr>
+          <w:t>22</w:t>
+        </w:r>
+      </w:fldSimple>
       <w:r>
         <w:t xml:space="preserve"> Source</w:t>
       </w:r>
+      <w:bookmarkEnd w:id="70"/>
       <w:bookmarkEnd w:id="71"/>
-      <w:bookmarkEnd w:id="72"/>
       <w:r>
         <w:br/>
       </w:r>
@@ -22689,32 +22277,22 @@
       <w:pPr>
         <w:pStyle w:val="Caption"/>
       </w:pPr>
-      <w:bookmarkStart w:id="73" w:name="_Toc150894409"/>
+      <w:bookmarkStart w:id="72" w:name="_Toc150894409"/>
       <w:r>
         <w:t>Bảng 2.</w:t>
       </w:r>
-      <w:r>
-        <w:fldChar w:fldCharType="begin"/>
-      </w:r>
-      <w:r>
-        <w:instrText xml:space="preserve"> SEQ Bảng \* ARABIC </w:instrText>
-      </w:r>
-      <w:r>
-        <w:fldChar w:fldCharType="separate"/>
-      </w:r>
-      <w:r>
-        <w:rPr>
-          <w:noProof/>
-        </w:rPr>
-        <w:t>23</w:t>
-      </w:r>
-      <w:r>
-        <w:fldChar w:fldCharType="end"/>
-      </w:r>
+      <w:fldSimple w:instr=" SEQ Bảng \* ARABIC ">
+        <w:r>
+          <w:rPr>
+            <w:noProof/>
+          </w:rPr>
+          <w:t>23</w:t>
+        </w:r>
+      </w:fldSimple>
       <w:r>
         <w:t xml:space="preserve"> Stage</w:t>
       </w:r>
-      <w:bookmarkEnd w:id="73"/>
+      <w:bookmarkEnd w:id="72"/>
       <w:r>
         <w:br/>
       </w:r>
@@ -22986,50 +22564,40 @@
       <w:pPr>
         <w:pStyle w:val="Caption"/>
       </w:pPr>
-      <w:bookmarkStart w:id="74" w:name="_Toc150894410"/>
+      <w:bookmarkStart w:id="73" w:name="_Toc150894410"/>
       <w:r>
         <w:t>Bảng 2.</w:t>
       </w:r>
-      <w:r>
-        <w:fldChar w:fldCharType="begin"/>
-      </w:r>
-      <w:r>
-        <w:instrText xml:space="preserve"> SEQ Bảng \* ARABIC </w:instrText>
-      </w:r>
-      <w:r>
-        <w:fldChar w:fldCharType="separate"/>
-      </w:r>
-      <w:r>
-        <w:rPr>
-          <w:noProof/>
-        </w:rPr>
-        <w:t>24</w:t>
-      </w:r>
-      <w:r>
-        <w:fldChar w:fldCharType="end"/>
-      </w:r>
+      <w:fldSimple w:instr=" SEQ Bảng \* ARABIC ">
+        <w:r>
+          <w:rPr>
+            <w:noProof/>
+          </w:rPr>
+          <w:t>24</w:t>
+        </w:r>
+      </w:fldSimple>
       <w:r>
         <w:t xml:space="preserve"> Customer marketing campaign</w:t>
       </w:r>
+      <w:bookmarkEnd w:id="73"/>
+    </w:p>
+    <w:p>
+      <w:pPr>
+        <w:pStyle w:val="Nidungvnbn"/>
+      </w:pPr>
+    </w:p>
+    <w:p>
+      <w:pPr>
+        <w:pStyle w:val="Tiumccp1"/>
+      </w:pPr>
+      <w:bookmarkStart w:id="74" w:name="_Toc150894031"/>
+      <w:r>
+        <w:t>2.7</w:t>
+      </w:r>
+      <w:r>
+        <w:t xml:space="preserve"> Lược đồ cơ sở dữ liệu mức vật lý / Physical Database Design</w:t>
+      </w:r>
       <w:bookmarkEnd w:id="74"/>
-    </w:p>
-    <w:p>
-      <w:pPr>
-        <w:pStyle w:val="Nidungvnbn"/>
-      </w:pPr>
-    </w:p>
-    <w:p>
-      <w:pPr>
-        <w:pStyle w:val="Tiumccp1"/>
-      </w:pPr>
-      <w:bookmarkStart w:id="75" w:name="_Toc150894031"/>
-      <w:r>
-        <w:t>2.7</w:t>
-      </w:r>
-      <w:r>
-        <w:t xml:space="preserve"> Lược đồ cơ sở dữ liệu mức vật lý / Physical Database Design</w:t>
-      </w:r>
-      <w:bookmarkEnd w:id="75"/>
     </w:p>
     <w:p/>
     <w:p>
@@ -23089,38 +22657,25 @@
       <w:pPr>
         <w:pStyle w:val="Caption"/>
       </w:pPr>
-      <w:bookmarkStart w:id="76" w:name="_Toc150894424"/>
+      <w:bookmarkStart w:id="75" w:name="_Toc150894424"/>
       <w:r>
         <w:t xml:space="preserve">Hình </w:t>
       </w:r>
       <w:r>
         <w:t>2.</w:t>
       </w:r>
-      <w:r>
-        <w:fldChar w:fldCharType="begin"/>
-      </w:r>
-      <w:r>
-        <w:instrText xml:space="preserve"> SEQ Hình \* ARABIC </w:instrText>
-      </w:r>
-      <w:r>
-        <w:fldChar w:fldCharType="separate"/>
-      </w:r>
-      <w:r>
-        <w:rPr>
-          <w:noProof/>
-        </w:rPr>
-        <w:t>13</w:t>
-      </w:r>
-      <w:r>
-        <w:rPr>
-          <w:noProof/>
-        </w:rPr>
-        <w:fldChar w:fldCharType="end"/>
-      </w:r>
+      <w:fldSimple w:instr=" SEQ Hình \* ARABIC ">
+        <w:r>
+          <w:rPr>
+            <w:noProof/>
+          </w:rPr>
+          <w:t>13</w:t>
+        </w:r>
+      </w:fldSimple>
       <w:r>
         <w:t xml:space="preserve"> Lược đồ cơ sở mức vật lý</w:t>
       </w:r>
-      <w:bookmarkEnd w:id="76"/>
+      <w:bookmarkEnd w:id="75"/>
     </w:p>
     <w:p>
       <w:pPr>
@@ -23146,7 +22701,7 @@
       <w:pPr>
         <w:pStyle w:val="Chng"/>
       </w:pPr>
-      <w:bookmarkStart w:id="77" w:name="_Toc150894032"/>
+      <w:bookmarkStart w:id="76" w:name="_Toc150894032"/>
       <w:r>
         <w:lastRenderedPageBreak/>
         <w:t>CHƯƠNG 3</w:t>
@@ -23160,17 +22715,17 @@
       <w:r>
         <w:t>HIỆN THỰC HỆ THỐNG</w:t>
       </w:r>
+      <w:bookmarkEnd w:id="76"/>
+    </w:p>
+    <w:p>
+      <w:pPr>
+        <w:pStyle w:val="Tiumccp1"/>
+      </w:pPr>
+      <w:bookmarkStart w:id="77" w:name="_Toc150894033"/>
+      <w:r>
+        <w:t>3.1 Các công nghệ sử dụng trong đề tài / Technical Stack</w:t>
+      </w:r>
       <w:bookmarkEnd w:id="77"/>
-    </w:p>
-    <w:p>
-      <w:pPr>
-        <w:pStyle w:val="Tiumccp1"/>
-      </w:pPr>
-      <w:bookmarkStart w:id="78" w:name="_Toc150894033"/>
-      <w:r>
-        <w:t>3.1 Các công nghệ sử dụng trong đề tài / Technical Stack</w:t>
-      </w:r>
-      <w:bookmarkEnd w:id="78"/>
     </w:p>
     <w:p>
       <w:pPr>
@@ -23440,32 +22995,22 @@
       <w:pPr>
         <w:pStyle w:val="Caption"/>
       </w:pPr>
-      <w:bookmarkStart w:id="79" w:name="_Toc150894411"/>
+      <w:bookmarkStart w:id="78" w:name="_Toc150894411"/>
       <w:r>
         <w:t>Bảng 3.</w:t>
       </w:r>
-      <w:r>
-        <w:fldChar w:fldCharType="begin"/>
-      </w:r>
-      <w:r>
-        <w:instrText xml:space="preserve"> SEQ Bảng \* ARABIC </w:instrText>
-      </w:r>
-      <w:r>
-        <w:fldChar w:fldCharType="separate"/>
-      </w:r>
-      <w:r>
-        <w:rPr>
-          <w:noProof/>
-        </w:rPr>
-        <w:t>25</w:t>
-      </w:r>
-      <w:r>
-        <w:fldChar w:fldCharType="end"/>
-      </w:r>
+      <w:fldSimple w:instr=" SEQ Bảng \* ARABIC ">
+        <w:r>
+          <w:rPr>
+            <w:noProof/>
+          </w:rPr>
+          <w:t>25</w:t>
+        </w:r>
+      </w:fldSimple>
       <w:r>
         <w:t xml:space="preserve"> Các công nghệ sử dụng</w:t>
       </w:r>
-      <w:bookmarkEnd w:id="79"/>
+      <w:bookmarkEnd w:id="78"/>
       <w:r>
         <w:br w:type="page"/>
       </w:r>
@@ -23483,11 +23028,11 @@
       <w:pPr>
         <w:pStyle w:val="Chng"/>
       </w:pPr>
-      <w:bookmarkStart w:id="80" w:name="_Toc150894034"/>
+      <w:bookmarkStart w:id="79" w:name="_Toc150894034"/>
       <w:r>
         <w:t>CHƯƠNG 4  – DEMO HỆ THỐNG</w:t>
       </w:r>
-      <w:bookmarkEnd w:id="80"/>
+      <w:bookmarkEnd w:id="79"/>
     </w:p>
     <w:p>
       <w:pPr>
@@ -23501,232 +23046,1207 @@
           <w:sz w:val="26"/>
           <w:szCs w:val="26"/>
         </w:rPr>
-        <w:t>Trong chương này trình bày ít nhất 2 kịch bản demo hệ thống, trong đó, ưu tiên kịch bản thể hiện chức  năng chính/trọng tâm của hệ thống. Các trình bày bao gồm thứ tự và hình minh họa, theo bảng bên dưới.</w:t>
-      </w:r>
-    </w:p>
-    <w:p>
-      <w:pPr>
-        <w:rPr>
-          <w:sz w:val="26"/>
-          <w:szCs w:val="26"/>
-        </w:rPr>
-      </w:pPr>
+        <w:t>Kịch bản Demo hệ thống CRM bằng dữ liệu mẫu bao gồm các mục dưới đây</w:t>
+      </w:r>
     </w:p>
     <w:tbl>
       <w:tblPr>
-        <w:tblStyle w:val="TableGrid"/>
-        <w:tblW w:w="0" w:type="auto"/>
+        <w:tblW w:w="0" w:type="dxa"/>
+        <w:tblCellMar>
+          <w:left w:w="0" w:type="dxa"/>
+          <w:right w:w="0" w:type="dxa"/>
+        </w:tblCellMar>
         <w:tblLook w:val="04A0" w:firstRow="1" w:lastRow="0" w:firstColumn="1" w:lastColumn="0" w:noHBand="0" w:noVBand="1"/>
       </w:tblPr>
       <w:tblGrid>
-        <w:gridCol w:w="696"/>
-        <w:gridCol w:w="5383"/>
-        <w:gridCol w:w="3032"/>
+        <w:gridCol w:w="3394"/>
+        <w:gridCol w:w="5711"/>
       </w:tblGrid>
       <w:tr>
-        <w:tc>
-          <w:tcPr>
-            <w:tcW w:w="704" w:type="dxa"/>
-            <w:shd w:val="clear" w:color="auto" w:fill="D9D9D9" w:themeFill="background1" w:themeFillShade="D9"/>
-          </w:tcPr>
-          <w:p>
-            <w:pPr>
-              <w:jc w:val="center"/>
-              <w:rPr>
-                <w:i/>
-                <w:iCs/>
-                <w:sz w:val="26"/>
-                <w:szCs w:val="26"/>
-              </w:rPr>
-            </w:pPr>
-            <w:r>
-              <w:rPr>
-                <w:i/>
-                <w:iCs/>
-                <w:sz w:val="26"/>
-                <w:szCs w:val="26"/>
-              </w:rPr>
-              <w:t>STT</w:t>
-            </w:r>
-          </w:p>
-        </w:tc>
-        <w:tc>
-          <w:tcPr>
-            <w:tcW w:w="5937" w:type="dxa"/>
-            <w:shd w:val="clear" w:color="auto" w:fill="D9D9D9" w:themeFill="background1" w:themeFillShade="D9"/>
-          </w:tcPr>
-          <w:p>
-            <w:pPr>
-              <w:jc w:val="center"/>
-              <w:rPr>
-                <w:i/>
-                <w:iCs/>
-                <w:sz w:val="26"/>
-                <w:szCs w:val="26"/>
-              </w:rPr>
-            </w:pPr>
-            <w:r>
-              <w:rPr>
-                <w:i/>
-                <w:iCs/>
-                <w:sz w:val="26"/>
-                <w:szCs w:val="26"/>
-              </w:rPr>
-              <w:t>Đặc tả</w:t>
-            </w:r>
-          </w:p>
-        </w:tc>
-        <w:tc>
-          <w:tcPr>
-            <w:tcW w:w="3321" w:type="dxa"/>
-            <w:shd w:val="clear" w:color="auto" w:fill="D9D9D9" w:themeFill="background1" w:themeFillShade="D9"/>
-          </w:tcPr>
-          <w:p>
-            <w:pPr>
-              <w:jc w:val="center"/>
-              <w:rPr>
-                <w:i/>
-                <w:iCs/>
-                <w:sz w:val="26"/>
-                <w:szCs w:val="26"/>
-              </w:rPr>
-            </w:pPr>
-            <w:r>
-              <w:rPr>
-                <w:i/>
-                <w:iCs/>
-                <w:sz w:val="26"/>
-                <w:szCs w:val="26"/>
-              </w:rPr>
-              <w:t>Giao diện</w:t>
-            </w:r>
+        <w:trPr>
+          <w:trHeight w:val="315"/>
+        </w:trPr>
+        <w:tc>
+          <w:tcPr>
+            <w:tcW w:w="0" w:type="auto"/>
+            <w:tcBorders>
+              <w:top w:val="single" w:sz="6" w:space="0" w:color="CCCCCC"/>
+              <w:left w:val="single" w:sz="6" w:space="0" w:color="CCCCCC"/>
+              <w:bottom w:val="single" w:sz="6" w:space="0" w:color="000000"/>
+              <w:right w:val="single" w:sz="6" w:space="0" w:color="CCCCCC"/>
+            </w:tcBorders>
+            <w:tcMar>
+              <w:top w:w="30" w:type="dxa"/>
+              <w:left w:w="45" w:type="dxa"/>
+              <w:bottom w:w="30" w:type="dxa"/>
+              <w:right w:w="45" w:type="dxa"/>
+            </w:tcMar>
+            <w:vAlign w:val="bottom"/>
+            <w:hideMark/>
+          </w:tcPr>
+          <w:p>
+            <w:pPr>
+              <w:rPr>
+                <w:rFonts w:ascii="Arial" w:hAnsi="Arial" w:cs="Arial"/>
+                <w:b/>
+                <w:bCs/>
+                <w:sz w:val="32"/>
+                <w:szCs w:val="32"/>
+              </w:rPr>
+            </w:pPr>
+            <w:r>
+              <w:rPr>
+                <w:rFonts w:ascii="Arial" w:hAnsi="Arial" w:cs="Arial"/>
+                <w:b/>
+                <w:bCs/>
+                <w:sz w:val="32"/>
+                <w:szCs w:val="32"/>
+              </w:rPr>
+              <w:t>Kịch bản Demo hệ thống CRM</w:t>
+            </w:r>
+          </w:p>
+        </w:tc>
+        <w:tc>
+          <w:tcPr>
+            <w:tcW w:w="0" w:type="auto"/>
+            <w:tcBorders>
+              <w:top w:val="single" w:sz="6" w:space="0" w:color="CCCCCC"/>
+              <w:left w:val="single" w:sz="6" w:space="0" w:color="CCCCCC"/>
+              <w:bottom w:val="single" w:sz="6" w:space="0" w:color="000000"/>
+              <w:right w:val="single" w:sz="6" w:space="0" w:color="CCCCCC"/>
+            </w:tcBorders>
+            <w:tcMar>
+              <w:top w:w="30" w:type="dxa"/>
+              <w:left w:w="45" w:type="dxa"/>
+              <w:bottom w:w="30" w:type="dxa"/>
+              <w:right w:w="45" w:type="dxa"/>
+            </w:tcMar>
+            <w:vAlign w:val="bottom"/>
+            <w:hideMark/>
+          </w:tcPr>
+          <w:p>
+            <w:pPr>
+              <w:rPr>
+                <w:rFonts w:ascii="Arial" w:hAnsi="Arial" w:cs="Arial"/>
+                <w:b/>
+                <w:bCs/>
+                <w:sz w:val="32"/>
+                <w:szCs w:val="32"/>
+              </w:rPr>
+            </w:pPr>
           </w:p>
         </w:tc>
       </w:tr>
       <w:tr>
-        <w:tc>
-          <w:tcPr>
-            <w:tcW w:w="704" w:type="dxa"/>
-          </w:tcPr>
-          <w:p>
-            <w:pPr>
-              <w:rPr>
-                <w:sz w:val="26"/>
-                <w:szCs w:val="26"/>
-              </w:rPr>
-            </w:pPr>
-            <w:r>
-              <w:rPr>
-                <w:sz w:val="26"/>
-                <w:szCs w:val="26"/>
-              </w:rPr>
-              <w:t>1</w:t>
-            </w:r>
-          </w:p>
-        </w:tc>
-        <w:tc>
-          <w:tcPr>
-            <w:tcW w:w="5937" w:type="dxa"/>
-          </w:tcPr>
-          <w:p>
-            <w:pPr>
-              <w:rPr>
-                <w:sz w:val="26"/>
-                <w:szCs w:val="26"/>
-              </w:rPr>
-            </w:pPr>
-            <w:r>
-              <w:rPr>
-                <w:sz w:val="26"/>
-                <w:szCs w:val="26"/>
-              </w:rPr>
-              <w:t>Lorem ipsum dolor sit amet, consectetur adipiscing elit. Sed porttitor urna sed libero fermentum auctor. Vivamus vestibulum ligula nec enim egestas vulputate. Fusce a est quis nibh elementum ultrices. Phasellus accumsan auctor ligula, vitae pulvinar sem egestas sed. Maecenas eget turpis maximus, egestas sapien ac, tempor mauris. Aenean vulputate ante sit amet eros ultrices accumsan. Sed id ultrices felis.</w:t>
-            </w:r>
-          </w:p>
-        </w:tc>
-        <w:tc>
-          <w:tcPr>
-            <w:tcW w:w="3321" w:type="dxa"/>
-            <w:vAlign w:val="center"/>
-          </w:tcPr>
-          <w:p>
-            <w:pPr>
-              <w:jc w:val="center"/>
-              <w:rPr>
-                <w:sz w:val="26"/>
-                <w:szCs w:val="26"/>
-              </w:rPr>
-            </w:pPr>
-            <w:r>
-              <w:rPr>
-                <w:sz w:val="26"/>
-                <w:szCs w:val="26"/>
-              </w:rPr>
-              <w:t>[HÌNH MINH HỌA]</w:t>
+        <w:trPr>
+          <w:trHeight w:val="315"/>
+        </w:trPr>
+        <w:tc>
+          <w:tcPr>
+            <w:tcW w:w="0" w:type="auto"/>
+            <w:tcBorders>
+              <w:top w:val="single" w:sz="6" w:space="0" w:color="CCCCCC"/>
+              <w:left w:val="single" w:sz="6" w:space="0" w:color="000000"/>
+              <w:bottom w:val="single" w:sz="6" w:space="0" w:color="000000"/>
+              <w:right w:val="single" w:sz="6" w:space="0" w:color="000000"/>
+            </w:tcBorders>
+            <w:tcMar>
+              <w:top w:w="30" w:type="dxa"/>
+              <w:left w:w="45" w:type="dxa"/>
+              <w:bottom w:w="30" w:type="dxa"/>
+              <w:right w:w="45" w:type="dxa"/>
+            </w:tcMar>
+            <w:vAlign w:val="bottom"/>
+            <w:hideMark/>
+          </w:tcPr>
+          <w:p>
+            <w:pPr>
+              <w:rPr>
+                <w:rFonts w:ascii="Arial" w:hAnsi="Arial" w:cs="Arial"/>
+                <w:b/>
+                <w:bCs/>
+                <w:sz w:val="20"/>
+                <w:szCs w:val="20"/>
+              </w:rPr>
+            </w:pPr>
+            <w:r>
+              <w:rPr>
+                <w:rFonts w:ascii="Arial" w:hAnsi="Arial" w:cs="Arial"/>
+                <w:b/>
+                <w:bCs/>
+                <w:sz w:val="20"/>
+                <w:szCs w:val="20"/>
+              </w:rPr>
+              <w:t>product</w:t>
+            </w:r>
+          </w:p>
+        </w:tc>
+        <w:tc>
+          <w:tcPr>
+            <w:tcW w:w="0" w:type="auto"/>
+            <w:tcBorders>
+              <w:top w:val="single" w:sz="6" w:space="0" w:color="CCCCCC"/>
+              <w:left w:val="single" w:sz="6" w:space="0" w:color="CCCCCC"/>
+              <w:bottom w:val="single" w:sz="6" w:space="0" w:color="000000"/>
+              <w:right w:val="single" w:sz="6" w:space="0" w:color="000000"/>
+            </w:tcBorders>
+            <w:tcMar>
+              <w:top w:w="30" w:type="dxa"/>
+              <w:left w:w="45" w:type="dxa"/>
+              <w:bottom w:w="30" w:type="dxa"/>
+              <w:right w:w="45" w:type="dxa"/>
+            </w:tcMar>
+            <w:vAlign w:val="bottom"/>
+            <w:hideMark/>
+          </w:tcPr>
+          <w:p>
+            <w:pPr>
+              <w:rPr>
+                <w:rFonts w:ascii="Arial" w:hAnsi="Arial" w:cs="Arial"/>
+                <w:sz w:val="20"/>
+                <w:szCs w:val="20"/>
+              </w:rPr>
+            </w:pPr>
+            <w:r>
+              <w:rPr>
+                <w:rFonts w:ascii="Arial" w:hAnsi="Arial" w:cs="Arial"/>
+                <w:sz w:val="20"/>
+                <w:szCs w:val="20"/>
+              </w:rPr>
+              <w:t>3 sản phẩm: bút bi, giấy a4 và mực in</w:t>
             </w:r>
           </w:p>
         </w:tc>
       </w:tr>
       <w:tr>
-        <w:tc>
-          <w:tcPr>
-            <w:tcW w:w="704" w:type="dxa"/>
-          </w:tcPr>
-          <w:p>
-            <w:pPr>
-              <w:rPr>
-                <w:sz w:val="26"/>
-                <w:szCs w:val="26"/>
-              </w:rPr>
-            </w:pPr>
-            <w:r>
-              <w:rPr>
-                <w:sz w:val="26"/>
-                <w:szCs w:val="26"/>
-              </w:rPr>
-              <w:t>2</w:t>
-            </w:r>
-          </w:p>
-        </w:tc>
-        <w:tc>
-          <w:tcPr>
-            <w:tcW w:w="5937" w:type="dxa"/>
-          </w:tcPr>
-          <w:p>
-            <w:pPr>
-              <w:rPr>
-                <w:sz w:val="26"/>
-                <w:szCs w:val="26"/>
-              </w:rPr>
-            </w:pPr>
-            <w:r>
-              <w:rPr>
-                <w:sz w:val="26"/>
-                <w:szCs w:val="26"/>
-              </w:rPr>
-              <w:t>Lorem ipsum dolor sit amet, consectetur adipiscing elit. Sed porttitor urna sed libero fermentum auctor. Vivamus vestibulum ligula nec enim egestas vulputate. Fusce a est quis nibh elementum ultrices. Phasellus accumsan auctor ligula, vitae pulvinar sem egestas sed. Maecenas eget turpis maximus, egestas sapien ac, tempor mauris. Aenean vulputate ante sit amet eros ultrices accumsan. Sed id ultrices felis.</w:t>
-            </w:r>
-          </w:p>
-        </w:tc>
-        <w:tc>
-          <w:tcPr>
-            <w:tcW w:w="3321" w:type="dxa"/>
-            <w:vAlign w:val="center"/>
-          </w:tcPr>
-          <w:p>
-            <w:pPr>
-              <w:jc w:val="center"/>
-              <w:rPr>
-                <w:sz w:val="26"/>
-                <w:szCs w:val="26"/>
-              </w:rPr>
-            </w:pPr>
-            <w:r>
-              <w:rPr>
-                <w:sz w:val="26"/>
-                <w:szCs w:val="26"/>
-              </w:rPr>
-              <w:t>[HÌNH MINH HỌA]</w:t>
+        <w:trPr>
+          <w:trHeight w:val="315"/>
+        </w:trPr>
+        <w:tc>
+          <w:tcPr>
+            <w:tcW w:w="0" w:type="auto"/>
+            <w:tcBorders>
+              <w:top w:val="single" w:sz="6" w:space="0" w:color="CCCCCC"/>
+              <w:left w:val="single" w:sz="6" w:space="0" w:color="000000"/>
+              <w:bottom w:val="single" w:sz="6" w:space="0" w:color="000000"/>
+              <w:right w:val="single" w:sz="6" w:space="0" w:color="000000"/>
+            </w:tcBorders>
+            <w:tcMar>
+              <w:top w:w="30" w:type="dxa"/>
+              <w:left w:w="45" w:type="dxa"/>
+              <w:bottom w:w="30" w:type="dxa"/>
+              <w:right w:w="45" w:type="dxa"/>
+            </w:tcMar>
+            <w:vAlign w:val="bottom"/>
+            <w:hideMark/>
+          </w:tcPr>
+          <w:p>
+            <w:pPr>
+              <w:rPr>
+                <w:rFonts w:ascii="Arial" w:hAnsi="Arial" w:cs="Arial"/>
+                <w:b/>
+                <w:bCs/>
+                <w:sz w:val="20"/>
+                <w:szCs w:val="20"/>
+              </w:rPr>
+            </w:pPr>
+            <w:r>
+              <w:rPr>
+                <w:rFonts w:ascii="Arial" w:hAnsi="Arial" w:cs="Arial"/>
+                <w:b/>
+                <w:bCs/>
+                <w:sz w:val="20"/>
+                <w:szCs w:val="20"/>
+              </w:rPr>
+              <w:t>employee</w:t>
+            </w:r>
+          </w:p>
+        </w:tc>
+        <w:tc>
+          <w:tcPr>
+            <w:tcW w:w="0" w:type="auto"/>
+            <w:tcBorders>
+              <w:top w:val="single" w:sz="6" w:space="0" w:color="CCCCCC"/>
+              <w:left w:val="single" w:sz="6" w:space="0" w:color="CCCCCC"/>
+              <w:bottom w:val="single" w:sz="6" w:space="0" w:color="000000"/>
+              <w:right w:val="single" w:sz="6" w:space="0" w:color="000000"/>
+            </w:tcBorders>
+            <w:tcMar>
+              <w:top w:w="30" w:type="dxa"/>
+              <w:left w:w="45" w:type="dxa"/>
+              <w:bottom w:w="30" w:type="dxa"/>
+              <w:right w:w="45" w:type="dxa"/>
+            </w:tcMar>
+            <w:vAlign w:val="bottom"/>
+            <w:hideMark/>
+          </w:tcPr>
+          <w:p>
+            <w:pPr>
+              <w:rPr>
+                <w:rFonts w:ascii="Arial" w:hAnsi="Arial" w:cs="Arial"/>
+                <w:sz w:val="20"/>
+                <w:szCs w:val="20"/>
+              </w:rPr>
+            </w:pPr>
+            <w:r>
+              <w:rPr>
+                <w:rFonts w:ascii="Arial" w:hAnsi="Arial" w:cs="Arial"/>
+                <w:sz w:val="20"/>
+                <w:szCs w:val="20"/>
+              </w:rPr>
+              <w:t>5 nhân viên</w:t>
+            </w:r>
+          </w:p>
+        </w:tc>
+      </w:tr>
+      <w:tr>
+        <w:trPr>
+          <w:trHeight w:val="315"/>
+        </w:trPr>
+        <w:tc>
+          <w:tcPr>
+            <w:tcW w:w="0" w:type="auto"/>
+            <w:tcBorders>
+              <w:top w:val="single" w:sz="6" w:space="0" w:color="CCCCCC"/>
+              <w:left w:val="single" w:sz="6" w:space="0" w:color="000000"/>
+              <w:bottom w:val="single" w:sz="6" w:space="0" w:color="000000"/>
+              <w:right w:val="single" w:sz="6" w:space="0" w:color="000000"/>
+            </w:tcBorders>
+            <w:tcMar>
+              <w:top w:w="30" w:type="dxa"/>
+              <w:left w:w="45" w:type="dxa"/>
+              <w:bottom w:w="30" w:type="dxa"/>
+              <w:right w:w="45" w:type="dxa"/>
+            </w:tcMar>
+            <w:vAlign w:val="bottom"/>
+            <w:hideMark/>
+          </w:tcPr>
+          <w:p>
+            <w:pPr>
+              <w:rPr>
+                <w:rFonts w:ascii="Arial" w:hAnsi="Arial" w:cs="Arial"/>
+                <w:b/>
+                <w:bCs/>
+                <w:sz w:val="20"/>
+                <w:szCs w:val="20"/>
+              </w:rPr>
+            </w:pPr>
+            <w:r>
+              <w:rPr>
+                <w:rFonts w:ascii="Arial" w:hAnsi="Arial" w:cs="Arial"/>
+                <w:b/>
+                <w:bCs/>
+                <w:sz w:val="20"/>
+                <w:szCs w:val="20"/>
+              </w:rPr>
+              <w:t>sales_team</w:t>
+            </w:r>
+          </w:p>
+        </w:tc>
+        <w:tc>
+          <w:tcPr>
+            <w:tcW w:w="0" w:type="auto"/>
+            <w:tcBorders>
+              <w:top w:val="single" w:sz="6" w:space="0" w:color="CCCCCC"/>
+              <w:left w:val="single" w:sz="6" w:space="0" w:color="CCCCCC"/>
+              <w:bottom w:val="single" w:sz="6" w:space="0" w:color="000000"/>
+              <w:right w:val="single" w:sz="6" w:space="0" w:color="000000"/>
+            </w:tcBorders>
+            <w:tcMar>
+              <w:top w:w="30" w:type="dxa"/>
+              <w:left w:w="45" w:type="dxa"/>
+              <w:bottom w:w="30" w:type="dxa"/>
+              <w:right w:w="45" w:type="dxa"/>
+            </w:tcMar>
+            <w:vAlign w:val="bottom"/>
+            <w:hideMark/>
+          </w:tcPr>
+          <w:p>
+            <w:pPr>
+              <w:rPr>
+                <w:rFonts w:ascii="Arial" w:hAnsi="Arial" w:cs="Arial"/>
+                <w:sz w:val="20"/>
+                <w:szCs w:val="20"/>
+              </w:rPr>
+            </w:pPr>
+            <w:r>
+              <w:rPr>
+                <w:rFonts w:ascii="Arial" w:hAnsi="Arial" w:cs="Arial"/>
+                <w:sz w:val="20"/>
+                <w:szCs w:val="20"/>
+              </w:rPr>
+              <w:t>2 team bao gồm: sales team và post-sales team</w:t>
+            </w:r>
+            <w:r>
+              <w:rPr>
+                <w:rFonts w:ascii="Arial" w:hAnsi="Arial" w:cs="Arial"/>
+                <w:sz w:val="20"/>
+                <w:szCs w:val="20"/>
+              </w:rPr>
+              <w:br/>
+              <w:t>- sales team: 3 nhân viên</w:t>
+            </w:r>
+            <w:r>
+              <w:rPr>
+                <w:rFonts w:ascii="Arial" w:hAnsi="Arial" w:cs="Arial"/>
+                <w:sz w:val="20"/>
+                <w:szCs w:val="20"/>
+              </w:rPr>
+              <w:br/>
+              <w:t>- post-sales team: 2 nhân viên</w:t>
+            </w:r>
+          </w:p>
+        </w:tc>
+      </w:tr>
+      <w:tr>
+        <w:trPr>
+          <w:trHeight w:val="315"/>
+        </w:trPr>
+        <w:tc>
+          <w:tcPr>
+            <w:tcW w:w="0" w:type="auto"/>
+            <w:tcBorders>
+              <w:top w:val="single" w:sz="6" w:space="0" w:color="CCCCCC"/>
+              <w:left w:val="single" w:sz="6" w:space="0" w:color="000000"/>
+              <w:bottom w:val="single" w:sz="6" w:space="0" w:color="000000"/>
+              <w:right w:val="single" w:sz="6" w:space="0" w:color="000000"/>
+            </w:tcBorders>
+            <w:tcMar>
+              <w:top w:w="30" w:type="dxa"/>
+              <w:left w:w="45" w:type="dxa"/>
+              <w:bottom w:w="30" w:type="dxa"/>
+              <w:right w:w="45" w:type="dxa"/>
+            </w:tcMar>
+            <w:vAlign w:val="bottom"/>
+            <w:hideMark/>
+          </w:tcPr>
+          <w:p>
+            <w:pPr>
+              <w:rPr>
+                <w:rFonts w:ascii="Arial" w:hAnsi="Arial" w:cs="Arial"/>
+                <w:b/>
+                <w:bCs/>
+                <w:sz w:val="20"/>
+                <w:szCs w:val="20"/>
+              </w:rPr>
+            </w:pPr>
+            <w:r>
+              <w:rPr>
+                <w:rFonts w:ascii="Arial" w:hAnsi="Arial" w:cs="Arial"/>
+                <w:b/>
+                <w:bCs/>
+                <w:sz w:val="20"/>
+                <w:szCs w:val="20"/>
+              </w:rPr>
+              <w:t>customer</w:t>
+            </w:r>
+          </w:p>
+        </w:tc>
+        <w:tc>
+          <w:tcPr>
+            <w:tcW w:w="0" w:type="auto"/>
+            <w:tcBorders>
+              <w:top w:val="single" w:sz="6" w:space="0" w:color="CCCCCC"/>
+              <w:left w:val="single" w:sz="6" w:space="0" w:color="CCCCCC"/>
+              <w:bottom w:val="single" w:sz="6" w:space="0" w:color="000000"/>
+              <w:right w:val="single" w:sz="6" w:space="0" w:color="000000"/>
+            </w:tcBorders>
+            <w:tcMar>
+              <w:top w:w="30" w:type="dxa"/>
+              <w:left w:w="45" w:type="dxa"/>
+              <w:bottom w:w="30" w:type="dxa"/>
+              <w:right w:w="45" w:type="dxa"/>
+            </w:tcMar>
+            <w:vAlign w:val="bottom"/>
+            <w:hideMark/>
+          </w:tcPr>
+          <w:p>
+            <w:pPr>
+              <w:rPr>
+                <w:rFonts w:ascii="Arial" w:hAnsi="Arial" w:cs="Arial"/>
+                <w:sz w:val="20"/>
+                <w:szCs w:val="20"/>
+              </w:rPr>
+            </w:pPr>
+            <w:r>
+              <w:rPr>
+                <w:rFonts w:ascii="Arial" w:hAnsi="Arial" w:cs="Arial"/>
+                <w:sz w:val="20"/>
+                <w:szCs w:val="20"/>
+              </w:rPr>
+              <w:t>4 khách hàng: A, B, C, D</w:t>
+            </w:r>
+          </w:p>
+        </w:tc>
+      </w:tr>
+      <w:tr>
+        <w:trPr>
+          <w:trHeight w:val="315"/>
+        </w:trPr>
+        <w:tc>
+          <w:tcPr>
+            <w:tcW w:w="0" w:type="auto"/>
+            <w:tcBorders>
+              <w:top w:val="single" w:sz="6" w:space="0" w:color="CCCCCC"/>
+              <w:left w:val="single" w:sz="6" w:space="0" w:color="000000"/>
+              <w:bottom w:val="single" w:sz="6" w:space="0" w:color="000000"/>
+              <w:right w:val="single" w:sz="6" w:space="0" w:color="000000"/>
+            </w:tcBorders>
+            <w:tcMar>
+              <w:top w:w="30" w:type="dxa"/>
+              <w:left w:w="45" w:type="dxa"/>
+              <w:bottom w:w="30" w:type="dxa"/>
+              <w:right w:w="45" w:type="dxa"/>
+            </w:tcMar>
+            <w:vAlign w:val="bottom"/>
+            <w:hideMark/>
+          </w:tcPr>
+          <w:p>
+            <w:pPr>
+              <w:rPr>
+                <w:rFonts w:ascii="Arial" w:hAnsi="Arial" w:cs="Arial"/>
+                <w:b/>
+                <w:bCs/>
+                <w:sz w:val="20"/>
+                <w:szCs w:val="20"/>
+              </w:rPr>
+            </w:pPr>
+            <w:r>
+              <w:rPr>
+                <w:rFonts w:ascii="Arial" w:hAnsi="Arial" w:cs="Arial"/>
+                <w:b/>
+                <w:bCs/>
+                <w:sz w:val="20"/>
+                <w:szCs w:val="20"/>
+              </w:rPr>
+              <w:t>stage</w:t>
+            </w:r>
+          </w:p>
+        </w:tc>
+        <w:tc>
+          <w:tcPr>
+            <w:tcW w:w="0" w:type="auto"/>
+            <w:tcBorders>
+              <w:top w:val="single" w:sz="6" w:space="0" w:color="CCCCCC"/>
+              <w:left w:val="single" w:sz="6" w:space="0" w:color="CCCCCC"/>
+              <w:bottom w:val="single" w:sz="6" w:space="0" w:color="000000"/>
+              <w:right w:val="single" w:sz="6" w:space="0" w:color="000000"/>
+            </w:tcBorders>
+            <w:tcMar>
+              <w:top w:w="30" w:type="dxa"/>
+              <w:left w:w="45" w:type="dxa"/>
+              <w:bottom w:w="30" w:type="dxa"/>
+              <w:right w:w="45" w:type="dxa"/>
+            </w:tcMar>
+            <w:vAlign w:val="bottom"/>
+            <w:hideMark/>
+          </w:tcPr>
+          <w:p>
+            <w:pPr>
+              <w:rPr>
+                <w:rFonts w:ascii="Arial" w:hAnsi="Arial" w:cs="Arial"/>
+                <w:sz w:val="20"/>
+                <w:szCs w:val="20"/>
+              </w:rPr>
+            </w:pPr>
+            <w:r>
+              <w:rPr>
+                <w:rFonts w:ascii="Arial" w:hAnsi="Arial" w:cs="Arial"/>
+                <w:sz w:val="20"/>
+                <w:szCs w:val="20"/>
+              </w:rPr>
+              <w:t>tạo 6 stages bao gồm:</w:t>
+            </w:r>
+            <w:r>
+              <w:rPr>
+                <w:rFonts w:ascii="Arial" w:hAnsi="Arial" w:cs="Arial"/>
+                <w:sz w:val="20"/>
+                <w:szCs w:val="20"/>
+              </w:rPr>
+              <w:br/>
+              <w:t>- Lead qualification</w:t>
+            </w:r>
+            <w:r>
+              <w:rPr>
+                <w:rFonts w:ascii="Arial" w:hAnsi="Arial" w:cs="Arial"/>
+                <w:sz w:val="20"/>
+                <w:szCs w:val="20"/>
+              </w:rPr>
+              <w:br/>
+              <w:t>- Demo or meeting (telephone, email, real life meeting..)</w:t>
+            </w:r>
+            <w:r>
+              <w:rPr>
+                <w:rFonts w:ascii="Arial" w:hAnsi="Arial" w:cs="Arial"/>
+                <w:sz w:val="20"/>
+                <w:szCs w:val="20"/>
+              </w:rPr>
+              <w:br/>
+              <w:t>- Create proposal for pre-sales</w:t>
+            </w:r>
+            <w:r>
+              <w:rPr>
+                <w:rFonts w:ascii="Arial" w:hAnsi="Arial" w:cs="Arial"/>
+                <w:sz w:val="20"/>
+                <w:szCs w:val="20"/>
+              </w:rPr>
+              <w:br/>
+              <w:t>- Create proposal for up-sales</w:t>
+            </w:r>
+            <w:r>
+              <w:rPr>
+                <w:rFonts w:ascii="Arial" w:hAnsi="Arial" w:cs="Arial"/>
+                <w:sz w:val="20"/>
+                <w:szCs w:val="20"/>
+              </w:rPr>
+              <w:br/>
+              <w:t>- Negotiation and manage expectation</w:t>
+            </w:r>
+            <w:r>
+              <w:rPr>
+                <w:rFonts w:ascii="Arial" w:hAnsi="Arial" w:cs="Arial"/>
+                <w:sz w:val="20"/>
+                <w:szCs w:val="20"/>
+              </w:rPr>
+              <w:br/>
+              <w:t>- Oppurtunity won</w:t>
+            </w:r>
+          </w:p>
+        </w:tc>
+      </w:tr>
+      <w:tr>
+        <w:trPr>
+          <w:trHeight w:val="315"/>
+        </w:trPr>
+        <w:tc>
+          <w:tcPr>
+            <w:tcW w:w="0" w:type="auto"/>
+            <w:tcBorders>
+              <w:top w:val="single" w:sz="6" w:space="0" w:color="CCCCCC"/>
+              <w:left w:val="single" w:sz="6" w:space="0" w:color="000000"/>
+              <w:bottom w:val="single" w:sz="6" w:space="0" w:color="000000"/>
+              <w:right w:val="single" w:sz="6" w:space="0" w:color="000000"/>
+            </w:tcBorders>
+            <w:tcMar>
+              <w:top w:w="30" w:type="dxa"/>
+              <w:left w:w="45" w:type="dxa"/>
+              <w:bottom w:w="30" w:type="dxa"/>
+              <w:right w:w="45" w:type="dxa"/>
+            </w:tcMar>
+            <w:vAlign w:val="bottom"/>
+            <w:hideMark/>
+          </w:tcPr>
+          <w:p>
+            <w:pPr>
+              <w:rPr>
+                <w:rFonts w:ascii="Arial" w:hAnsi="Arial" w:cs="Arial"/>
+                <w:b/>
+                <w:bCs/>
+                <w:sz w:val="20"/>
+                <w:szCs w:val="20"/>
+              </w:rPr>
+            </w:pPr>
+            <w:r>
+              <w:rPr>
+                <w:rFonts w:ascii="Arial" w:hAnsi="Arial" w:cs="Arial"/>
+                <w:b/>
+                <w:bCs/>
+                <w:sz w:val="20"/>
+                <w:szCs w:val="20"/>
+              </w:rPr>
+              <w:t>pipeline</w:t>
+            </w:r>
+          </w:p>
+        </w:tc>
+        <w:tc>
+          <w:tcPr>
+            <w:tcW w:w="0" w:type="auto"/>
+            <w:tcBorders>
+              <w:top w:val="single" w:sz="6" w:space="0" w:color="CCCCCC"/>
+              <w:left w:val="single" w:sz="6" w:space="0" w:color="CCCCCC"/>
+              <w:bottom w:val="single" w:sz="6" w:space="0" w:color="000000"/>
+              <w:right w:val="single" w:sz="6" w:space="0" w:color="000000"/>
+            </w:tcBorders>
+            <w:tcMar>
+              <w:top w:w="30" w:type="dxa"/>
+              <w:left w:w="45" w:type="dxa"/>
+              <w:bottom w:w="30" w:type="dxa"/>
+              <w:right w:w="45" w:type="dxa"/>
+            </w:tcMar>
+            <w:vAlign w:val="bottom"/>
+            <w:hideMark/>
+          </w:tcPr>
+          <w:p>
+            <w:pPr>
+              <w:rPr>
+                <w:rFonts w:ascii="Arial" w:hAnsi="Arial" w:cs="Arial"/>
+                <w:sz w:val="20"/>
+                <w:szCs w:val="20"/>
+              </w:rPr>
+            </w:pPr>
+            <w:r>
+              <w:rPr>
+                <w:rFonts w:ascii="Arial" w:hAnsi="Arial" w:cs="Arial"/>
+                <w:sz w:val="20"/>
+                <w:szCs w:val="20"/>
+              </w:rPr>
+              <w:t>tạo 2 pipeline bao gồm:</w:t>
+            </w:r>
+            <w:r>
+              <w:rPr>
+                <w:rFonts w:ascii="Arial" w:hAnsi="Arial" w:cs="Arial"/>
+                <w:sz w:val="20"/>
+                <w:szCs w:val="20"/>
+              </w:rPr>
+              <w:br/>
+              <w:t>- sales pipeline</w:t>
+            </w:r>
+            <w:r>
+              <w:rPr>
+                <w:rFonts w:ascii="Arial" w:hAnsi="Arial" w:cs="Arial"/>
+                <w:sz w:val="20"/>
+                <w:szCs w:val="20"/>
+              </w:rPr>
+              <w:br/>
+              <w:t>- up-sales pipeline</w:t>
+            </w:r>
+          </w:p>
+        </w:tc>
+      </w:tr>
+      <w:tr>
+        <w:trPr>
+          <w:trHeight w:val="315"/>
+        </w:trPr>
+        <w:tc>
+          <w:tcPr>
+            <w:tcW w:w="0" w:type="auto"/>
+            <w:tcBorders>
+              <w:top w:val="single" w:sz="6" w:space="0" w:color="CCCCCC"/>
+              <w:left w:val="single" w:sz="6" w:space="0" w:color="000000"/>
+              <w:bottom w:val="single" w:sz="6" w:space="0" w:color="000000"/>
+              <w:right w:val="single" w:sz="6" w:space="0" w:color="000000"/>
+            </w:tcBorders>
+            <w:tcMar>
+              <w:top w:w="30" w:type="dxa"/>
+              <w:left w:w="45" w:type="dxa"/>
+              <w:bottom w:w="30" w:type="dxa"/>
+              <w:right w:w="45" w:type="dxa"/>
+            </w:tcMar>
+            <w:vAlign w:val="bottom"/>
+            <w:hideMark/>
+          </w:tcPr>
+          <w:p>
+            <w:pPr>
+              <w:rPr>
+                <w:rFonts w:ascii="Arial" w:hAnsi="Arial" w:cs="Arial"/>
+                <w:b/>
+                <w:bCs/>
+                <w:sz w:val="20"/>
+                <w:szCs w:val="20"/>
+              </w:rPr>
+            </w:pPr>
+            <w:r>
+              <w:rPr>
+                <w:rFonts w:ascii="Arial" w:hAnsi="Arial" w:cs="Arial"/>
+                <w:b/>
+                <w:bCs/>
+                <w:sz w:val="20"/>
+                <w:szCs w:val="20"/>
+              </w:rPr>
+              <w:t>pipeline_stage</w:t>
+            </w:r>
+          </w:p>
+        </w:tc>
+        <w:tc>
+          <w:tcPr>
+            <w:tcW w:w="0" w:type="auto"/>
+            <w:tcBorders>
+              <w:top w:val="single" w:sz="6" w:space="0" w:color="CCCCCC"/>
+              <w:left w:val="single" w:sz="6" w:space="0" w:color="CCCCCC"/>
+              <w:bottom w:val="single" w:sz="6" w:space="0" w:color="000000"/>
+              <w:right w:val="single" w:sz="6" w:space="0" w:color="000000"/>
+            </w:tcBorders>
+            <w:tcMar>
+              <w:top w:w="30" w:type="dxa"/>
+              <w:left w:w="45" w:type="dxa"/>
+              <w:bottom w:w="30" w:type="dxa"/>
+              <w:right w:w="45" w:type="dxa"/>
+            </w:tcMar>
+            <w:vAlign w:val="bottom"/>
+            <w:hideMark/>
+          </w:tcPr>
+          <w:p>
+            <w:pPr>
+              <w:rPr>
+                <w:rFonts w:ascii="Arial" w:hAnsi="Arial" w:cs="Arial"/>
+                <w:sz w:val="20"/>
+                <w:szCs w:val="20"/>
+              </w:rPr>
+            </w:pPr>
+            <w:r>
+              <w:rPr>
+                <w:rFonts w:ascii="Arial" w:hAnsi="Arial" w:cs="Arial"/>
+                <w:sz w:val="20"/>
+                <w:szCs w:val="20"/>
+              </w:rPr>
+              <w:t>sales pipeline (các stage phía có thứ tự phía trước, số này là cột stage_order trong bảng pipeline_stage)</w:t>
+            </w:r>
+            <w:r>
+              <w:rPr>
+                <w:rFonts w:ascii="Arial" w:hAnsi="Arial" w:cs="Arial"/>
+                <w:sz w:val="20"/>
+                <w:szCs w:val="20"/>
+              </w:rPr>
+              <w:br/>
+              <w:t>- 1: Lead qualification</w:t>
+            </w:r>
+            <w:r>
+              <w:rPr>
+                <w:rFonts w:ascii="Arial" w:hAnsi="Arial" w:cs="Arial"/>
+                <w:sz w:val="20"/>
+                <w:szCs w:val="20"/>
+              </w:rPr>
+              <w:br/>
+              <w:t>- 2: Demo or meeting</w:t>
+            </w:r>
+            <w:r>
+              <w:rPr>
+                <w:rFonts w:ascii="Arial" w:hAnsi="Arial" w:cs="Arial"/>
+                <w:sz w:val="20"/>
+                <w:szCs w:val="20"/>
+              </w:rPr>
+              <w:br/>
+              <w:t>- 3: Create proposal for pre-sales</w:t>
+            </w:r>
+            <w:r>
+              <w:rPr>
+                <w:rFonts w:ascii="Arial" w:hAnsi="Arial" w:cs="Arial"/>
+                <w:sz w:val="20"/>
+                <w:szCs w:val="20"/>
+              </w:rPr>
+              <w:br/>
+              <w:t>- 4: Negotiation and manage expectation</w:t>
+            </w:r>
+            <w:r>
+              <w:rPr>
+                <w:rFonts w:ascii="Arial" w:hAnsi="Arial" w:cs="Arial"/>
+                <w:sz w:val="20"/>
+                <w:szCs w:val="20"/>
+              </w:rPr>
+              <w:br/>
+              <w:t>- 5: Oppurtunity won</w:t>
+            </w:r>
+            <w:r>
+              <w:rPr>
+                <w:rFonts w:ascii="Arial" w:hAnsi="Arial" w:cs="Arial"/>
+                <w:sz w:val="20"/>
+                <w:szCs w:val="20"/>
+              </w:rPr>
+              <w:br/>
+            </w:r>
+            <w:r>
+              <w:rPr>
+                <w:rFonts w:ascii="Arial" w:hAnsi="Arial" w:cs="Arial"/>
+                <w:sz w:val="20"/>
+                <w:szCs w:val="20"/>
+              </w:rPr>
+              <w:br/>
+              <w:t>up-sales pipeline</w:t>
+            </w:r>
+            <w:r>
+              <w:rPr>
+                <w:rFonts w:ascii="Arial" w:hAnsi="Arial" w:cs="Arial"/>
+                <w:sz w:val="20"/>
+                <w:szCs w:val="20"/>
+              </w:rPr>
+              <w:br/>
+              <w:t>- 1: Create proposal for up-sales</w:t>
+            </w:r>
+            <w:r>
+              <w:rPr>
+                <w:rFonts w:ascii="Arial" w:hAnsi="Arial" w:cs="Arial"/>
+                <w:sz w:val="20"/>
+                <w:szCs w:val="20"/>
+              </w:rPr>
+              <w:br/>
+              <w:t>- 2: Demo or meeting</w:t>
+            </w:r>
+            <w:r>
+              <w:rPr>
+                <w:rFonts w:ascii="Arial" w:hAnsi="Arial" w:cs="Arial"/>
+                <w:sz w:val="20"/>
+                <w:szCs w:val="20"/>
+              </w:rPr>
+              <w:br/>
+              <w:t>- 3: Negotiation and manage expectation</w:t>
+            </w:r>
+            <w:r>
+              <w:rPr>
+                <w:rFonts w:ascii="Arial" w:hAnsi="Arial" w:cs="Arial"/>
+                <w:sz w:val="20"/>
+                <w:szCs w:val="20"/>
+              </w:rPr>
+              <w:br/>
+              <w:t>- 4: Oppurtunity won</w:t>
+            </w:r>
+          </w:p>
+        </w:tc>
+      </w:tr>
+      <w:tr>
+        <w:trPr>
+          <w:trHeight w:val="315"/>
+        </w:trPr>
+        <w:tc>
+          <w:tcPr>
+            <w:tcW w:w="0" w:type="auto"/>
+            <w:tcBorders>
+              <w:top w:val="single" w:sz="6" w:space="0" w:color="CCCCCC"/>
+              <w:left w:val="single" w:sz="6" w:space="0" w:color="000000"/>
+              <w:bottom w:val="single" w:sz="6" w:space="0" w:color="000000"/>
+              <w:right w:val="single" w:sz="6" w:space="0" w:color="000000"/>
+            </w:tcBorders>
+            <w:tcMar>
+              <w:top w:w="30" w:type="dxa"/>
+              <w:left w:w="45" w:type="dxa"/>
+              <w:bottom w:w="30" w:type="dxa"/>
+              <w:right w:w="45" w:type="dxa"/>
+            </w:tcMar>
+            <w:vAlign w:val="bottom"/>
+            <w:hideMark/>
+          </w:tcPr>
+          <w:p>
+            <w:pPr>
+              <w:rPr>
+                <w:rFonts w:ascii="Arial" w:hAnsi="Arial" w:cs="Arial"/>
+                <w:b/>
+                <w:bCs/>
+                <w:sz w:val="20"/>
+                <w:szCs w:val="20"/>
+              </w:rPr>
+            </w:pPr>
+            <w:r>
+              <w:rPr>
+                <w:rFonts w:ascii="Arial" w:hAnsi="Arial" w:cs="Arial"/>
+                <w:b/>
+                <w:bCs/>
+                <w:sz w:val="20"/>
+                <w:szCs w:val="20"/>
+              </w:rPr>
+              <w:t>marketing_campagin</w:t>
+            </w:r>
+          </w:p>
+        </w:tc>
+        <w:tc>
+          <w:tcPr>
+            <w:tcW w:w="0" w:type="auto"/>
+            <w:tcBorders>
+              <w:top w:val="single" w:sz="6" w:space="0" w:color="CCCCCC"/>
+              <w:left w:val="single" w:sz="6" w:space="0" w:color="CCCCCC"/>
+              <w:bottom w:val="single" w:sz="6" w:space="0" w:color="000000"/>
+              <w:right w:val="single" w:sz="6" w:space="0" w:color="000000"/>
+            </w:tcBorders>
+            <w:tcMar>
+              <w:top w:w="30" w:type="dxa"/>
+              <w:left w:w="45" w:type="dxa"/>
+              <w:bottom w:w="30" w:type="dxa"/>
+              <w:right w:w="45" w:type="dxa"/>
+            </w:tcMar>
+            <w:vAlign w:val="bottom"/>
+            <w:hideMark/>
+          </w:tcPr>
+          <w:p>
+            <w:pPr>
+              <w:rPr>
+                <w:rFonts w:ascii="Arial" w:hAnsi="Arial" w:cs="Arial"/>
+                <w:sz w:val="20"/>
+                <w:szCs w:val="20"/>
+              </w:rPr>
+            </w:pPr>
+            <w:r>
+              <w:rPr>
+                <w:rFonts w:ascii="Arial" w:hAnsi="Arial" w:cs="Arial"/>
+                <w:sz w:val="20"/>
+                <w:szCs w:val="20"/>
+              </w:rPr>
+              <w:t>- Tạo 1 marketing_campaign: Black Friday, kéo dài 1 tuần. Target vào 2 khách hàng bất kì</w:t>
+            </w:r>
+          </w:p>
+        </w:tc>
+      </w:tr>
+      <w:tr>
+        <w:trPr>
+          <w:trHeight w:val="315"/>
+        </w:trPr>
+        <w:tc>
+          <w:tcPr>
+            <w:tcW w:w="0" w:type="auto"/>
+            <w:tcBorders>
+              <w:top w:val="single" w:sz="6" w:space="0" w:color="CCCCCC"/>
+              <w:left w:val="single" w:sz="6" w:space="0" w:color="000000"/>
+              <w:bottom w:val="single" w:sz="6" w:space="0" w:color="000000"/>
+              <w:right w:val="single" w:sz="6" w:space="0" w:color="000000"/>
+            </w:tcBorders>
+            <w:tcMar>
+              <w:top w:w="30" w:type="dxa"/>
+              <w:left w:w="45" w:type="dxa"/>
+              <w:bottom w:w="30" w:type="dxa"/>
+              <w:right w:w="45" w:type="dxa"/>
+            </w:tcMar>
+            <w:vAlign w:val="bottom"/>
+            <w:hideMark/>
+          </w:tcPr>
+          <w:p>
+            <w:pPr>
+              <w:rPr>
+                <w:rFonts w:ascii="Arial" w:hAnsi="Arial" w:cs="Arial"/>
+                <w:b/>
+                <w:bCs/>
+                <w:sz w:val="20"/>
+                <w:szCs w:val="20"/>
+              </w:rPr>
+            </w:pPr>
+            <w:r>
+              <w:rPr>
+                <w:rFonts w:ascii="Arial" w:hAnsi="Arial" w:cs="Arial"/>
+                <w:b/>
+                <w:bCs/>
+                <w:sz w:val="20"/>
+                <w:szCs w:val="20"/>
+              </w:rPr>
+              <w:t>order</w:t>
+            </w:r>
+          </w:p>
+        </w:tc>
+        <w:tc>
+          <w:tcPr>
+            <w:tcW w:w="0" w:type="auto"/>
+            <w:tcBorders>
+              <w:top w:val="single" w:sz="6" w:space="0" w:color="CCCCCC"/>
+              <w:left w:val="single" w:sz="6" w:space="0" w:color="CCCCCC"/>
+              <w:bottom w:val="single" w:sz="6" w:space="0" w:color="000000"/>
+              <w:right w:val="single" w:sz="6" w:space="0" w:color="000000"/>
+            </w:tcBorders>
+            <w:tcMar>
+              <w:top w:w="30" w:type="dxa"/>
+              <w:left w:w="45" w:type="dxa"/>
+              <w:bottom w:w="30" w:type="dxa"/>
+              <w:right w:w="45" w:type="dxa"/>
+            </w:tcMar>
+            <w:vAlign w:val="bottom"/>
+            <w:hideMark/>
+          </w:tcPr>
+          <w:p>
+            <w:pPr>
+              <w:rPr>
+                <w:rFonts w:ascii="Arial" w:hAnsi="Arial" w:cs="Arial"/>
+                <w:sz w:val="20"/>
+                <w:szCs w:val="20"/>
+              </w:rPr>
+            </w:pPr>
+            <w:r>
+              <w:rPr>
+                <w:rFonts w:ascii="Arial" w:hAnsi="Arial" w:cs="Arial"/>
+                <w:sz w:val="20"/>
+                <w:szCs w:val="20"/>
+              </w:rPr>
+              <w:t>6 order chia 4 khách hàng phía trên</w:t>
+            </w:r>
+            <w:r>
+              <w:rPr>
+                <w:rFonts w:ascii="Arial" w:hAnsi="Arial" w:cs="Arial"/>
+                <w:sz w:val="20"/>
+                <w:szCs w:val="20"/>
+              </w:rPr>
+              <w:br/>
+              <w:t>- Phải có ít nhất 4 order được gắn với lead_status</w:t>
+            </w:r>
+          </w:p>
+        </w:tc>
+      </w:tr>
+      <w:tr>
+        <w:trPr>
+          <w:trHeight w:val="315"/>
+        </w:trPr>
+        <w:tc>
+          <w:tcPr>
+            <w:tcW w:w="0" w:type="auto"/>
+            <w:tcBorders>
+              <w:top w:val="single" w:sz="6" w:space="0" w:color="CCCCCC"/>
+              <w:left w:val="single" w:sz="6" w:space="0" w:color="000000"/>
+              <w:bottom w:val="single" w:sz="6" w:space="0" w:color="000000"/>
+              <w:right w:val="single" w:sz="6" w:space="0" w:color="000000"/>
+            </w:tcBorders>
+            <w:tcMar>
+              <w:top w:w="30" w:type="dxa"/>
+              <w:left w:w="45" w:type="dxa"/>
+              <w:bottom w:w="30" w:type="dxa"/>
+              <w:right w:w="45" w:type="dxa"/>
+            </w:tcMar>
+            <w:vAlign w:val="bottom"/>
+            <w:hideMark/>
+          </w:tcPr>
+          <w:p>
+            <w:pPr>
+              <w:rPr>
+                <w:rFonts w:ascii="Arial" w:hAnsi="Arial" w:cs="Arial"/>
+                <w:b/>
+                <w:bCs/>
+                <w:sz w:val="20"/>
+                <w:szCs w:val="20"/>
+              </w:rPr>
+            </w:pPr>
+            <w:r>
+              <w:rPr>
+                <w:rFonts w:ascii="Arial" w:hAnsi="Arial" w:cs="Arial"/>
+                <w:b/>
+                <w:bCs/>
+                <w:sz w:val="20"/>
+                <w:szCs w:val="20"/>
+              </w:rPr>
+              <w:t>order_detail</w:t>
+            </w:r>
+          </w:p>
+        </w:tc>
+        <w:tc>
+          <w:tcPr>
+            <w:tcW w:w="0" w:type="auto"/>
+            <w:tcBorders>
+              <w:top w:val="single" w:sz="6" w:space="0" w:color="CCCCCC"/>
+              <w:left w:val="single" w:sz="6" w:space="0" w:color="CCCCCC"/>
+              <w:bottom w:val="single" w:sz="6" w:space="0" w:color="000000"/>
+              <w:right w:val="single" w:sz="6" w:space="0" w:color="000000"/>
+            </w:tcBorders>
+            <w:tcMar>
+              <w:top w:w="30" w:type="dxa"/>
+              <w:left w:w="45" w:type="dxa"/>
+              <w:bottom w:w="30" w:type="dxa"/>
+              <w:right w:w="45" w:type="dxa"/>
+            </w:tcMar>
+            <w:vAlign w:val="bottom"/>
+            <w:hideMark/>
+          </w:tcPr>
+          <w:p>
+            <w:pPr>
+              <w:rPr>
+                <w:rFonts w:ascii="Arial" w:hAnsi="Arial" w:cs="Arial"/>
+                <w:sz w:val="20"/>
+                <w:szCs w:val="20"/>
+              </w:rPr>
+            </w:pPr>
+            <w:r>
+              <w:rPr>
+                <w:rFonts w:ascii="Arial" w:hAnsi="Arial" w:cs="Arial"/>
+                <w:sz w:val="20"/>
+                <w:szCs w:val="20"/>
+              </w:rPr>
+              <w:t>tùy ý, số lượng mua nên đa dạng (1,2,3,4,...)</w:t>
+            </w:r>
+          </w:p>
+        </w:tc>
+      </w:tr>
+      <w:tr>
+        <w:trPr>
+          <w:trHeight w:val="315"/>
+        </w:trPr>
+        <w:tc>
+          <w:tcPr>
+            <w:tcW w:w="0" w:type="auto"/>
+            <w:tcBorders>
+              <w:top w:val="single" w:sz="6" w:space="0" w:color="CCCCCC"/>
+              <w:left w:val="single" w:sz="6" w:space="0" w:color="000000"/>
+              <w:bottom w:val="single" w:sz="6" w:space="0" w:color="000000"/>
+              <w:right w:val="single" w:sz="6" w:space="0" w:color="000000"/>
+            </w:tcBorders>
+            <w:tcMar>
+              <w:top w:w="30" w:type="dxa"/>
+              <w:left w:w="45" w:type="dxa"/>
+              <w:bottom w:w="30" w:type="dxa"/>
+              <w:right w:w="45" w:type="dxa"/>
+            </w:tcMar>
+            <w:vAlign w:val="bottom"/>
+            <w:hideMark/>
+          </w:tcPr>
+          <w:p>
+            <w:pPr>
+              <w:rPr>
+                <w:rFonts w:ascii="Arial" w:hAnsi="Arial" w:cs="Arial"/>
+                <w:b/>
+                <w:bCs/>
+                <w:sz w:val="20"/>
+                <w:szCs w:val="20"/>
+              </w:rPr>
+            </w:pPr>
+            <w:r>
+              <w:rPr>
+                <w:rFonts w:ascii="Arial" w:hAnsi="Arial" w:cs="Arial"/>
+                <w:b/>
+                <w:bCs/>
+                <w:sz w:val="20"/>
+                <w:szCs w:val="20"/>
+              </w:rPr>
+              <w:t>lead_oppurtunity và lead_status</w:t>
+            </w:r>
+          </w:p>
+        </w:tc>
+        <w:tc>
+          <w:tcPr>
+            <w:tcW w:w="0" w:type="auto"/>
+            <w:tcBorders>
+              <w:top w:val="single" w:sz="6" w:space="0" w:color="CCCCCC"/>
+              <w:left w:val="single" w:sz="6" w:space="0" w:color="CCCCCC"/>
+              <w:bottom w:val="single" w:sz="6" w:space="0" w:color="000000"/>
+              <w:right w:val="single" w:sz="6" w:space="0" w:color="000000"/>
+            </w:tcBorders>
+            <w:tcMar>
+              <w:top w:w="30" w:type="dxa"/>
+              <w:left w:w="45" w:type="dxa"/>
+              <w:bottom w:w="30" w:type="dxa"/>
+              <w:right w:w="45" w:type="dxa"/>
+            </w:tcMar>
+            <w:vAlign w:val="bottom"/>
+            <w:hideMark/>
+          </w:tcPr>
+          <w:p>
+            <w:pPr>
+              <w:rPr>
+                <w:rFonts w:ascii="Arial" w:hAnsi="Arial" w:cs="Arial"/>
+                <w:sz w:val="20"/>
+                <w:szCs w:val="20"/>
+              </w:rPr>
+            </w:pPr>
+            <w:r>
+              <w:rPr>
+                <w:rFonts w:ascii="Arial" w:hAnsi="Arial" w:cs="Arial"/>
+                <w:sz w:val="20"/>
+                <w:szCs w:val="20"/>
+              </w:rPr>
+              <w:t>tạo ra 3 lead_oppurtunity cho 2 customer: A có 2 và B có 1</w:t>
+            </w:r>
+            <w:r>
+              <w:rPr>
+                <w:rFonts w:ascii="Arial" w:hAnsi="Arial" w:cs="Arial"/>
+                <w:sz w:val="20"/>
+                <w:szCs w:val="20"/>
+              </w:rPr>
+              <w:br/>
+              <w:t>- Trong đó 2 lead_oppurtunity thành công, 1 lead_oppurtunity thất bại tại stage "Demo or meeting"</w:t>
+            </w:r>
+            <w:r>
+              <w:rPr>
+                <w:rFonts w:ascii="Arial" w:hAnsi="Arial" w:cs="Arial"/>
+                <w:sz w:val="20"/>
+                <w:szCs w:val="20"/>
+              </w:rPr>
+              <w:br/>
+            </w:r>
+            <w:r>
+              <w:rPr>
+                <w:rFonts w:ascii="Arial" w:hAnsi="Arial" w:cs="Arial"/>
+                <w:sz w:val="20"/>
+                <w:szCs w:val="20"/>
+              </w:rPr>
+              <w:lastRenderedPageBreak/>
+              <w:t>- 2 lead_oppurtunity thành công sẽ có lead_status được gắn với 4 order phía trên</w:t>
             </w:r>
           </w:p>
         </w:tc>
@@ -23761,7 +24281,7 @@
       <w:pPr>
         <w:pStyle w:val="Chng"/>
       </w:pPr>
-      <w:bookmarkStart w:id="81" w:name="_Toc150894035"/>
+      <w:bookmarkStart w:id="80" w:name="_Toc150894035"/>
       <w:r>
         <w:t>CHƯƠNG</w:t>
       </w:r>
@@ -23777,20 +24297,20 @@
       <w:r>
         <w:t xml:space="preserve"> HƯỚNG PHÁT TRIỂN</w:t>
       </w:r>
+      <w:bookmarkEnd w:id="80"/>
+    </w:p>
+    <w:p>
+      <w:pPr>
+        <w:pStyle w:val="Tiumccp1"/>
+      </w:pPr>
+      <w:bookmarkStart w:id="81" w:name="_Toc150894036"/>
+      <w:r>
+        <w:t>5.1</w:t>
+      </w:r>
+      <w:r>
+        <w:t xml:space="preserve"> Hướng phát triển</w:t>
+      </w:r>
       <w:bookmarkEnd w:id="81"/>
-    </w:p>
-    <w:p>
-      <w:pPr>
-        <w:pStyle w:val="Tiumccp1"/>
-      </w:pPr>
-      <w:bookmarkStart w:id="82" w:name="_Toc150894036"/>
-      <w:r>
-        <w:t>5.1</w:t>
-      </w:r>
-      <w:r>
-        <w:t xml:space="preserve"> Hướng phát triển</w:t>
-      </w:r>
-      <w:bookmarkEnd w:id="82"/>
     </w:p>
     <w:p>
       <w:pPr>
@@ -24041,7 +24561,7 @@
 </file>
 
 <file path=word/endnotes.xml><?xml version="1.0" encoding="utf-8"?>
-<w:endnotes xmlns:wpc="http://schemas.microsoft.com/office/word/2010/wordprocessingCanvas" xmlns:cx="http://schemas.microsoft.com/office/drawing/2014/chartex" xmlns:cx1="http://schemas.microsoft.com/office/drawing/2015/9/8/chartex" xmlns:mc="http://schemas.openxmlformats.org/markup-compatibility/2006" xmlns:o="urn:schemas-microsoft-com:office:office" xmlns:r="http://schemas.openxmlformats.org/officeDocument/2006/relationships" xmlns:m="http://schemas.openxmlformats.org/officeDocument/2006/math" xmlns:v="urn:schemas-microsoft-com:vml" xmlns:wp14="http://schemas.microsoft.com/office/word/2010/wordprocessingDrawing" xmlns:wp="http://schemas.openxmlformats.org/drawingml/2006/wordprocessingDrawing" xmlns:w10="urn:schemas-microsoft-com:office:word" xmlns:w="http://schemas.openxmlformats.org/wordprocessingml/2006/main" xmlns:w14="http://schemas.microsoft.com/office/word/2010/wordml" xmlns:w15="http://schemas.microsoft.com/office/word/2012/wordml" xmlns:w16se="http://schemas.microsoft.com/office/word/2015/wordml/symex" xmlns:wpg="http://schemas.microsoft.com/office/word/2010/wordprocessingGroup" xmlns:wpi="http://schemas.microsoft.com/office/word/2010/wordprocessingInk" xmlns:wne="http://schemas.microsoft.com/office/word/2006/wordml" xmlns:wps="http://schemas.microsoft.com/office/word/2010/wordprocessingShape" mc:Ignorable="w14 w15 w16se wp14">
+<w:endnotes xmlns:wpc="http://schemas.microsoft.com/office/word/2010/wordprocessingCanvas" xmlns:cx="http://schemas.microsoft.com/office/drawing/2014/chartex" xmlns:cx1="http://schemas.microsoft.com/office/drawing/2015/9/8/chartex" xmlns:cx2="http://schemas.microsoft.com/office/drawing/2015/10/21/chartex" xmlns:cx3="http://schemas.microsoft.com/office/drawing/2016/5/9/chartex" xmlns:cx4="http://schemas.microsoft.com/office/drawing/2016/5/10/chartex" xmlns:cx5="http://schemas.microsoft.com/office/drawing/2016/5/11/chartex" xmlns:cx6="http://schemas.microsoft.com/office/drawing/2016/5/12/chartex" xmlns:cx7="http://schemas.microsoft.com/office/drawing/2016/5/13/chartex" xmlns:cx8="http://schemas.microsoft.com/office/drawing/2016/5/14/chartex" xmlns:mc="http://schemas.openxmlformats.org/markup-compatibility/2006" xmlns:aink="http://schemas.microsoft.com/office/drawing/2016/ink" xmlns:am3d="http://schemas.microsoft.com/office/drawing/2017/model3d" xmlns:o="urn:schemas-microsoft-com:office:office" xmlns:r="http://schemas.openxmlformats.org/officeDocument/2006/relationships" xmlns:m="http://schemas.openxmlformats.org/officeDocument/2006/math" xmlns:v="urn:schemas-microsoft-com:vml" xmlns:wp14="http://schemas.microsoft.com/office/word/2010/wordprocessingDrawing" xmlns:wp="http://schemas.openxmlformats.org/drawingml/2006/wordprocessingDrawing" xmlns:w10="urn:schemas-microsoft-com:office:word" xmlns:w="http://schemas.openxmlformats.org/wordprocessingml/2006/main" xmlns:w14="http://schemas.microsoft.com/office/word/2010/wordml" xmlns:w15="http://schemas.microsoft.com/office/word/2012/wordml" xmlns:w16cex="http://schemas.microsoft.com/office/word/2018/wordml/cex" xmlns:w16cid="http://schemas.microsoft.com/office/word/2016/wordml/cid" xmlns:w16="http://schemas.microsoft.com/office/word/2018/wordml" xmlns:w16sdtdh="http://schemas.microsoft.com/office/word/2020/wordml/sdtdatahash" xmlns:w16se="http://schemas.microsoft.com/office/word/2015/wordml/symex" xmlns:wpg="http://schemas.microsoft.com/office/word/2010/wordprocessingGroup" xmlns:wpi="http://schemas.microsoft.com/office/word/2010/wordprocessingInk" xmlns:wne="http://schemas.microsoft.com/office/word/2006/wordml" xmlns:wps="http://schemas.microsoft.com/office/word/2010/wordprocessingShape" mc:Ignorable="w14 w15 w16se w16cid w16 w16cex w16sdtdh wp14">
   <w:endnote w:type="separator" w:id="-1">
     <w:p>
       <w:r>
@@ -24060,7 +24580,7 @@
 </file>
 
 <file path=word/footnotes.xml><?xml version="1.0" encoding="utf-8"?>
-<w:footnotes xmlns:wpc="http://schemas.microsoft.com/office/word/2010/wordprocessingCanvas" xmlns:cx="http://schemas.microsoft.com/office/drawing/2014/chartex" xmlns:cx1="http://schemas.microsoft.com/office/drawing/2015/9/8/chartex" xmlns:mc="http://schemas.openxmlformats.org/markup-compatibility/2006" xmlns:o="urn:schemas-microsoft-com:office:office" xmlns:r="http://schemas.openxmlformats.org/officeDocument/2006/relationships" xmlns:m="http://schemas.openxmlformats.org/officeDocument/2006/math" xmlns:v="urn:schemas-microsoft-com:vml" xmlns:wp14="http://schemas.microsoft.com/office/word/2010/wordprocessingDrawing" xmlns:wp="http://schemas.openxmlformats.org/drawingml/2006/wordprocessingDrawing" xmlns:w10="urn:schemas-microsoft-com:office:word" xmlns:w="http://schemas.openxmlformats.org/wordprocessingml/2006/main" xmlns:w14="http://schemas.microsoft.com/office/word/2010/wordml" xmlns:w15="http://schemas.microsoft.com/office/word/2012/wordml" xmlns:w16se="http://schemas.microsoft.com/office/word/2015/wordml/symex" xmlns:wpg="http://schemas.microsoft.com/office/word/2010/wordprocessingGroup" xmlns:wpi="http://schemas.microsoft.com/office/word/2010/wordprocessingInk" xmlns:wne="http://schemas.microsoft.com/office/word/2006/wordml" xmlns:wps="http://schemas.microsoft.com/office/word/2010/wordprocessingShape" mc:Ignorable="w14 w15 w16se wp14">
+<w:footnotes xmlns:wpc="http://schemas.microsoft.com/office/word/2010/wordprocessingCanvas" xmlns:cx="http://schemas.microsoft.com/office/drawing/2014/chartex" xmlns:cx1="http://schemas.microsoft.com/office/drawing/2015/9/8/chartex" xmlns:cx2="http://schemas.microsoft.com/office/drawing/2015/10/21/chartex" xmlns:cx3="http://schemas.microsoft.com/office/drawing/2016/5/9/chartex" xmlns:cx4="http://schemas.microsoft.com/office/drawing/2016/5/10/chartex" xmlns:cx5="http://schemas.microsoft.com/office/drawing/2016/5/11/chartex" xmlns:cx6="http://schemas.microsoft.com/office/drawing/2016/5/12/chartex" xmlns:cx7="http://schemas.microsoft.com/office/drawing/2016/5/13/chartex" xmlns:cx8="http://schemas.microsoft.com/office/drawing/2016/5/14/chartex" xmlns:mc="http://schemas.openxmlformats.org/markup-compatibility/2006" xmlns:aink="http://schemas.microsoft.com/office/drawing/2016/ink" xmlns:am3d="http://schemas.microsoft.com/office/drawing/2017/model3d" xmlns:o="urn:schemas-microsoft-com:office:office" xmlns:r="http://schemas.openxmlformats.org/officeDocument/2006/relationships" xmlns:m="http://schemas.openxmlformats.org/officeDocument/2006/math" xmlns:v="urn:schemas-microsoft-com:vml" xmlns:wp14="http://schemas.microsoft.com/office/word/2010/wordprocessingDrawing" xmlns:wp="http://schemas.openxmlformats.org/drawingml/2006/wordprocessingDrawing" xmlns:w10="urn:schemas-microsoft-com:office:word" xmlns:w="http://schemas.openxmlformats.org/wordprocessingml/2006/main" xmlns:w14="http://schemas.microsoft.com/office/word/2010/wordml" xmlns:w15="http://schemas.microsoft.com/office/word/2012/wordml" xmlns:w16cex="http://schemas.microsoft.com/office/word/2018/wordml/cex" xmlns:w16cid="http://schemas.microsoft.com/office/word/2016/wordml/cid" xmlns:w16="http://schemas.microsoft.com/office/word/2018/wordml" xmlns:w16sdtdh="http://schemas.microsoft.com/office/word/2020/wordml/sdtdatahash" xmlns:w16se="http://schemas.microsoft.com/office/word/2015/wordml/symex" xmlns:wpg="http://schemas.microsoft.com/office/word/2010/wordprocessingGroup" xmlns:wpi="http://schemas.microsoft.com/office/word/2010/wordprocessingInk" xmlns:wne="http://schemas.microsoft.com/office/word/2006/wordml" xmlns:wps="http://schemas.microsoft.com/office/word/2010/wordprocessingShape" mc:Ignorable="w14 w15 w16se w16cid w16 w16cex w16sdtdh wp14">
   <w:footnote w:type="separator" w:id="-1">
     <w:p>
       <w:r>
@@ -24079,7 +24599,7 @@
 </file>
 
 <file path=word/header1.xml><?xml version="1.0" encoding="utf-8"?>
-<w:hdr xmlns:wpc="http://schemas.microsoft.com/office/word/2010/wordprocessingCanvas" xmlns:cx="http://schemas.microsoft.com/office/drawing/2014/chartex" xmlns:cx1="http://schemas.microsoft.com/office/drawing/2015/9/8/chartex" xmlns:mc="http://schemas.openxmlformats.org/markup-compatibility/2006" xmlns:o="urn:schemas-microsoft-com:office:office" xmlns:r="http://schemas.openxmlformats.org/officeDocument/2006/relationships" xmlns:m="http://schemas.openxmlformats.org/officeDocument/2006/math" xmlns:v="urn:schemas-microsoft-com:vml" xmlns:wp14="http://schemas.microsoft.com/office/word/2010/wordprocessingDrawing" xmlns:wp="http://schemas.openxmlformats.org/drawingml/2006/wordprocessingDrawing" xmlns:w10="urn:schemas-microsoft-com:office:word" xmlns:w="http://schemas.openxmlformats.org/wordprocessingml/2006/main" xmlns:w14="http://schemas.microsoft.com/office/word/2010/wordml" xmlns:w15="http://schemas.microsoft.com/office/word/2012/wordml" xmlns:w16se="http://schemas.microsoft.com/office/word/2015/wordml/symex" xmlns:wpg="http://schemas.microsoft.com/office/word/2010/wordprocessingGroup" xmlns:wpi="http://schemas.microsoft.com/office/word/2010/wordprocessingInk" xmlns:wne="http://schemas.microsoft.com/office/word/2006/wordml" xmlns:wps="http://schemas.microsoft.com/office/word/2010/wordprocessingShape" mc:Ignorable="w14 w15 w16se wp14">
+<w:hdr xmlns:wpc="http://schemas.microsoft.com/office/word/2010/wordprocessingCanvas" xmlns:cx="http://schemas.microsoft.com/office/drawing/2014/chartex" xmlns:cx1="http://schemas.microsoft.com/office/drawing/2015/9/8/chartex" xmlns:cx2="http://schemas.microsoft.com/office/drawing/2015/10/21/chartex" xmlns:cx3="http://schemas.microsoft.com/office/drawing/2016/5/9/chartex" xmlns:cx4="http://schemas.microsoft.com/office/drawing/2016/5/10/chartex" xmlns:cx5="http://schemas.microsoft.com/office/drawing/2016/5/11/chartex" xmlns:cx6="http://schemas.microsoft.com/office/drawing/2016/5/12/chartex" xmlns:cx7="http://schemas.microsoft.com/office/drawing/2016/5/13/chartex" xmlns:cx8="http://schemas.microsoft.com/office/drawing/2016/5/14/chartex" xmlns:mc="http://schemas.openxmlformats.org/markup-compatibility/2006" xmlns:aink="http://schemas.microsoft.com/office/drawing/2016/ink" xmlns:am3d="http://schemas.microsoft.com/office/drawing/2017/model3d" xmlns:o="urn:schemas-microsoft-com:office:office" xmlns:r="http://schemas.openxmlformats.org/officeDocument/2006/relationships" xmlns:m="http://schemas.openxmlformats.org/officeDocument/2006/math" xmlns:v="urn:schemas-microsoft-com:vml" xmlns:wp14="http://schemas.microsoft.com/office/word/2010/wordprocessingDrawing" xmlns:wp="http://schemas.openxmlformats.org/drawingml/2006/wordprocessingDrawing" xmlns:w10="urn:schemas-microsoft-com:office:word" xmlns:w="http://schemas.openxmlformats.org/wordprocessingml/2006/main" xmlns:w14="http://schemas.microsoft.com/office/word/2010/wordml" xmlns:w15="http://schemas.microsoft.com/office/word/2012/wordml" xmlns:w16cex="http://schemas.microsoft.com/office/word/2018/wordml/cex" xmlns:w16cid="http://schemas.microsoft.com/office/word/2016/wordml/cid" xmlns:w16="http://schemas.microsoft.com/office/word/2018/wordml" xmlns:w16sdtdh="http://schemas.microsoft.com/office/word/2020/wordml/sdtdatahash" xmlns:w16se="http://schemas.microsoft.com/office/word/2015/wordml/symex" xmlns:wpg="http://schemas.microsoft.com/office/word/2010/wordprocessingGroup" xmlns:wpi="http://schemas.microsoft.com/office/word/2010/wordprocessingInk" xmlns:wne="http://schemas.microsoft.com/office/word/2006/wordml" xmlns:wps="http://schemas.microsoft.com/office/word/2010/wordprocessingShape" mc:Ignorable="w14 w15 w16se w16cid w16 w16cex w16sdtdh wp14">
   <w:p>
     <w:pPr>
       <w:pStyle w:val="Header"/>
@@ -24095,7 +24615,7 @@
 </file>
 
 <file path=word/header2.xml><?xml version="1.0" encoding="utf-8"?>
-<w:hdr xmlns:wpc="http://schemas.microsoft.com/office/word/2010/wordprocessingCanvas" xmlns:cx="http://schemas.microsoft.com/office/drawing/2014/chartex" xmlns:cx1="http://schemas.microsoft.com/office/drawing/2015/9/8/chartex" xmlns:mc="http://schemas.openxmlformats.org/markup-compatibility/2006" xmlns:o="urn:schemas-microsoft-com:office:office" xmlns:r="http://schemas.openxmlformats.org/officeDocument/2006/relationships" xmlns:m="http://schemas.openxmlformats.org/officeDocument/2006/math" xmlns:v="urn:schemas-microsoft-com:vml" xmlns:wp14="http://schemas.microsoft.com/office/word/2010/wordprocessingDrawing" xmlns:wp="http://schemas.openxmlformats.org/drawingml/2006/wordprocessingDrawing" xmlns:w10="urn:schemas-microsoft-com:office:word" xmlns:w="http://schemas.openxmlformats.org/wordprocessingml/2006/main" xmlns:w14="http://schemas.microsoft.com/office/word/2010/wordml" xmlns:w15="http://schemas.microsoft.com/office/word/2012/wordml" xmlns:w16se="http://schemas.microsoft.com/office/word/2015/wordml/symex" xmlns:wpg="http://schemas.microsoft.com/office/word/2010/wordprocessingGroup" xmlns:wpi="http://schemas.microsoft.com/office/word/2010/wordprocessingInk" xmlns:wne="http://schemas.microsoft.com/office/word/2006/wordml" xmlns:wps="http://schemas.microsoft.com/office/word/2010/wordprocessingShape" mc:Ignorable="w14 w15 w16se wp14">
+<w:hdr xmlns:wpc="http://schemas.microsoft.com/office/word/2010/wordprocessingCanvas" xmlns:cx="http://schemas.microsoft.com/office/drawing/2014/chartex" xmlns:cx1="http://schemas.microsoft.com/office/drawing/2015/9/8/chartex" xmlns:cx2="http://schemas.microsoft.com/office/drawing/2015/10/21/chartex" xmlns:cx3="http://schemas.microsoft.com/office/drawing/2016/5/9/chartex" xmlns:cx4="http://schemas.microsoft.com/office/drawing/2016/5/10/chartex" xmlns:cx5="http://schemas.microsoft.com/office/drawing/2016/5/11/chartex" xmlns:cx6="http://schemas.microsoft.com/office/drawing/2016/5/12/chartex" xmlns:cx7="http://schemas.microsoft.com/office/drawing/2016/5/13/chartex" xmlns:cx8="http://schemas.microsoft.com/office/drawing/2016/5/14/chartex" xmlns:mc="http://schemas.openxmlformats.org/markup-compatibility/2006" xmlns:aink="http://schemas.microsoft.com/office/drawing/2016/ink" xmlns:am3d="http://schemas.microsoft.com/office/drawing/2017/model3d" xmlns:o="urn:schemas-microsoft-com:office:office" xmlns:r="http://schemas.openxmlformats.org/officeDocument/2006/relationships" xmlns:m="http://schemas.openxmlformats.org/officeDocument/2006/math" xmlns:v="urn:schemas-microsoft-com:vml" xmlns:wp14="http://schemas.microsoft.com/office/word/2010/wordprocessingDrawing" xmlns:wp="http://schemas.openxmlformats.org/drawingml/2006/wordprocessingDrawing" xmlns:w10="urn:schemas-microsoft-com:office:word" xmlns:w="http://schemas.openxmlformats.org/wordprocessingml/2006/main" xmlns:w14="http://schemas.microsoft.com/office/word/2010/wordml" xmlns:w15="http://schemas.microsoft.com/office/word/2012/wordml" xmlns:w16cex="http://schemas.microsoft.com/office/word/2018/wordml/cex" xmlns:w16cid="http://schemas.microsoft.com/office/word/2016/wordml/cid" xmlns:w16="http://schemas.microsoft.com/office/word/2018/wordml" xmlns:w16sdtdh="http://schemas.microsoft.com/office/word/2020/wordml/sdtdatahash" xmlns:w16se="http://schemas.microsoft.com/office/word/2015/wordml/symex" xmlns:wpg="http://schemas.microsoft.com/office/word/2010/wordprocessingGroup" xmlns:wpi="http://schemas.microsoft.com/office/word/2010/wordprocessingInk" xmlns:wne="http://schemas.microsoft.com/office/word/2006/wordml" xmlns:wps="http://schemas.microsoft.com/office/word/2010/wordprocessingShape" mc:Ignorable="w14 w15 w16se w16cid w16 w16cex w16sdtdh wp14">
   <w:sdt>
     <w:sdtPr>
       <w:id w:val="1901097785"/>
@@ -24148,7 +24668,7 @@
 </file>
 
 <file path=word/header3.xml><?xml version="1.0" encoding="utf-8"?>
-<w:hdr xmlns:wpc="http://schemas.microsoft.com/office/word/2010/wordprocessingCanvas" xmlns:cx="http://schemas.microsoft.com/office/drawing/2014/chartex" xmlns:cx1="http://schemas.microsoft.com/office/drawing/2015/9/8/chartex" xmlns:mc="http://schemas.openxmlformats.org/markup-compatibility/2006" xmlns:o="urn:schemas-microsoft-com:office:office" xmlns:r="http://schemas.openxmlformats.org/officeDocument/2006/relationships" xmlns:m="http://schemas.openxmlformats.org/officeDocument/2006/math" xmlns:v="urn:schemas-microsoft-com:vml" xmlns:wp14="http://schemas.microsoft.com/office/word/2010/wordprocessingDrawing" xmlns:wp="http://schemas.openxmlformats.org/drawingml/2006/wordprocessingDrawing" xmlns:w10="urn:schemas-microsoft-com:office:word" xmlns:w="http://schemas.openxmlformats.org/wordprocessingml/2006/main" xmlns:w14="http://schemas.microsoft.com/office/word/2010/wordml" xmlns:w15="http://schemas.microsoft.com/office/word/2012/wordml" xmlns:w16se="http://schemas.microsoft.com/office/word/2015/wordml/symex" xmlns:wpg="http://schemas.microsoft.com/office/word/2010/wordprocessingGroup" xmlns:wpi="http://schemas.microsoft.com/office/word/2010/wordprocessingInk" xmlns:wne="http://schemas.microsoft.com/office/word/2006/wordml" xmlns:wps="http://schemas.microsoft.com/office/word/2010/wordprocessingShape" mc:Ignorable="w14 w15 w16se wp14">
+<w:hdr xmlns:wpc="http://schemas.microsoft.com/office/word/2010/wordprocessingCanvas" xmlns:cx="http://schemas.microsoft.com/office/drawing/2014/chartex" xmlns:cx1="http://schemas.microsoft.com/office/drawing/2015/9/8/chartex" xmlns:cx2="http://schemas.microsoft.com/office/drawing/2015/10/21/chartex" xmlns:cx3="http://schemas.microsoft.com/office/drawing/2016/5/9/chartex" xmlns:cx4="http://schemas.microsoft.com/office/drawing/2016/5/10/chartex" xmlns:cx5="http://schemas.microsoft.com/office/drawing/2016/5/11/chartex" xmlns:cx6="http://schemas.microsoft.com/office/drawing/2016/5/12/chartex" xmlns:cx7="http://schemas.microsoft.com/office/drawing/2016/5/13/chartex" xmlns:cx8="http://schemas.microsoft.com/office/drawing/2016/5/14/chartex" xmlns:mc="http://schemas.openxmlformats.org/markup-compatibility/2006" xmlns:aink="http://schemas.microsoft.com/office/drawing/2016/ink" xmlns:am3d="http://schemas.microsoft.com/office/drawing/2017/model3d" xmlns:o="urn:schemas-microsoft-com:office:office" xmlns:r="http://schemas.openxmlformats.org/officeDocument/2006/relationships" xmlns:m="http://schemas.openxmlformats.org/officeDocument/2006/math" xmlns:v="urn:schemas-microsoft-com:vml" xmlns:wp14="http://schemas.microsoft.com/office/word/2010/wordprocessingDrawing" xmlns:wp="http://schemas.openxmlformats.org/drawingml/2006/wordprocessingDrawing" xmlns:w10="urn:schemas-microsoft-com:office:word" xmlns:w="http://schemas.openxmlformats.org/wordprocessingml/2006/main" xmlns:w14="http://schemas.microsoft.com/office/word/2010/wordml" xmlns:w15="http://schemas.microsoft.com/office/word/2012/wordml" xmlns:w16cex="http://schemas.microsoft.com/office/word/2018/wordml/cex" xmlns:w16cid="http://schemas.microsoft.com/office/word/2016/wordml/cid" xmlns:w16="http://schemas.microsoft.com/office/word/2018/wordml" xmlns:w16sdtdh="http://schemas.microsoft.com/office/word/2020/wordml/sdtdatahash" xmlns:w16se="http://schemas.microsoft.com/office/word/2015/wordml/symex" xmlns:wpg="http://schemas.microsoft.com/office/word/2010/wordprocessingGroup" xmlns:wpi="http://schemas.microsoft.com/office/word/2010/wordprocessingInk" xmlns:wne="http://schemas.microsoft.com/office/word/2006/wordml" xmlns:wps="http://schemas.microsoft.com/office/word/2010/wordprocessingShape" mc:Ignorable="w14 w15 w16se w16cid w16 w16cex w16sdtdh wp14">
   <w:sdt>
     <w:sdtPr>
       <w:id w:val="-475520606"/>
@@ -24201,7 +24721,7 @@
 </file>
 
 <file path=word/numbering.xml><?xml version="1.0" encoding="utf-8"?>
-<w:numbering xmlns:wpc="http://schemas.microsoft.com/office/word/2010/wordprocessingCanvas" xmlns:cx="http://schemas.microsoft.com/office/drawing/2014/chartex" xmlns:cx1="http://schemas.microsoft.com/office/drawing/2015/9/8/chartex" xmlns:mc="http://schemas.openxmlformats.org/markup-compatibility/2006" xmlns:o="urn:schemas-microsoft-com:office:office" xmlns:r="http://schemas.openxmlformats.org/officeDocument/2006/relationships" xmlns:m="http://schemas.openxmlformats.org/officeDocument/2006/math" xmlns:v="urn:schemas-microsoft-com:vml" xmlns:wp14="http://schemas.microsoft.com/office/word/2010/wordprocessingDrawing" xmlns:wp="http://schemas.openxmlformats.org/drawingml/2006/wordprocessingDrawing" xmlns:w10="urn:schemas-microsoft-com:office:word" xmlns:w="http://schemas.openxmlformats.org/wordprocessingml/2006/main" xmlns:w14="http://schemas.microsoft.com/office/word/2010/wordml" xmlns:w15="http://schemas.microsoft.com/office/word/2012/wordml" xmlns:w16se="http://schemas.microsoft.com/office/word/2015/wordml/symex" xmlns:wpg="http://schemas.microsoft.com/office/word/2010/wordprocessingGroup" xmlns:wpi="http://schemas.microsoft.com/office/word/2010/wordprocessingInk" xmlns:wne="http://schemas.microsoft.com/office/word/2006/wordml" xmlns:wps="http://schemas.microsoft.com/office/word/2010/wordprocessingShape" mc:Ignorable="w14 w15 w16se wp14">
+<w:numbering xmlns:wpc="http://schemas.microsoft.com/office/word/2010/wordprocessingCanvas" xmlns:cx="http://schemas.microsoft.com/office/drawing/2014/chartex" xmlns:cx1="http://schemas.microsoft.com/office/drawing/2015/9/8/chartex" xmlns:cx2="http://schemas.microsoft.com/office/drawing/2015/10/21/chartex" xmlns:cx3="http://schemas.microsoft.com/office/drawing/2016/5/9/chartex" xmlns:cx4="http://schemas.microsoft.com/office/drawing/2016/5/10/chartex" xmlns:cx5="http://schemas.microsoft.com/office/drawing/2016/5/11/chartex" xmlns:cx6="http://schemas.microsoft.com/office/drawing/2016/5/12/chartex" xmlns:cx7="http://schemas.microsoft.com/office/drawing/2016/5/13/chartex" xmlns:cx8="http://schemas.microsoft.com/office/drawing/2016/5/14/chartex" xmlns:mc="http://schemas.openxmlformats.org/markup-compatibility/2006" xmlns:aink="http://schemas.microsoft.com/office/drawing/2016/ink" xmlns:am3d="http://schemas.microsoft.com/office/drawing/2017/model3d" xmlns:o="urn:schemas-microsoft-com:office:office" xmlns:r="http://schemas.openxmlformats.org/officeDocument/2006/relationships" xmlns:m="http://schemas.openxmlformats.org/officeDocument/2006/math" xmlns:v="urn:schemas-microsoft-com:vml" xmlns:wp14="http://schemas.microsoft.com/office/word/2010/wordprocessingDrawing" xmlns:wp="http://schemas.openxmlformats.org/drawingml/2006/wordprocessingDrawing" xmlns:w10="urn:schemas-microsoft-com:office:word" xmlns:w="http://schemas.openxmlformats.org/wordprocessingml/2006/main" xmlns:w14="http://schemas.microsoft.com/office/word/2010/wordml" xmlns:w15="http://schemas.microsoft.com/office/word/2012/wordml" xmlns:w16cex="http://schemas.microsoft.com/office/word/2018/wordml/cex" xmlns:w16cid="http://schemas.microsoft.com/office/word/2016/wordml/cid" xmlns:w16="http://schemas.microsoft.com/office/word/2018/wordml" xmlns:w16sdtdh="http://schemas.microsoft.com/office/word/2020/wordml/sdtdatahash" xmlns:w16se="http://schemas.microsoft.com/office/word/2015/wordml/symex" xmlns:wpg="http://schemas.microsoft.com/office/word/2010/wordprocessingGroup" xmlns:wpi="http://schemas.microsoft.com/office/word/2010/wordprocessingInk" xmlns:wne="http://schemas.microsoft.com/office/word/2006/wordml" xmlns:wps="http://schemas.microsoft.com/office/word/2010/wordprocessingShape" mc:Ignorable="w14 w15 w16se w16cid w16 w16cex w16sdtdh wp14">
   <w:abstractNum w:abstractNumId="0" w15:restartNumberingAfterBreak="0">
     <w:nsid w:val="025A7816"/>
     <w:multiLevelType w:val="hybridMultilevel"/>
@@ -25295,7 +25815,7 @@
 </file>
 
 <file path=word/styles.xml><?xml version="1.0" encoding="utf-8"?>
-<w:styles xmlns:mc="http://schemas.openxmlformats.org/markup-compatibility/2006" xmlns:r="http://schemas.openxmlformats.org/officeDocument/2006/relationships" xmlns:w="http://schemas.openxmlformats.org/wordprocessingml/2006/main" xmlns:w14="http://schemas.microsoft.com/office/word/2010/wordml" xmlns:w15="http://schemas.microsoft.com/office/word/2012/wordml" xmlns:w16se="http://schemas.microsoft.com/office/word/2015/wordml/symex" mc:Ignorable="w14 w15 w16se">
+<w:styles xmlns:mc="http://schemas.openxmlformats.org/markup-compatibility/2006" xmlns:r="http://schemas.openxmlformats.org/officeDocument/2006/relationships" xmlns:w="http://schemas.openxmlformats.org/wordprocessingml/2006/main" xmlns:w14="http://schemas.microsoft.com/office/word/2010/wordml" xmlns:w15="http://schemas.microsoft.com/office/word/2012/wordml" xmlns:w16cex="http://schemas.microsoft.com/office/word/2018/wordml/cex" xmlns:w16cid="http://schemas.microsoft.com/office/word/2016/wordml/cid" xmlns:w16="http://schemas.microsoft.com/office/word/2018/wordml" xmlns:w16sdtdh="http://schemas.microsoft.com/office/word/2020/wordml/sdtdatahash" xmlns:w16se="http://schemas.microsoft.com/office/word/2015/wordml/symex" mc:Ignorable="w14 w15 w16se w16cid w16 w16cex w16sdtdh">
   <w:docDefaults>
     <w:rPrDefault>
       <w:rPr>
@@ -25311,7 +25831,7 @@
       </w:pPr>
     </w:pPrDefault>
   </w:docDefaults>
-  <w:latentStyles w:defLockedState="0" w:defUIPriority="99" w:defSemiHidden="0" w:defUnhideWhenUsed="0" w:defQFormat="0" w:count="371">
+  <w:latentStyles w:defLockedState="0" w:defUIPriority="99" w:defSemiHidden="0" w:defUnhideWhenUsed="0" w:defQFormat="0" w:count="376">
     <w:lsdException w:name="Normal" w:uiPriority="0" w:qFormat="1"/>
     <w:lsdException w:name="heading 1" w:uiPriority="9" w:qFormat="1"/>
     <w:lsdException w:name="heading 2" w:semiHidden="1" w:uiPriority="9" w:unhideWhenUsed="1" w:qFormat="1"/>
@@ -25417,7 +25937,6 @@
     <w:lsdException w:name="HTML Sample" w:semiHidden="1" w:unhideWhenUsed="1"/>
     <w:lsdException w:name="HTML Typewriter" w:semiHidden="1" w:unhideWhenUsed="1"/>
     <w:lsdException w:name="HTML Variable" w:semiHidden="1" w:unhideWhenUsed="1"/>
-    <w:lsdException w:name="Normal Table" w:semiHidden="1" w:unhideWhenUsed="1"/>
     <w:lsdException w:name="annotation subject" w:semiHidden="1" w:unhideWhenUsed="1"/>
     <w:lsdException w:name="No List" w:semiHidden="1" w:unhideWhenUsed="1"/>
     <w:lsdException w:name="Outline List 1" w:semiHidden="1" w:unhideWhenUsed="1"/>
@@ -25460,11 +25979,8 @@
     <w:lsdException w:name="Table Contemporary" w:semiHidden="1" w:unhideWhenUsed="1"/>
     <w:lsdException w:name="Table Elegant" w:semiHidden="1" w:unhideWhenUsed="1"/>
     <w:lsdException w:name="Table Professional" w:semiHidden="1" w:unhideWhenUsed="1"/>
-    <w:lsdException w:name="Table Subtle 1" w:semiHidden="1" w:unhideWhenUsed="1"/>
     <w:lsdException w:name="Table Subtle 2" w:semiHidden="1" w:unhideWhenUsed="1"/>
     <w:lsdException w:name="Table Web 1" w:semiHidden="1" w:unhideWhenUsed="1"/>
-    <w:lsdException w:name="Table Web 2" w:semiHidden="1" w:unhideWhenUsed="1"/>
-    <w:lsdException w:name="Table Web 3" w:semiHidden="1" w:unhideWhenUsed="1"/>
     <w:lsdException w:name="Balloon Text" w:semiHidden="1" w:unhideWhenUsed="1"/>
     <w:lsdException w:name="Table Grid" w:uiPriority="0"/>
     <w:lsdException w:name="Table Theme" w:semiHidden="1" w:unhideWhenUsed="1"/>
@@ -25683,6 +26199,11 @@
     <w:lsdException w:name="List Table 5 Dark Accent 6" w:uiPriority="50"/>
     <w:lsdException w:name="List Table 6 Colorful Accent 6" w:uiPriority="51"/>
     <w:lsdException w:name="List Table 7 Colorful Accent 6" w:uiPriority="52"/>
+    <w:lsdException w:name="Mention" w:semiHidden="1" w:unhideWhenUsed="1"/>
+    <w:lsdException w:name="Smart Hyperlink" w:semiHidden="1" w:unhideWhenUsed="1"/>
+    <w:lsdException w:name="Hashtag" w:semiHidden="1" w:unhideWhenUsed="1"/>
+    <w:lsdException w:name="Unresolved Mention" w:semiHidden="1" w:unhideWhenUsed="1"/>
+    <w:lsdException w:name="Smart Link" w:semiHidden="1" w:unhideWhenUsed="1"/>
   </w:latentStyles>
   <w:style w:type="paragraph" w:default="1" w:styleId="Normal">
     <w:name w:val="Normal"/>

</xml_diff>

<commit_message>
Cập nhật Readme và dashboard
</commit_message>
<xml_diff>
--- a/BÁO CÁO.docx
+++ b/BÁO CÁO.docx
@@ -33,8 +33,8 @@
         </w:rPr>
         <w:t xml:space="preserve">TỔNG LIÊN ĐOÀN LAO ĐỘNG VIỆT </w:t>
       </w:r>
-      <w:smartTag w:uri="urn:schemas-microsoft-com:office:smarttags" w:element="place">
-        <w:smartTag w:uri="urn:schemas-microsoft-com:office:smarttags" w:element="country-region">
+      <w:smartTag w:uri="urn:schemas-microsoft-com:office:smarttags" w:element="country-region">
+        <w:smartTag w:uri="urn:schemas-microsoft-com:office:smarttags" w:element="place">
           <w:r>
             <w:rPr>
               <w:bCs/>
@@ -9479,14 +9479,27 @@
       <w:r>
         <w:t xml:space="preserve">Bảng </w:t>
       </w:r>
-      <w:fldSimple w:instr=" SEQ Bảng \* ARABIC ">
-        <w:r>
-          <w:rPr>
-            <w:noProof/>
-          </w:rPr>
-          <w:t>1</w:t>
-        </w:r>
-      </w:fldSimple>
+      <w:r>
+        <w:fldChar w:fldCharType="begin"/>
+      </w:r>
+      <w:r>
+        <w:instrText xml:space="preserve"> SEQ Bảng \* ARABIC </w:instrText>
+      </w:r>
+      <w:r>
+        <w:fldChar w:fldCharType="separate"/>
+      </w:r>
+      <w:r>
+        <w:rPr>
+          <w:noProof/>
+        </w:rPr>
+        <w:t>1</w:t>
+      </w:r>
+      <w:r>
+        <w:rPr>
+          <w:noProof/>
+        </w:rPr>
+        <w:fldChar w:fldCharType="end"/>
+      </w:r>
       <w:r>
         <w:t>.1 Đặc tả yêu cầu</w:t>
       </w:r>
@@ -9918,14 +9931,27 @@
       <w:r>
         <w:t xml:space="preserve">Hình </w:t>
       </w:r>
-      <w:fldSimple w:instr=" SEQ Hình \* ARABIC ">
-        <w:r>
-          <w:rPr>
-            <w:noProof/>
-          </w:rPr>
-          <w:t>1</w:t>
-        </w:r>
-      </w:fldSimple>
+      <w:r>
+        <w:fldChar w:fldCharType="begin"/>
+      </w:r>
+      <w:r>
+        <w:instrText xml:space="preserve"> SEQ Hình \* ARABIC </w:instrText>
+      </w:r>
+      <w:r>
+        <w:fldChar w:fldCharType="separate"/>
+      </w:r>
+      <w:r>
+        <w:rPr>
+          <w:noProof/>
+        </w:rPr>
+        <w:t>1</w:t>
+      </w:r>
+      <w:r>
+        <w:rPr>
+          <w:noProof/>
+        </w:rPr>
+        <w:fldChar w:fldCharType="end"/>
+      </w:r>
       <w:r>
         <w:t>.1 C</w:t>
       </w:r>
@@ -10589,14 +10615,27 @@
       <w:r>
         <w:t xml:space="preserve">Hình </w:t>
       </w:r>
-      <w:fldSimple w:instr=" SEQ Hình \* ARABIC ">
-        <w:r>
-          <w:rPr>
-            <w:noProof/>
-          </w:rPr>
-          <w:t>2</w:t>
-        </w:r>
-      </w:fldSimple>
+      <w:r>
+        <w:fldChar w:fldCharType="begin"/>
+      </w:r>
+      <w:r>
+        <w:instrText xml:space="preserve"> SEQ Hình \* ARABIC </w:instrText>
+      </w:r>
+      <w:r>
+        <w:fldChar w:fldCharType="separate"/>
+      </w:r>
+      <w:r>
+        <w:rPr>
+          <w:noProof/>
+        </w:rPr>
+        <w:t>2</w:t>
+      </w:r>
+      <w:r>
+        <w:rPr>
+          <w:noProof/>
+        </w:rPr>
+        <w:fldChar w:fldCharType="end"/>
+      </w:r>
       <w:r>
         <w:t>.2 Lược đồ Usecase tổng quát</w:t>
       </w:r>
@@ -10703,14 +10742,27 @@
       <w:r>
         <w:t>Hình 2.</w:t>
       </w:r>
-      <w:fldSimple w:instr=" SEQ Hình \* ARABIC ">
-        <w:r>
-          <w:rPr>
-            <w:noProof/>
-          </w:rPr>
-          <w:t>3</w:t>
-        </w:r>
-      </w:fldSimple>
+      <w:r>
+        <w:fldChar w:fldCharType="begin"/>
+      </w:r>
+      <w:r>
+        <w:instrText xml:space="preserve"> SEQ Hình \* ARABIC </w:instrText>
+      </w:r>
+      <w:r>
+        <w:fldChar w:fldCharType="separate"/>
+      </w:r>
+      <w:r>
+        <w:rPr>
+          <w:noProof/>
+        </w:rPr>
+        <w:t>3</w:t>
+      </w:r>
+      <w:r>
+        <w:rPr>
+          <w:noProof/>
+        </w:rPr>
+        <w:fldChar w:fldCharType="end"/>
+      </w:r>
       <w:r>
         <w:t xml:space="preserve"> Lược đồ Usecase Quản lý thông tin khách hàng</w:t>
       </w:r>
@@ -11567,14 +11619,27 @@
         <w:lastRenderedPageBreak/>
         <w:t>Bảng 2.</w:t>
       </w:r>
-      <w:fldSimple w:instr=" SEQ Bảng \* ARABIC ">
-        <w:r>
-          <w:rPr>
-            <w:noProof/>
-          </w:rPr>
-          <w:t>2</w:t>
-        </w:r>
-      </w:fldSimple>
+      <w:r>
+        <w:fldChar w:fldCharType="begin"/>
+      </w:r>
+      <w:r>
+        <w:instrText xml:space="preserve"> SEQ Bảng \* ARABIC </w:instrText>
+      </w:r>
+      <w:r>
+        <w:fldChar w:fldCharType="separate"/>
+      </w:r>
+      <w:r>
+        <w:rPr>
+          <w:noProof/>
+        </w:rPr>
+        <w:t>2</w:t>
+      </w:r>
+      <w:r>
+        <w:rPr>
+          <w:noProof/>
+        </w:rPr>
+        <w:fldChar w:fldCharType="end"/>
+      </w:r>
       <w:r>
         <w:t xml:space="preserve"> Mô tả Usecase Quản lý thông tin khách hàng</w:t>
       </w:r>
@@ -11660,14 +11725,27 @@
       <w:r>
         <w:t>.</w:t>
       </w:r>
-      <w:fldSimple w:instr=" SEQ Hình \* ARABIC ">
-        <w:r>
-          <w:rPr>
-            <w:noProof/>
-          </w:rPr>
-          <w:t>4</w:t>
-        </w:r>
-      </w:fldSimple>
+      <w:r>
+        <w:fldChar w:fldCharType="begin"/>
+      </w:r>
+      <w:r>
+        <w:instrText xml:space="preserve"> SEQ Hình \* ARABIC </w:instrText>
+      </w:r>
+      <w:r>
+        <w:fldChar w:fldCharType="separate"/>
+      </w:r>
+      <w:r>
+        <w:rPr>
+          <w:noProof/>
+        </w:rPr>
+        <w:t>4</w:t>
+      </w:r>
+      <w:r>
+        <w:rPr>
+          <w:noProof/>
+        </w:rPr>
+        <w:fldChar w:fldCharType="end"/>
+      </w:r>
       <w:r>
         <w:t xml:space="preserve"> Lược đồ Usecase Quản lý Sales team</w:t>
       </w:r>
@@ -12505,14 +12583,27 @@
       <w:r>
         <w:t>.</w:t>
       </w:r>
-      <w:fldSimple w:instr=" SEQ Bảng \* ARABIC ">
-        <w:r>
-          <w:rPr>
-            <w:noProof/>
-          </w:rPr>
-          <w:t>3</w:t>
-        </w:r>
-      </w:fldSimple>
+      <w:r>
+        <w:fldChar w:fldCharType="begin"/>
+      </w:r>
+      <w:r>
+        <w:instrText xml:space="preserve"> SEQ Bảng \* ARABIC </w:instrText>
+      </w:r>
+      <w:r>
+        <w:fldChar w:fldCharType="separate"/>
+      </w:r>
+      <w:r>
+        <w:rPr>
+          <w:noProof/>
+        </w:rPr>
+        <w:t>3</w:t>
+      </w:r>
+      <w:r>
+        <w:rPr>
+          <w:noProof/>
+        </w:rPr>
+        <w:fldChar w:fldCharType="end"/>
+      </w:r>
       <w:r>
         <w:t xml:space="preserve"> Mô tả Usecase Quản lý Sales team</w:t>
       </w:r>
@@ -12603,14 +12694,27 @@
       <w:r>
         <w:t>.</w:t>
       </w:r>
-      <w:fldSimple w:instr=" SEQ Hình \* ARABIC ">
-        <w:r>
-          <w:rPr>
-            <w:noProof/>
-          </w:rPr>
-          <w:t>5</w:t>
-        </w:r>
-      </w:fldSimple>
+      <w:r>
+        <w:fldChar w:fldCharType="begin"/>
+      </w:r>
+      <w:r>
+        <w:instrText xml:space="preserve"> SEQ Hình \* ARABIC </w:instrText>
+      </w:r>
+      <w:r>
+        <w:fldChar w:fldCharType="separate"/>
+      </w:r>
+      <w:r>
+        <w:rPr>
+          <w:noProof/>
+        </w:rPr>
+        <w:t>5</w:t>
+      </w:r>
+      <w:r>
+        <w:rPr>
+          <w:noProof/>
+        </w:rPr>
+        <w:fldChar w:fldCharType="end"/>
+      </w:r>
       <w:r>
         <w:t xml:space="preserve"> Lược đồ Usecase Quản lý Stage</w:t>
       </w:r>
@@ -13456,14 +13560,27 @@
       <w:r>
         <w:t>.</w:t>
       </w:r>
-      <w:fldSimple w:instr=" SEQ Bảng \* ARABIC ">
-        <w:r>
-          <w:rPr>
-            <w:noProof/>
-          </w:rPr>
-          <w:t>4</w:t>
-        </w:r>
-      </w:fldSimple>
+      <w:r>
+        <w:fldChar w:fldCharType="begin"/>
+      </w:r>
+      <w:r>
+        <w:instrText xml:space="preserve"> SEQ Bảng \* ARABIC </w:instrText>
+      </w:r>
+      <w:r>
+        <w:fldChar w:fldCharType="separate"/>
+      </w:r>
+      <w:r>
+        <w:rPr>
+          <w:noProof/>
+        </w:rPr>
+        <w:t>4</w:t>
+      </w:r>
+      <w:r>
+        <w:rPr>
+          <w:noProof/>
+        </w:rPr>
+        <w:fldChar w:fldCharType="end"/>
+      </w:r>
       <w:r>
         <w:t xml:space="preserve"> </w:t>
       </w:r>
@@ -13556,14 +13673,27 @@
       <w:r>
         <w:t>2.</w:t>
       </w:r>
-      <w:fldSimple w:instr=" SEQ Hình \* ARABIC ">
-        <w:r>
-          <w:rPr>
-            <w:noProof/>
-          </w:rPr>
-          <w:t>6</w:t>
-        </w:r>
-      </w:fldSimple>
+      <w:r>
+        <w:fldChar w:fldCharType="begin"/>
+      </w:r>
+      <w:r>
+        <w:instrText xml:space="preserve"> SEQ Hình \* ARABIC </w:instrText>
+      </w:r>
+      <w:r>
+        <w:fldChar w:fldCharType="separate"/>
+      </w:r>
+      <w:r>
+        <w:rPr>
+          <w:noProof/>
+        </w:rPr>
+        <w:t>6</w:t>
+      </w:r>
+      <w:r>
+        <w:rPr>
+          <w:noProof/>
+        </w:rPr>
+        <w:fldChar w:fldCharType="end"/>
+      </w:r>
       <w:r>
         <w:t xml:space="preserve"> Lược đồ Usecase Quản lý Pipeline</w:t>
       </w:r>
@@ -14399,14 +14529,27 @@
       <w:r>
         <w:t>Bảng 2.</w:t>
       </w:r>
-      <w:fldSimple w:instr=" SEQ Bảng \* ARABIC ">
-        <w:r>
-          <w:rPr>
-            <w:noProof/>
-          </w:rPr>
-          <w:t>5</w:t>
-        </w:r>
-      </w:fldSimple>
+      <w:r>
+        <w:fldChar w:fldCharType="begin"/>
+      </w:r>
+      <w:r>
+        <w:instrText xml:space="preserve"> SEQ Bảng \* ARABIC </w:instrText>
+      </w:r>
+      <w:r>
+        <w:fldChar w:fldCharType="separate"/>
+      </w:r>
+      <w:r>
+        <w:rPr>
+          <w:noProof/>
+        </w:rPr>
+        <w:t>5</w:t>
+      </w:r>
+      <w:r>
+        <w:rPr>
+          <w:noProof/>
+        </w:rPr>
+        <w:fldChar w:fldCharType="end"/>
+      </w:r>
       <w:r>
         <w:t xml:space="preserve"> Mô tả Usecase Quản lý Pipeline</w:t>
       </w:r>
@@ -14489,14 +14632,27 @@
       <w:r>
         <w:t>Hình 2.</w:t>
       </w:r>
-      <w:fldSimple w:instr=" SEQ Hình \* ARABIC ">
-        <w:r>
-          <w:rPr>
-            <w:noProof/>
-          </w:rPr>
-          <w:t>7</w:t>
-        </w:r>
-      </w:fldSimple>
+      <w:r>
+        <w:fldChar w:fldCharType="begin"/>
+      </w:r>
+      <w:r>
+        <w:instrText xml:space="preserve"> SEQ Hình \* ARABIC </w:instrText>
+      </w:r>
+      <w:r>
+        <w:fldChar w:fldCharType="separate"/>
+      </w:r>
+      <w:r>
+        <w:rPr>
+          <w:noProof/>
+        </w:rPr>
+        <w:t>7</w:t>
+      </w:r>
+      <w:r>
+        <w:rPr>
+          <w:noProof/>
+        </w:rPr>
+        <w:fldChar w:fldCharType="end"/>
+      </w:r>
       <w:r>
         <w:t xml:space="preserve"> Lược đồ Usecase Quản lý Lead/Oppurtunity</w:t>
       </w:r>
@@ -15334,14 +15490,27 @@
       <w:r>
         <w:t>Bảng 2.</w:t>
       </w:r>
-      <w:fldSimple w:instr=" SEQ Bảng \* ARABIC ">
-        <w:r>
-          <w:rPr>
-            <w:noProof/>
-          </w:rPr>
-          <w:t>6</w:t>
-        </w:r>
-      </w:fldSimple>
+      <w:r>
+        <w:fldChar w:fldCharType="begin"/>
+      </w:r>
+      <w:r>
+        <w:instrText xml:space="preserve"> SEQ Bảng \* ARABIC </w:instrText>
+      </w:r>
+      <w:r>
+        <w:fldChar w:fldCharType="separate"/>
+      </w:r>
+      <w:r>
+        <w:rPr>
+          <w:noProof/>
+        </w:rPr>
+        <w:t>6</w:t>
+      </w:r>
+      <w:r>
+        <w:rPr>
+          <w:noProof/>
+        </w:rPr>
+        <w:fldChar w:fldCharType="end"/>
+      </w:r>
       <w:r>
         <w:t xml:space="preserve"> Mô tả Usecase Quản lý Lead/Oppurtunity</w:t>
       </w:r>
@@ -15424,14 +15593,27 @@
       <w:r>
         <w:t>Hình 2.</w:t>
       </w:r>
-      <w:fldSimple w:instr=" SEQ Hình \* ARABIC ">
-        <w:r>
-          <w:rPr>
-            <w:noProof/>
-          </w:rPr>
-          <w:t>8</w:t>
-        </w:r>
-      </w:fldSimple>
+      <w:r>
+        <w:fldChar w:fldCharType="begin"/>
+      </w:r>
+      <w:r>
+        <w:instrText xml:space="preserve"> SEQ Hình \* ARABIC </w:instrText>
+      </w:r>
+      <w:r>
+        <w:fldChar w:fldCharType="separate"/>
+      </w:r>
+      <w:r>
+        <w:rPr>
+          <w:noProof/>
+        </w:rPr>
+        <w:t>8</w:t>
+      </w:r>
+      <w:r>
+        <w:rPr>
+          <w:noProof/>
+        </w:rPr>
+        <w:fldChar w:fldCharType="end"/>
+      </w:r>
       <w:r>
         <w:t xml:space="preserve"> Lược đồ Usecase Quản lý Lead source</w:t>
       </w:r>
@@ -16270,14 +16452,27 @@
       <w:r>
         <w:t>Bảng 2.</w:t>
       </w:r>
-      <w:fldSimple w:instr=" SEQ Bảng \* ARABIC ">
-        <w:r>
-          <w:rPr>
-            <w:noProof/>
-          </w:rPr>
-          <w:t>7</w:t>
-        </w:r>
-      </w:fldSimple>
+      <w:r>
+        <w:fldChar w:fldCharType="begin"/>
+      </w:r>
+      <w:r>
+        <w:instrText xml:space="preserve"> SEQ Bảng \* ARABIC </w:instrText>
+      </w:r>
+      <w:r>
+        <w:fldChar w:fldCharType="separate"/>
+      </w:r>
+      <w:r>
+        <w:rPr>
+          <w:noProof/>
+        </w:rPr>
+        <w:t>7</w:t>
+      </w:r>
+      <w:r>
+        <w:rPr>
+          <w:noProof/>
+        </w:rPr>
+        <w:fldChar w:fldCharType="end"/>
+      </w:r>
       <w:r>
         <w:t xml:space="preserve"> Mô tả Usecase Quản lý Lead source</w:t>
       </w:r>
@@ -16361,14 +16556,27 @@
       <w:r>
         <w:t>Hình 2.</w:t>
       </w:r>
-      <w:fldSimple w:instr=" SEQ Hình \* ARABIC ">
-        <w:r>
-          <w:rPr>
-            <w:noProof/>
-          </w:rPr>
-          <w:t>9</w:t>
-        </w:r>
-      </w:fldSimple>
+      <w:r>
+        <w:fldChar w:fldCharType="begin"/>
+      </w:r>
+      <w:r>
+        <w:instrText xml:space="preserve"> SEQ Hình \* ARABIC </w:instrText>
+      </w:r>
+      <w:r>
+        <w:fldChar w:fldCharType="separate"/>
+      </w:r>
+      <w:r>
+        <w:rPr>
+          <w:noProof/>
+        </w:rPr>
+        <w:t>9</w:t>
+      </w:r>
+      <w:r>
+        <w:rPr>
+          <w:noProof/>
+        </w:rPr>
+        <w:fldChar w:fldCharType="end"/>
+      </w:r>
       <w:r>
         <w:t xml:space="preserve"> Lược đồ Usecase Quản lý Marketing campaign</w:t>
       </w:r>
@@ -17254,14 +17462,27 @@
       <w:r>
         <w:t>Bảng 2.</w:t>
       </w:r>
-      <w:fldSimple w:instr=" SEQ Bảng \* ARABIC ">
-        <w:r>
-          <w:rPr>
-            <w:noProof/>
-          </w:rPr>
-          <w:t>8</w:t>
-        </w:r>
-      </w:fldSimple>
+      <w:r>
+        <w:fldChar w:fldCharType="begin"/>
+      </w:r>
+      <w:r>
+        <w:instrText xml:space="preserve"> SEQ Bảng \* ARABIC </w:instrText>
+      </w:r>
+      <w:r>
+        <w:fldChar w:fldCharType="separate"/>
+      </w:r>
+      <w:r>
+        <w:rPr>
+          <w:noProof/>
+        </w:rPr>
+        <w:t>8</w:t>
+      </w:r>
+      <w:r>
+        <w:rPr>
+          <w:noProof/>
+        </w:rPr>
+        <w:fldChar w:fldCharType="end"/>
+      </w:r>
       <w:r>
         <w:t xml:space="preserve"> Mô tả Usecase Quản lý Marketing campaign</w:t>
       </w:r>
@@ -17357,14 +17578,27 @@
       <w:r>
         <w:t>Hình 2.</w:t>
       </w:r>
-      <w:fldSimple w:instr=" SEQ Hình \* ARABIC ">
-        <w:r>
-          <w:rPr>
-            <w:noProof/>
-          </w:rPr>
-          <w:t>10</w:t>
-        </w:r>
-      </w:fldSimple>
+      <w:r>
+        <w:fldChar w:fldCharType="begin"/>
+      </w:r>
+      <w:r>
+        <w:instrText xml:space="preserve"> SEQ Hình \* ARABIC </w:instrText>
+      </w:r>
+      <w:r>
+        <w:fldChar w:fldCharType="separate"/>
+      </w:r>
+      <w:r>
+        <w:rPr>
+          <w:noProof/>
+        </w:rPr>
+        <w:t>10</w:t>
+      </w:r>
+      <w:r>
+        <w:rPr>
+          <w:noProof/>
+        </w:rPr>
+        <w:fldChar w:fldCharType="end"/>
+      </w:r>
       <w:r>
         <w:t xml:space="preserve"> Lư</w:t>
       </w:r>
@@ -17470,14 +17704,27 @@
       <w:r>
         <w:t>Hình 2.</w:t>
       </w:r>
-      <w:fldSimple w:instr=" SEQ Hình \* ARABIC ">
-        <w:r>
-          <w:rPr>
-            <w:noProof/>
-          </w:rPr>
-          <w:t>11</w:t>
-        </w:r>
-      </w:fldSimple>
+      <w:r>
+        <w:fldChar w:fldCharType="begin"/>
+      </w:r>
+      <w:r>
+        <w:instrText xml:space="preserve"> SEQ Hình \* ARABIC </w:instrText>
+      </w:r>
+      <w:r>
+        <w:fldChar w:fldCharType="separate"/>
+      </w:r>
+      <w:r>
+        <w:rPr>
+          <w:noProof/>
+        </w:rPr>
+        <w:t>11</w:t>
+      </w:r>
+      <w:r>
+        <w:rPr>
+          <w:noProof/>
+        </w:rPr>
+        <w:fldChar w:fldCharType="end"/>
+      </w:r>
       <w:r>
         <w:t xml:space="preserve"> Lược đồ </w:t>
       </w:r>
@@ -17565,14 +17812,27 @@
       <w:r>
         <w:t>Hình 2.</w:t>
       </w:r>
-      <w:fldSimple w:instr=" SEQ Hình \* ARABIC ">
-        <w:r>
-          <w:rPr>
-            <w:noProof/>
-          </w:rPr>
-          <w:t>12</w:t>
-        </w:r>
-      </w:fldSimple>
+      <w:r>
+        <w:fldChar w:fldCharType="begin"/>
+      </w:r>
+      <w:r>
+        <w:instrText xml:space="preserve"> SEQ Hình \* ARABIC </w:instrText>
+      </w:r>
+      <w:r>
+        <w:fldChar w:fldCharType="separate"/>
+      </w:r>
+      <w:r>
+        <w:rPr>
+          <w:noProof/>
+        </w:rPr>
+        <w:t>12</w:t>
+      </w:r>
+      <w:r>
+        <w:rPr>
+          <w:noProof/>
+        </w:rPr>
+        <w:fldChar w:fldCharType="end"/>
+      </w:r>
       <w:r>
         <w:t xml:space="preserve"> </w:t>
       </w:r>
@@ -17967,14 +18227,27 @@
       <w:r>
         <w:t>2.</w:t>
       </w:r>
-      <w:fldSimple w:instr=" SEQ Bảng \* ARABIC ">
-        <w:r>
-          <w:rPr>
-            <w:noProof/>
-          </w:rPr>
-          <w:t>9</w:t>
-        </w:r>
-      </w:fldSimple>
+      <w:r>
+        <w:fldChar w:fldCharType="begin"/>
+      </w:r>
+      <w:r>
+        <w:instrText xml:space="preserve"> SEQ Bảng \* ARABIC </w:instrText>
+      </w:r>
+      <w:r>
+        <w:fldChar w:fldCharType="separate"/>
+      </w:r>
+      <w:r>
+        <w:rPr>
+          <w:noProof/>
+        </w:rPr>
+        <w:t>9</w:t>
+      </w:r>
+      <w:r>
+        <w:rPr>
+          <w:noProof/>
+        </w:rPr>
+        <w:fldChar w:fldCharType="end"/>
+      </w:r>
       <w:r>
         <w:t xml:space="preserve"> Customer</w:t>
       </w:r>
@@ -18463,14 +18736,27 @@
       <w:r>
         <w:t>Bảng 2.</w:t>
       </w:r>
-      <w:fldSimple w:instr=" SEQ Bảng \* ARABIC ">
-        <w:r>
-          <w:rPr>
-            <w:noProof/>
-          </w:rPr>
-          <w:t>10</w:t>
-        </w:r>
-      </w:fldSimple>
+      <w:r>
+        <w:fldChar w:fldCharType="begin"/>
+      </w:r>
+      <w:r>
+        <w:instrText xml:space="preserve"> SEQ Bảng \* ARABIC </w:instrText>
+      </w:r>
+      <w:r>
+        <w:fldChar w:fldCharType="separate"/>
+      </w:r>
+      <w:r>
+        <w:rPr>
+          <w:noProof/>
+        </w:rPr>
+        <w:t>10</w:t>
+      </w:r>
+      <w:r>
+        <w:rPr>
+          <w:noProof/>
+        </w:rPr>
+        <w:fldChar w:fldCharType="end"/>
+      </w:r>
       <w:r>
         <w:t xml:space="preserve"> Emloyee</w:t>
       </w:r>
@@ -18876,14 +19162,27 @@
       <w:r>
         <w:t>Bảng 2.</w:t>
       </w:r>
-      <w:fldSimple w:instr=" SEQ Bảng \* ARABIC ">
-        <w:r>
-          <w:rPr>
-            <w:noProof/>
-          </w:rPr>
-          <w:t>11</w:t>
-        </w:r>
-      </w:fldSimple>
+      <w:r>
+        <w:fldChar w:fldCharType="begin"/>
+      </w:r>
+      <w:r>
+        <w:instrText xml:space="preserve"> SEQ Bảng \* ARABIC </w:instrText>
+      </w:r>
+      <w:r>
+        <w:fldChar w:fldCharType="separate"/>
+      </w:r>
+      <w:r>
+        <w:rPr>
+          <w:noProof/>
+        </w:rPr>
+        <w:t>11</w:t>
+      </w:r>
+      <w:r>
+        <w:rPr>
+          <w:noProof/>
+        </w:rPr>
+        <w:fldChar w:fldCharType="end"/>
+      </w:r>
       <w:r>
         <w:t xml:space="preserve"> Lead Oppurtunity</w:t>
       </w:r>
@@ -19229,14 +19528,27 @@
       <w:r>
         <w:t>Bảng 2.</w:t>
       </w:r>
-      <w:fldSimple w:instr=" SEQ Bảng \* ARABIC ">
-        <w:r>
-          <w:rPr>
-            <w:noProof/>
-          </w:rPr>
-          <w:t>12</w:t>
-        </w:r>
-      </w:fldSimple>
+      <w:r>
+        <w:fldChar w:fldCharType="begin"/>
+      </w:r>
+      <w:r>
+        <w:instrText xml:space="preserve"> SEQ Bảng \* ARABIC </w:instrText>
+      </w:r>
+      <w:r>
+        <w:fldChar w:fldCharType="separate"/>
+      </w:r>
+      <w:r>
+        <w:rPr>
+          <w:noProof/>
+        </w:rPr>
+        <w:t>12</w:t>
+      </w:r>
+      <w:r>
+        <w:rPr>
+          <w:noProof/>
+        </w:rPr>
+        <w:fldChar w:fldCharType="end"/>
+      </w:r>
       <w:r>
         <w:t xml:space="preserve"> Lead stage</w:t>
       </w:r>
@@ -19529,14 +19841,27 @@
       <w:r>
         <w:t>Bảng 2.</w:t>
       </w:r>
-      <w:fldSimple w:instr=" SEQ Bảng \* ARABIC ">
-        <w:r>
-          <w:rPr>
-            <w:noProof/>
-          </w:rPr>
-          <w:t>13</w:t>
-        </w:r>
-      </w:fldSimple>
+      <w:r>
+        <w:fldChar w:fldCharType="begin"/>
+      </w:r>
+      <w:r>
+        <w:instrText xml:space="preserve"> SEQ Bảng \* ARABIC </w:instrText>
+      </w:r>
+      <w:r>
+        <w:fldChar w:fldCharType="separate"/>
+      </w:r>
+      <w:r>
+        <w:rPr>
+          <w:noProof/>
+        </w:rPr>
+        <w:t>13</w:t>
+      </w:r>
+      <w:r>
+        <w:rPr>
+          <w:noProof/>
+        </w:rPr>
+        <w:fldChar w:fldCharType="end"/>
+      </w:r>
       <w:r>
         <w:t xml:space="preserve"> Lead status</w:t>
       </w:r>
@@ -19744,14 +20069,27 @@
       <w:r>
         <w:t>Bảng 2.</w:t>
       </w:r>
-      <w:fldSimple w:instr=" SEQ Bảng \* ARABIC ">
-        <w:r>
-          <w:rPr>
-            <w:noProof/>
-          </w:rPr>
-          <w:t>14</w:t>
-        </w:r>
-      </w:fldSimple>
+      <w:r>
+        <w:fldChar w:fldCharType="begin"/>
+      </w:r>
+      <w:r>
+        <w:instrText xml:space="preserve"> SEQ Bảng \* ARABIC </w:instrText>
+      </w:r>
+      <w:r>
+        <w:fldChar w:fldCharType="separate"/>
+      </w:r>
+      <w:r>
+        <w:rPr>
+          <w:noProof/>
+        </w:rPr>
+        <w:t>14</w:t>
+      </w:r>
+      <w:r>
+        <w:rPr>
+          <w:noProof/>
+        </w:rPr>
+        <w:fldChar w:fldCharType="end"/>
+      </w:r>
       <w:r>
         <w:t xml:space="preserve"> Lost reason</w:t>
       </w:r>
@@ -19992,14 +20330,27 @@
       <w:r>
         <w:t>Bảng 2.</w:t>
       </w:r>
-      <w:fldSimple w:instr=" SEQ Bảng \* ARABIC ">
-        <w:r>
-          <w:rPr>
-            <w:noProof/>
-          </w:rPr>
-          <w:t>15</w:t>
-        </w:r>
-      </w:fldSimple>
+      <w:r>
+        <w:fldChar w:fldCharType="begin"/>
+      </w:r>
+      <w:r>
+        <w:instrText xml:space="preserve"> SEQ Bảng \* ARABIC </w:instrText>
+      </w:r>
+      <w:r>
+        <w:fldChar w:fldCharType="separate"/>
+      </w:r>
+      <w:r>
+        <w:rPr>
+          <w:noProof/>
+        </w:rPr>
+        <w:t>15</w:t>
+      </w:r>
+      <w:r>
+        <w:rPr>
+          <w:noProof/>
+        </w:rPr>
+        <w:fldChar w:fldCharType="end"/>
+      </w:r>
       <w:r>
         <w:t xml:space="preserve"> Marketing campaign</w:t>
       </w:r>
@@ -20378,14 +20729,27 @@
       <w:r>
         <w:t>Bảng 2.</w:t>
       </w:r>
-      <w:fldSimple w:instr=" SEQ Bảng \* ARABIC ">
-        <w:r>
-          <w:rPr>
-            <w:noProof/>
-          </w:rPr>
-          <w:t>16</w:t>
-        </w:r>
-      </w:fldSimple>
+      <w:r>
+        <w:fldChar w:fldCharType="begin"/>
+      </w:r>
+      <w:r>
+        <w:instrText xml:space="preserve"> SEQ Bảng \* ARABIC </w:instrText>
+      </w:r>
+      <w:r>
+        <w:fldChar w:fldCharType="separate"/>
+      </w:r>
+      <w:r>
+        <w:rPr>
+          <w:noProof/>
+        </w:rPr>
+        <w:t>16</w:t>
+      </w:r>
+      <w:r>
+        <w:rPr>
+          <w:noProof/>
+        </w:rPr>
+        <w:fldChar w:fldCharType="end"/>
+      </w:r>
       <w:r>
         <w:t xml:space="preserve"> Order</w:t>
       </w:r>
@@ -20698,14 +21062,27 @@
       <w:r>
         <w:t>Bảng 2.</w:t>
       </w:r>
-      <w:fldSimple w:instr=" SEQ Bảng \* ARABIC ">
-        <w:r>
-          <w:rPr>
-            <w:noProof/>
-          </w:rPr>
-          <w:t>17</w:t>
-        </w:r>
-      </w:fldSimple>
+      <w:r>
+        <w:fldChar w:fldCharType="begin"/>
+      </w:r>
+      <w:r>
+        <w:instrText xml:space="preserve"> SEQ Bảng \* ARABIC </w:instrText>
+      </w:r>
+      <w:r>
+        <w:fldChar w:fldCharType="separate"/>
+      </w:r>
+      <w:r>
+        <w:rPr>
+          <w:noProof/>
+        </w:rPr>
+        <w:t>17</w:t>
+      </w:r>
+      <w:r>
+        <w:rPr>
+          <w:noProof/>
+        </w:rPr>
+        <w:fldChar w:fldCharType="end"/>
+      </w:r>
       <w:r>
         <w:t xml:space="preserve"> Order item</w:t>
       </w:r>
@@ -20938,14 +21315,27 @@
       <w:r>
         <w:t>Bảng 2.</w:t>
       </w:r>
-      <w:fldSimple w:instr=" SEQ Bảng \* ARABIC ">
-        <w:r>
-          <w:rPr>
-            <w:noProof/>
-          </w:rPr>
-          <w:t>18</w:t>
-        </w:r>
-      </w:fldSimple>
+      <w:r>
+        <w:fldChar w:fldCharType="begin"/>
+      </w:r>
+      <w:r>
+        <w:instrText xml:space="preserve"> SEQ Bảng \* ARABIC </w:instrText>
+      </w:r>
+      <w:r>
+        <w:fldChar w:fldCharType="separate"/>
+      </w:r>
+      <w:r>
+        <w:rPr>
+          <w:noProof/>
+        </w:rPr>
+        <w:t>18</w:t>
+      </w:r>
+      <w:r>
+        <w:rPr>
+          <w:noProof/>
+        </w:rPr>
+        <w:fldChar w:fldCharType="end"/>
+      </w:r>
       <w:r>
         <w:t xml:space="preserve"> Pipeline</w:t>
       </w:r>
@@ -21216,14 +21606,27 @@
       <w:r>
         <w:t>Bảng 2.</w:t>
       </w:r>
-      <w:fldSimple w:instr=" SEQ Bảng \* ARABIC ">
-        <w:r>
-          <w:rPr>
-            <w:noProof/>
-          </w:rPr>
-          <w:t>19</w:t>
-        </w:r>
-      </w:fldSimple>
+      <w:r>
+        <w:fldChar w:fldCharType="begin"/>
+      </w:r>
+      <w:r>
+        <w:instrText xml:space="preserve"> SEQ Bảng \* ARABIC </w:instrText>
+      </w:r>
+      <w:r>
+        <w:fldChar w:fldCharType="separate"/>
+      </w:r>
+      <w:r>
+        <w:rPr>
+          <w:noProof/>
+        </w:rPr>
+        <w:t>19</w:t>
+      </w:r>
+      <w:r>
+        <w:rPr>
+          <w:noProof/>
+        </w:rPr>
+        <w:fldChar w:fldCharType="end"/>
+      </w:r>
       <w:r>
         <w:t xml:space="preserve"> Pipeline stage</w:t>
       </w:r>
@@ -21497,14 +21900,27 @@
       <w:r>
         <w:t>Bảng 2.</w:t>
       </w:r>
-      <w:fldSimple w:instr=" SEQ Bảng \* ARABIC ">
-        <w:r>
-          <w:rPr>
-            <w:noProof/>
-          </w:rPr>
-          <w:t>20</w:t>
-        </w:r>
-      </w:fldSimple>
+      <w:r>
+        <w:fldChar w:fldCharType="begin"/>
+      </w:r>
+      <w:r>
+        <w:instrText xml:space="preserve"> SEQ Bảng \* ARABIC </w:instrText>
+      </w:r>
+      <w:r>
+        <w:fldChar w:fldCharType="separate"/>
+      </w:r>
+      <w:r>
+        <w:rPr>
+          <w:noProof/>
+        </w:rPr>
+        <w:t>20</w:t>
+      </w:r>
+      <w:r>
+        <w:rPr>
+          <w:noProof/>
+        </w:rPr>
+        <w:fldChar w:fldCharType="end"/>
+      </w:r>
       <w:r>
         <w:t xml:space="preserve"> Product</w:t>
       </w:r>
@@ -21809,14 +22225,27 @@
       <w:r>
         <w:t>Bảng 2.</w:t>
       </w:r>
-      <w:fldSimple w:instr=" SEQ Bảng \* ARABIC ">
-        <w:r>
-          <w:rPr>
-            <w:noProof/>
-          </w:rPr>
-          <w:t>21</w:t>
-        </w:r>
-      </w:fldSimple>
+      <w:r>
+        <w:fldChar w:fldCharType="begin"/>
+      </w:r>
+      <w:r>
+        <w:instrText xml:space="preserve"> SEQ Bảng \* ARABIC </w:instrText>
+      </w:r>
+      <w:r>
+        <w:fldChar w:fldCharType="separate"/>
+      </w:r>
+      <w:r>
+        <w:rPr>
+          <w:noProof/>
+        </w:rPr>
+        <w:t>21</w:t>
+      </w:r>
+      <w:r>
+        <w:rPr>
+          <w:noProof/>
+        </w:rPr>
+        <w:fldChar w:fldCharType="end"/>
+      </w:r>
       <w:r>
         <w:t xml:space="preserve"> Sales team</w:t>
       </w:r>
@@ -22038,14 +22467,27 @@
       <w:r>
         <w:t>Bảng 2.</w:t>
       </w:r>
-      <w:fldSimple w:instr=" SEQ Bảng \* ARABIC ">
-        <w:r>
-          <w:rPr>
-            <w:noProof/>
-          </w:rPr>
-          <w:t>22</w:t>
-        </w:r>
-      </w:fldSimple>
+      <w:r>
+        <w:fldChar w:fldCharType="begin"/>
+      </w:r>
+      <w:r>
+        <w:instrText xml:space="preserve"> SEQ Bảng \* ARABIC </w:instrText>
+      </w:r>
+      <w:r>
+        <w:fldChar w:fldCharType="separate"/>
+      </w:r>
+      <w:r>
+        <w:rPr>
+          <w:noProof/>
+        </w:rPr>
+        <w:t>22</w:t>
+      </w:r>
+      <w:r>
+        <w:rPr>
+          <w:noProof/>
+        </w:rPr>
+        <w:fldChar w:fldCharType="end"/>
+      </w:r>
       <w:r>
         <w:t xml:space="preserve"> Source</w:t>
       </w:r>
@@ -22281,14 +22723,27 @@
       <w:r>
         <w:t>Bảng 2.</w:t>
       </w:r>
-      <w:fldSimple w:instr=" SEQ Bảng \* ARABIC ">
-        <w:r>
-          <w:rPr>
-            <w:noProof/>
-          </w:rPr>
-          <w:t>23</w:t>
-        </w:r>
-      </w:fldSimple>
+      <w:r>
+        <w:fldChar w:fldCharType="begin"/>
+      </w:r>
+      <w:r>
+        <w:instrText xml:space="preserve"> SEQ Bảng \* ARABIC </w:instrText>
+      </w:r>
+      <w:r>
+        <w:fldChar w:fldCharType="separate"/>
+      </w:r>
+      <w:r>
+        <w:rPr>
+          <w:noProof/>
+        </w:rPr>
+        <w:t>23</w:t>
+      </w:r>
+      <w:r>
+        <w:rPr>
+          <w:noProof/>
+        </w:rPr>
+        <w:fldChar w:fldCharType="end"/>
+      </w:r>
       <w:r>
         <w:t xml:space="preserve"> Stage</w:t>
       </w:r>
@@ -22568,14 +23023,27 @@
       <w:r>
         <w:t>Bảng 2.</w:t>
       </w:r>
-      <w:fldSimple w:instr=" SEQ Bảng \* ARABIC ">
-        <w:r>
-          <w:rPr>
-            <w:noProof/>
-          </w:rPr>
-          <w:t>24</w:t>
-        </w:r>
-      </w:fldSimple>
+      <w:r>
+        <w:fldChar w:fldCharType="begin"/>
+      </w:r>
+      <w:r>
+        <w:instrText xml:space="preserve"> SEQ Bảng \* ARABIC </w:instrText>
+      </w:r>
+      <w:r>
+        <w:fldChar w:fldCharType="separate"/>
+      </w:r>
+      <w:r>
+        <w:rPr>
+          <w:noProof/>
+        </w:rPr>
+        <w:t>24</w:t>
+      </w:r>
+      <w:r>
+        <w:rPr>
+          <w:noProof/>
+        </w:rPr>
+        <w:fldChar w:fldCharType="end"/>
+      </w:r>
       <w:r>
         <w:t xml:space="preserve"> Customer marketing campaign</w:t>
       </w:r>
@@ -22664,14 +23132,27 @@
       <w:r>
         <w:t>2.</w:t>
       </w:r>
-      <w:fldSimple w:instr=" SEQ Hình \* ARABIC ">
-        <w:r>
-          <w:rPr>
-            <w:noProof/>
-          </w:rPr>
-          <w:t>13</w:t>
-        </w:r>
-      </w:fldSimple>
+      <w:r>
+        <w:fldChar w:fldCharType="begin"/>
+      </w:r>
+      <w:r>
+        <w:instrText xml:space="preserve"> SEQ Hình \* ARABIC </w:instrText>
+      </w:r>
+      <w:r>
+        <w:fldChar w:fldCharType="separate"/>
+      </w:r>
+      <w:r>
+        <w:rPr>
+          <w:noProof/>
+        </w:rPr>
+        <w:t>13</w:t>
+      </w:r>
+      <w:r>
+        <w:rPr>
+          <w:noProof/>
+        </w:rPr>
+        <w:fldChar w:fldCharType="end"/>
+      </w:r>
       <w:r>
         <w:t xml:space="preserve"> Lược đồ cơ sở mức vật lý</w:t>
       </w:r>
@@ -22726,6 +23207,22 @@
         <w:t>3.1 Các công nghệ sử dụng trong đề tài / Technical Stack</w:t>
       </w:r>
       <w:bookmarkEnd w:id="77"/>
+    </w:p>
+    <w:p>
+      <w:pPr>
+        <w:pStyle w:val="Tiumccp1"/>
+        <w:numPr>
+          <w:ilvl w:val="0"/>
+          <w:numId w:val="12"/>
+        </w:numPr>
+      </w:pPr>
+      <w:r>
+        <w:rPr>
+          <w:b w:val="0"/>
+          <w:bCs/>
+        </w:rPr>
+        <w:t>Danh sách các công nghệ dự kiến sử dụng trong dự án</w:t>
+      </w:r>
     </w:p>
     <w:p>
       <w:pPr>
@@ -22999,14 +23496,27 @@
       <w:r>
         <w:t>Bảng 3.</w:t>
       </w:r>
-      <w:fldSimple w:instr=" SEQ Bảng \* ARABIC ">
-        <w:r>
-          <w:rPr>
-            <w:noProof/>
-          </w:rPr>
-          <w:t>25</w:t>
-        </w:r>
-      </w:fldSimple>
+      <w:r>
+        <w:fldChar w:fldCharType="begin"/>
+      </w:r>
+      <w:r>
+        <w:instrText xml:space="preserve"> SEQ Bảng \* ARABIC </w:instrText>
+      </w:r>
+      <w:r>
+        <w:fldChar w:fldCharType="separate"/>
+      </w:r>
+      <w:r>
+        <w:rPr>
+          <w:noProof/>
+        </w:rPr>
+        <w:t>25</w:t>
+      </w:r>
+      <w:r>
+        <w:rPr>
+          <w:noProof/>
+        </w:rPr>
+        <w:fldChar w:fldCharType="end"/>
+      </w:r>
       <w:r>
         <w:t xml:space="preserve"> Các công nghệ sử dụng</w:t>
       </w:r>
@@ -24255,6 +24765,11 @@
     <w:p/>
     <w:p>
       <w:pPr>
+        <w:pStyle w:val="ListParagraph"/>
+        <w:numPr>
+          <w:ilvl w:val="0"/>
+          <w:numId w:val="11"/>
+        </w:numPr>
         <w:spacing w:after="200" w:line="276" w:lineRule="auto"/>
         <w:rPr>
           <w:b/>
@@ -24262,11 +24777,69 @@
         </w:rPr>
       </w:pPr>
       <w:r>
+        <w:t>Do scope của dự án tương đối nhỏ nên thay vì xây dựng GUI cho hệ thống CRM, nhóm chúng tôi dùng PowerBI để kết nối với SQL Server Database và vẽ Proof of Concept (POC) Dashboard</w:t>
+      </w:r>
+    </w:p>
+    <w:p>
+      <w:pPr>
+        <w:spacing w:after="200" w:line="276" w:lineRule="auto"/>
         <w:rPr>
           <w:b/>
           <w:bCs/>
         </w:rPr>
-        <w:br w:type="page"/>
+      </w:pPr>
+      <w:r>
+        <w:rPr>
+          <w:noProof/>
+        </w:rPr>
+        <w:drawing>
+          <wp:inline distT="0" distB="0" distL="0" distR="0" wp14:anchorId="1DA638EA" wp14:editId="511BEC5E">
+            <wp:extent cx="5791835" cy="3360420"/>
+            <wp:effectExtent l="0" t="0" r="0" b="0"/>
+            <wp:docPr id="16" name="Picture 16" descr="A screenshot of a computer dashboard&#10;&#10;Description automatically generated"/>
+            <wp:cNvGraphicFramePr>
+              <a:graphicFrameLocks xmlns:a="http://schemas.openxmlformats.org/drawingml/2006/main" noChangeAspect="1"/>
+            </wp:cNvGraphicFramePr>
+            <a:graphic xmlns:a="http://schemas.openxmlformats.org/drawingml/2006/main">
+              <a:graphicData uri="http://schemas.openxmlformats.org/drawingml/2006/picture">
+                <pic:pic xmlns:pic="http://schemas.openxmlformats.org/drawingml/2006/picture">
+                  <pic:nvPicPr>
+                    <pic:cNvPr id="16" name="Picture 16" descr="A screenshot of a computer dashboard&#10;&#10;Description automatically generated"/>
+                    <pic:cNvPicPr>
+                      <a:picLocks noChangeAspect="1" noChangeArrowheads="1"/>
+                    </pic:cNvPicPr>
+                  </pic:nvPicPr>
+                  <pic:blipFill>
+                    <a:blip r:embed="rId24">
+                      <a:extLst>
+                        <a:ext uri="{28A0092B-C50C-407E-A947-70E740481C1C}">
+                          <a14:useLocalDpi xmlns:a14="http://schemas.microsoft.com/office/drawing/2010/main" val="0"/>
+                        </a:ext>
+                      </a:extLst>
+                    </a:blip>
+                    <a:srcRect/>
+                    <a:stretch>
+                      <a:fillRect/>
+                    </a:stretch>
+                  </pic:blipFill>
+                  <pic:spPr bwMode="auto">
+                    <a:xfrm>
+                      <a:off x="0" y="0"/>
+                      <a:ext cx="5791835" cy="3360420"/>
+                    </a:xfrm>
+                    <a:prstGeom prst="rect">
+                      <a:avLst/>
+                    </a:prstGeom>
+                    <a:noFill/>
+                    <a:ln>
+                      <a:noFill/>
+                    </a:ln>
+                  </pic:spPr>
+                </pic:pic>
+              </a:graphicData>
+            </a:graphic>
+          </wp:inline>
+        </w:drawing>
       </w:r>
     </w:p>
     <w:p>
@@ -24385,7 +24958,14 @@
         <w:rPr>
           <w:noProof/>
         </w:rPr>
-        <w:t>, AWS Redshift. Data warehouse này sẽ lấy transactional và master data của hệ thống CRM phía trên để tổng hợp lại. Cuối cùng là kết nối với các BI tools như PowerBI, Tableau để vẽ dashboard nhằm hỗ trợ stakeholder trong việc đưa ra các quyết định kinh doanh</w:t>
+        <w:t xml:space="preserve">, AWS Redshift. Data warehouse này sẽ lấy transactional và master data của hệ thống CRM phía trên để tổng hợp lại. Cuối cùng là kết nối với các BI tools </w:t>
+      </w:r>
+      <w:r>
+        <w:rPr>
+          <w:noProof/>
+        </w:rPr>
+        <w:lastRenderedPageBreak/>
+        <w:t>như PowerBI, Tableau để vẽ dashboard nhằm hỗ trợ stakeholder trong việc đưa ra các quyết định kinh doanh</w:t>
       </w:r>
     </w:p>
     <w:p>
@@ -24549,7 +25129,7 @@
       </w:r>
     </w:p>
     <w:sectPr>
-      <w:headerReference w:type="default" r:id="rId24"/>
+      <w:headerReference w:type="default" r:id="rId25"/>
       <w:pgSz w:w="12240" w:h="15840" w:code="1"/>
       <w:pgMar w:top="1985" w:right="1134" w:bottom="1701" w:left="1985" w:header="720" w:footer="720" w:gutter="0"/>
       <w:pgNumType w:start="1"/>
@@ -25062,6 +25642,119 @@
     </w:lvl>
   </w:abstractNum>
   <w:abstractNum w:abstractNumId="3" w15:restartNumberingAfterBreak="0">
+    <w:nsid w:val="23535F1B"/>
+    <w:multiLevelType w:val="hybridMultilevel"/>
+    <w:tmpl w:val="B866BD76"/>
+    <w:lvl w:ilvl="0" w:tplc="04090001">
+      <w:start w:val="1"/>
+      <w:numFmt w:val="bullet"/>
+      <w:lvlText w:val=""/>
+      <w:lvlJc w:val="left"/>
+      <w:pPr>
+        <w:ind w:left="720" w:hanging="360"/>
+      </w:pPr>
+      <w:rPr>
+        <w:rFonts w:ascii="Symbol" w:hAnsi="Symbol" w:hint="default"/>
+      </w:rPr>
+    </w:lvl>
+    <w:lvl w:ilvl="1" w:tplc="04090003" w:tentative="1">
+      <w:start w:val="1"/>
+      <w:numFmt w:val="bullet"/>
+      <w:lvlText w:val="o"/>
+      <w:lvlJc w:val="left"/>
+      <w:pPr>
+        <w:ind w:left="1440" w:hanging="360"/>
+      </w:pPr>
+      <w:rPr>
+        <w:rFonts w:ascii="Courier New" w:hAnsi="Courier New" w:cs="Courier New" w:hint="default"/>
+      </w:rPr>
+    </w:lvl>
+    <w:lvl w:ilvl="2" w:tplc="04090005" w:tentative="1">
+      <w:start w:val="1"/>
+      <w:numFmt w:val="bullet"/>
+      <w:lvlText w:val=""/>
+      <w:lvlJc w:val="left"/>
+      <w:pPr>
+        <w:ind w:left="2160" w:hanging="360"/>
+      </w:pPr>
+      <w:rPr>
+        <w:rFonts w:ascii="Wingdings" w:hAnsi="Wingdings" w:hint="default"/>
+      </w:rPr>
+    </w:lvl>
+    <w:lvl w:ilvl="3" w:tplc="04090001" w:tentative="1">
+      <w:start w:val="1"/>
+      <w:numFmt w:val="bullet"/>
+      <w:lvlText w:val=""/>
+      <w:lvlJc w:val="left"/>
+      <w:pPr>
+        <w:ind w:left="2880" w:hanging="360"/>
+      </w:pPr>
+      <w:rPr>
+        <w:rFonts w:ascii="Symbol" w:hAnsi="Symbol" w:hint="default"/>
+      </w:rPr>
+    </w:lvl>
+    <w:lvl w:ilvl="4" w:tplc="04090003" w:tentative="1">
+      <w:start w:val="1"/>
+      <w:numFmt w:val="bullet"/>
+      <w:lvlText w:val="o"/>
+      <w:lvlJc w:val="left"/>
+      <w:pPr>
+        <w:ind w:left="3600" w:hanging="360"/>
+      </w:pPr>
+      <w:rPr>
+        <w:rFonts w:ascii="Courier New" w:hAnsi="Courier New" w:cs="Courier New" w:hint="default"/>
+      </w:rPr>
+    </w:lvl>
+    <w:lvl w:ilvl="5" w:tplc="04090005" w:tentative="1">
+      <w:start w:val="1"/>
+      <w:numFmt w:val="bullet"/>
+      <w:lvlText w:val=""/>
+      <w:lvlJc w:val="left"/>
+      <w:pPr>
+        <w:ind w:left="4320" w:hanging="360"/>
+      </w:pPr>
+      <w:rPr>
+        <w:rFonts w:ascii="Wingdings" w:hAnsi="Wingdings" w:hint="default"/>
+      </w:rPr>
+    </w:lvl>
+    <w:lvl w:ilvl="6" w:tplc="04090001" w:tentative="1">
+      <w:start w:val="1"/>
+      <w:numFmt w:val="bullet"/>
+      <w:lvlText w:val=""/>
+      <w:lvlJc w:val="left"/>
+      <w:pPr>
+        <w:ind w:left="5040" w:hanging="360"/>
+      </w:pPr>
+      <w:rPr>
+        <w:rFonts w:ascii="Symbol" w:hAnsi="Symbol" w:hint="default"/>
+      </w:rPr>
+    </w:lvl>
+    <w:lvl w:ilvl="7" w:tplc="04090003" w:tentative="1">
+      <w:start w:val="1"/>
+      <w:numFmt w:val="bullet"/>
+      <w:lvlText w:val="o"/>
+      <w:lvlJc w:val="left"/>
+      <w:pPr>
+        <w:ind w:left="5760" w:hanging="360"/>
+      </w:pPr>
+      <w:rPr>
+        <w:rFonts w:ascii="Courier New" w:hAnsi="Courier New" w:cs="Courier New" w:hint="default"/>
+      </w:rPr>
+    </w:lvl>
+    <w:lvl w:ilvl="8" w:tplc="04090005" w:tentative="1">
+      <w:start w:val="1"/>
+      <w:numFmt w:val="bullet"/>
+      <w:lvlText w:val=""/>
+      <w:lvlJc w:val="left"/>
+      <w:pPr>
+        <w:ind w:left="6480" w:hanging="360"/>
+      </w:pPr>
+      <w:rPr>
+        <w:rFonts w:ascii="Wingdings" w:hAnsi="Wingdings" w:hint="default"/>
+      </w:rPr>
+    </w:lvl>
+  </w:abstractNum>
+  <w:abstractNum w:abstractNumId="4" w15:restartNumberingAfterBreak="0">
     <w:nsid w:val="4B7C1BA5"/>
     <w:multiLevelType w:val="hybridMultilevel"/>
     <w:tmpl w:val="9B2A1C64"/>
@@ -25174,7 +25867,7 @@
       </w:rPr>
     </w:lvl>
   </w:abstractNum>
-  <w:abstractNum w:abstractNumId="4" w15:restartNumberingAfterBreak="0">
+  <w:abstractNum w:abstractNumId="5" w15:restartNumberingAfterBreak="0">
     <w:nsid w:val="51AB66C8"/>
     <w:multiLevelType w:val="hybridMultilevel"/>
     <w:tmpl w:val="9118B95E"/>
@@ -25263,7 +25956,7 @@
       </w:pPr>
     </w:lvl>
   </w:abstractNum>
-  <w:abstractNum w:abstractNumId="5" w15:restartNumberingAfterBreak="0">
+  <w:abstractNum w:abstractNumId="6" w15:restartNumberingAfterBreak="0">
     <w:nsid w:val="62744321"/>
     <w:multiLevelType w:val="hybridMultilevel"/>
     <w:tmpl w:val="37F4EFD4"/>
@@ -25376,7 +26069,7 @@
       </w:rPr>
     </w:lvl>
   </w:abstractNum>
-  <w:abstractNum w:abstractNumId="6" w15:restartNumberingAfterBreak="0">
+  <w:abstractNum w:abstractNumId="7" w15:restartNumberingAfterBreak="0">
     <w:nsid w:val="627F7E90"/>
     <w:multiLevelType w:val="hybridMultilevel"/>
     <w:tmpl w:val="73AAE23C"/>
@@ -25489,7 +26182,7 @@
       </w:rPr>
     </w:lvl>
   </w:abstractNum>
-  <w:abstractNum w:abstractNumId="7" w15:restartNumberingAfterBreak="0">
+  <w:abstractNum w:abstractNumId="8" w15:restartNumberingAfterBreak="0">
     <w:nsid w:val="66BA4732"/>
     <w:multiLevelType w:val="hybridMultilevel"/>
     <w:tmpl w:val="9C70E27C"/>
@@ -25578,7 +26271,120 @@
       </w:pPr>
     </w:lvl>
   </w:abstractNum>
-  <w:abstractNum w:abstractNumId="8" w15:restartNumberingAfterBreak="0">
+  <w:abstractNum w:abstractNumId="9" w15:restartNumberingAfterBreak="0">
+    <w:nsid w:val="679212DD"/>
+    <w:multiLevelType w:val="hybridMultilevel"/>
+    <w:tmpl w:val="D81E8EF8"/>
+    <w:lvl w:ilvl="0" w:tplc="04090001">
+      <w:start w:val="1"/>
+      <w:numFmt w:val="bullet"/>
+      <w:lvlText w:val=""/>
+      <w:lvlJc w:val="left"/>
+      <w:pPr>
+        <w:ind w:left="720" w:hanging="360"/>
+      </w:pPr>
+      <w:rPr>
+        <w:rFonts w:ascii="Symbol" w:hAnsi="Symbol" w:hint="default"/>
+      </w:rPr>
+    </w:lvl>
+    <w:lvl w:ilvl="1" w:tplc="04090003" w:tentative="1">
+      <w:start w:val="1"/>
+      <w:numFmt w:val="bullet"/>
+      <w:lvlText w:val="o"/>
+      <w:lvlJc w:val="left"/>
+      <w:pPr>
+        <w:ind w:left="1440" w:hanging="360"/>
+      </w:pPr>
+      <w:rPr>
+        <w:rFonts w:ascii="Courier New" w:hAnsi="Courier New" w:cs="Courier New" w:hint="default"/>
+      </w:rPr>
+    </w:lvl>
+    <w:lvl w:ilvl="2" w:tplc="04090005" w:tentative="1">
+      <w:start w:val="1"/>
+      <w:numFmt w:val="bullet"/>
+      <w:lvlText w:val=""/>
+      <w:lvlJc w:val="left"/>
+      <w:pPr>
+        <w:ind w:left="2160" w:hanging="360"/>
+      </w:pPr>
+      <w:rPr>
+        <w:rFonts w:ascii="Wingdings" w:hAnsi="Wingdings" w:hint="default"/>
+      </w:rPr>
+    </w:lvl>
+    <w:lvl w:ilvl="3" w:tplc="04090001" w:tentative="1">
+      <w:start w:val="1"/>
+      <w:numFmt w:val="bullet"/>
+      <w:lvlText w:val=""/>
+      <w:lvlJc w:val="left"/>
+      <w:pPr>
+        <w:ind w:left="2880" w:hanging="360"/>
+      </w:pPr>
+      <w:rPr>
+        <w:rFonts w:ascii="Symbol" w:hAnsi="Symbol" w:hint="default"/>
+      </w:rPr>
+    </w:lvl>
+    <w:lvl w:ilvl="4" w:tplc="04090003" w:tentative="1">
+      <w:start w:val="1"/>
+      <w:numFmt w:val="bullet"/>
+      <w:lvlText w:val="o"/>
+      <w:lvlJc w:val="left"/>
+      <w:pPr>
+        <w:ind w:left="3600" w:hanging="360"/>
+      </w:pPr>
+      <w:rPr>
+        <w:rFonts w:ascii="Courier New" w:hAnsi="Courier New" w:cs="Courier New" w:hint="default"/>
+      </w:rPr>
+    </w:lvl>
+    <w:lvl w:ilvl="5" w:tplc="04090005" w:tentative="1">
+      <w:start w:val="1"/>
+      <w:numFmt w:val="bullet"/>
+      <w:lvlText w:val=""/>
+      <w:lvlJc w:val="left"/>
+      <w:pPr>
+        <w:ind w:left="4320" w:hanging="360"/>
+      </w:pPr>
+      <w:rPr>
+        <w:rFonts w:ascii="Wingdings" w:hAnsi="Wingdings" w:hint="default"/>
+      </w:rPr>
+    </w:lvl>
+    <w:lvl w:ilvl="6" w:tplc="04090001" w:tentative="1">
+      <w:start w:val="1"/>
+      <w:numFmt w:val="bullet"/>
+      <w:lvlText w:val=""/>
+      <w:lvlJc w:val="left"/>
+      <w:pPr>
+        <w:ind w:left="5040" w:hanging="360"/>
+      </w:pPr>
+      <w:rPr>
+        <w:rFonts w:ascii="Symbol" w:hAnsi="Symbol" w:hint="default"/>
+      </w:rPr>
+    </w:lvl>
+    <w:lvl w:ilvl="7" w:tplc="04090003" w:tentative="1">
+      <w:start w:val="1"/>
+      <w:numFmt w:val="bullet"/>
+      <w:lvlText w:val="o"/>
+      <w:lvlJc w:val="left"/>
+      <w:pPr>
+        <w:ind w:left="5760" w:hanging="360"/>
+      </w:pPr>
+      <w:rPr>
+        <w:rFonts w:ascii="Courier New" w:hAnsi="Courier New" w:cs="Courier New" w:hint="default"/>
+      </w:rPr>
+    </w:lvl>
+    <w:lvl w:ilvl="8" w:tplc="04090005" w:tentative="1">
+      <w:start w:val="1"/>
+      <w:numFmt w:val="bullet"/>
+      <w:lvlText w:val=""/>
+      <w:lvlJc w:val="left"/>
+      <w:pPr>
+        <w:ind w:left="6480" w:hanging="360"/>
+      </w:pPr>
+      <w:rPr>
+        <w:rFonts w:ascii="Wingdings" w:hAnsi="Wingdings" w:hint="default"/>
+      </w:rPr>
+    </w:lvl>
+  </w:abstractNum>
+  <w:abstractNum w:abstractNumId="10" w15:restartNumberingAfterBreak="0">
     <w:nsid w:val="6E7F4BE1"/>
     <w:multiLevelType w:val="hybridMultilevel"/>
     <w:tmpl w:val="BA6C6B0C"/>
@@ -25691,7 +26497,7 @@
       </w:rPr>
     </w:lvl>
   </w:abstractNum>
-  <w:abstractNum w:abstractNumId="9" w15:restartNumberingAfterBreak="0">
+  <w:abstractNum w:abstractNumId="11" w15:restartNumberingAfterBreak="0">
     <w:nsid w:val="7B7762A8"/>
     <w:multiLevelType w:val="hybridMultilevel"/>
     <w:tmpl w:val="C1CE738C"/>
@@ -25781,34 +26587,40 @@
     </w:lvl>
   </w:abstractNum>
   <w:num w:numId="1">
-    <w:abstractNumId w:val="4"/>
+    <w:abstractNumId w:val="5"/>
   </w:num>
   <w:num w:numId="2">
-    <w:abstractNumId w:val="7"/>
+    <w:abstractNumId w:val="8"/>
   </w:num>
   <w:num w:numId="3">
-    <w:abstractNumId w:val="9"/>
+    <w:abstractNumId w:val="11"/>
   </w:num>
   <w:num w:numId="4">
     <w:abstractNumId w:val="1"/>
   </w:num>
   <w:num w:numId="5">
-    <w:abstractNumId w:val="5"/>
+    <w:abstractNumId w:val="6"/>
   </w:num>
   <w:num w:numId="6">
-    <w:abstractNumId w:val="6"/>
+    <w:abstractNumId w:val="7"/>
   </w:num>
   <w:num w:numId="7">
     <w:abstractNumId w:val="0"/>
   </w:num>
   <w:num w:numId="8">
-    <w:abstractNumId w:val="3"/>
+    <w:abstractNumId w:val="4"/>
   </w:num>
   <w:num w:numId="9">
     <w:abstractNumId w:val="2"/>
   </w:num>
   <w:num w:numId="10">
-    <w:abstractNumId w:val="8"/>
+    <w:abstractNumId w:val="10"/>
+  </w:num>
+  <w:num w:numId="11">
+    <w:abstractNumId w:val="3"/>
+  </w:num>
+  <w:num w:numId="12">
+    <w:abstractNumId w:val="9"/>
   </w:num>
   <w:numIdMacAtCleanup w:val="10"/>
 </w:numbering>
@@ -25937,6 +26749,7 @@
     <w:lsdException w:name="HTML Sample" w:semiHidden="1" w:unhideWhenUsed="1"/>
     <w:lsdException w:name="HTML Typewriter" w:semiHidden="1" w:unhideWhenUsed="1"/>
     <w:lsdException w:name="HTML Variable" w:semiHidden="1" w:unhideWhenUsed="1"/>
+    <w:lsdException w:name="Normal Table" w:semiHidden="1" w:unhideWhenUsed="1"/>
     <w:lsdException w:name="annotation subject" w:semiHidden="1" w:unhideWhenUsed="1"/>
     <w:lsdException w:name="No List" w:semiHidden="1" w:unhideWhenUsed="1"/>
     <w:lsdException w:name="Outline List 1" w:semiHidden="1" w:unhideWhenUsed="1"/>
@@ -25979,8 +26792,11 @@
     <w:lsdException w:name="Table Contemporary" w:semiHidden="1" w:unhideWhenUsed="1"/>
     <w:lsdException w:name="Table Elegant" w:semiHidden="1" w:unhideWhenUsed="1"/>
     <w:lsdException w:name="Table Professional" w:semiHidden="1" w:unhideWhenUsed="1"/>
+    <w:lsdException w:name="Table Subtle 1" w:semiHidden="1" w:unhideWhenUsed="1"/>
     <w:lsdException w:name="Table Subtle 2" w:semiHidden="1" w:unhideWhenUsed="1"/>
     <w:lsdException w:name="Table Web 1" w:semiHidden="1" w:unhideWhenUsed="1"/>
+    <w:lsdException w:name="Table Web 2" w:semiHidden="1" w:unhideWhenUsed="1"/>
+    <w:lsdException w:name="Table Web 3" w:semiHidden="1" w:unhideWhenUsed="1"/>
     <w:lsdException w:name="Balloon Text" w:semiHidden="1" w:unhideWhenUsed="1"/>
     <w:lsdException w:name="Table Grid" w:uiPriority="0"/>
     <w:lsdException w:name="Table Theme" w:semiHidden="1" w:unhideWhenUsed="1"/>

</xml_diff>